<commit_message>
Updates to CFS and JoR
</commit_message>
<xml_diff>
--- a/steering/NERC-IoF-Proposal/Most recent/GCISM-IoF-CaseForSupport-v4.docx
+++ b/steering/NERC-IoF-Proposal/Most recent/GCISM-IoF-CaseForSupport-v4.docx
@@ -49,13 +49,31 @@
         <w:t xml:space="preserve"> a physically-consistent and scientifically-useful way. The </w:t>
       </w:r>
       <w:r>
-        <w:t>multiple expense</w:t>
-      </w:r>
-      <w:r>
-        <w:t xml:space="preserve"> and likely fragility of bespoke coupling code makes the development of flexible, generic couplers attractive. </w:t>
-      </w:r>
-      <w:r>
-        <w:t xml:space="preserve">Whilst this requires greater thought and a level of complexity at the outset, there are longer-term efficiencies to be gained by employing model interface standards.  </w:t>
+        <w:t>expense</w:t>
+      </w:r>
+      <w:r>
+        <w:t xml:space="preserve"> and fragility of bespoke coupling code makes the development of flexible, generic couplers attractive. </w:t>
+      </w:r>
+      <w:r>
+        <w:t>While</w:t>
+      </w:r>
+      <w:r>
+        <w:t xml:space="preserve"> this requires greater </w:t>
+      </w:r>
+      <w:r>
+        <w:t>initial effort</w:t>
+      </w:r>
+      <w:r>
+        <w:t xml:space="preserve">, there are longer-term efficiencies to be gained by </w:t>
+      </w:r>
+      <w:r>
+        <w:t>devising common</w:t>
+      </w:r>
+      <w:r>
+        <w:t xml:space="preserve"> model interface standards.</w:t>
+      </w:r>
+      <w:r>
+        <w:t xml:space="preserve"> </w:t>
       </w:r>
       <w:r>
         <w:t xml:space="preserve">It </w:t>
@@ -73,7 +91,13 @@
         <w:t xml:space="preserve"> of numerical and scientific uncertainties in these coupled models. </w:t>
       </w:r>
       <w:r>
-        <w:t xml:space="preserve">Thus, for instance, it would be easier to conduct experiments to identify the cause and scale of uncertainty in future sea-level predictions, whether stemming from different component climate or ice sheet models or from the way they are coupled.  </w:t>
+        <w:t>F</w:t>
+      </w:r>
+      <w:r>
+        <w:t xml:space="preserve">or instance, it would be easier to conduct experiments to identify the cause and scale of uncertainty in future sea-level predictions, whether stemming from different component climate or ice sheet models or </w:t>
+      </w:r>
+      <w:r>
+        <w:t xml:space="preserve">from the way they are coupled. </w:t>
       </w:r>
       <w:r>
         <w:t>This challenge requires a coordinated, international approach, with a high degree of participation from the broader academic and stakeholder communities.</w:t>
@@ -90,15 +114,7 @@
         <w:t xml:space="preserve"> to </w:t>
       </w:r>
       <w:r>
-        <w:t xml:space="preserve">address the deficiencies in </w:t>
-      </w:r>
-      <w:ins w:id="0" w:author="irutt" w:date="2011-09-20T10:30:00Z">
-        <w:r>
-          <w:t xml:space="preserve">current approaches to </w:t>
-        </w:r>
-      </w:ins>
-      <w:r>
-        <w:t>coupling ISM to GCMs, and in doing so augment</w:t>
+        <w:t>address the deficiencies in current approaches to coupling ISM to GCMs, and in doing so augment</w:t>
       </w:r>
       <w:r>
         <w:t xml:space="preserve"> UK leadership in</w:t>
@@ -122,34 +138,13 @@
         <w:t>collaboration centred on an established ISM (Glimmer-CISM)</w:t>
       </w:r>
       <w:r>
-        <w:t xml:space="preserve">, but will involve a far greater part of the </w:t>
-      </w:r>
-      <w:ins w:id="1" w:author="irutt" w:date="2011-09-20T10:31:00Z">
-        <w:r>
-          <w:t xml:space="preserve">glaciological and climate modelling </w:t>
-        </w:r>
-      </w:ins>
-      <w:r>
-        <w:t>communit</w:t>
-      </w:r>
-      <w:ins w:id="2" w:author="irutt" w:date="2011-09-20T10:31:00Z">
-        <w:r>
-          <w:t>ies</w:t>
-        </w:r>
-      </w:ins>
-      <w:del w:id="3" w:author="irutt" w:date="2011-09-20T10:31:00Z">
-        <w:r>
-          <w:delText>y</w:delText>
-        </w:r>
-      </w:del>
-      <w:r>
-        <w:t xml:space="preserve"> to establish a more coherent approach.</w:t>
-      </w:r>
-      <w:r>
-        <w:t xml:space="preserve"> </w:t>
-      </w:r>
-      <w:r>
-        <w:t xml:space="preserve"> Our overall objectives are threefold:</w:t>
+        <w:t>, but will involve a far greater part of the glaciological and climate modelling communities to establish a more coherent approach</w:t>
+      </w:r>
+      <w:r>
+        <w:t xml:space="preserve">. </w:t>
+      </w:r>
+      <w:r>
+        <w:t>Our overall objectives are threefold:</w:t>
       </w:r>
     </w:p>
     <w:p>
@@ -159,61 +154,56 @@
           <w:ilvl w:val="0"/>
           <w:numId w:val="12"/>
         </w:numPr>
-        <w:rPr>
-          <w:b/>
-          <w:bCs/>
-          <w:i/>
-          <w:iCs/>
-        </w:rPr>
-      </w:pPr>
-      <w:r>
-        <w:rPr>
-          <w:b/>
-          <w:bCs/>
-          <w:i/>
-          <w:iCs/>
-        </w:rPr>
-        <w:t xml:space="preserve">Development </w:t>
-      </w:r>
-      <w:r>
-        <w:rPr>
-          <w:b/>
-          <w:bCs/>
-          <w:i/>
-          <w:iCs/>
-        </w:rPr>
-        <w:t xml:space="preserve">and dissemination </w:t>
-      </w:r>
-      <w:r>
-        <w:rPr>
-          <w:b/>
-          <w:bCs/>
-          <w:i/>
-          <w:iCs/>
-        </w:rPr>
-        <w:t xml:space="preserve">of a </w:t>
-      </w:r>
-      <w:r>
-        <w:rPr>
-          <w:b/>
-          <w:bCs/>
-          <w:i/>
-          <w:iCs/>
-        </w:rPr>
-        <w:t xml:space="preserve">sustainable </w:t>
-      </w:r>
-      <w:r>
-        <w:rPr>
-          <w:b/>
-          <w:bCs/>
-          <w:i/>
-          <w:iCs/>
-        </w:rPr>
-        <w:t>generic technical and scientific framework for ISM-</w:t>
-      </w:r>
-      <w:r>
-        <w:rPr>
-          <w:b/>
+        <w:spacing w:after="0" w:line="240" w:lineRule="auto"/>
+        <w:ind w:left="357" w:hanging="357"/>
+        <w:rPr>
+          <w:bCs/>
+          <w:i/>
+          <w:iCs/>
+        </w:rPr>
+      </w:pPr>
+      <w:r>
+        <w:rPr>
+          <w:bCs/>
+          <w:i/>
+          <w:iCs/>
+        </w:rPr>
+        <w:t xml:space="preserve">Development and dissemination </w:t>
+      </w:r>
+      <w:r>
+        <w:rPr>
+          <w:bCs/>
+          <w:i/>
+          <w:iCs/>
+        </w:rPr>
+        <w:t>of a</w:t>
+      </w:r>
+      <w:r>
+        <w:rPr>
+          <w:bCs/>
+          <w:i/>
+          <w:iCs/>
+        </w:rPr>
+        <w:t xml:space="preserve"> generic</w:t>
+      </w:r>
+      <w:r>
+        <w:rPr>
+          <w:bCs/>
+          <w:i/>
+          <w:iCs/>
+        </w:rPr>
+        <w:t>, sustainable</w:t>
+      </w:r>
+      <w:r>
+        <w:rPr>
+          <w:bCs/>
+          <w:i/>
+          <w:iCs/>
+        </w:rPr>
+        <w:t xml:space="preserve"> technical and scientific framework for ISM-</w:t>
+      </w:r>
+      <w:r>
+        <w:rPr>
           <w:bCs/>
           <w:i/>
           <w:iCs/>
@@ -222,48 +212,11 @@
       </w:r>
       <w:r>
         <w:rPr>
-          <w:b/>
-          <w:bCs/>
-          <w:i/>
-          <w:iCs/>
-        </w:rPr>
-        <w:t xml:space="preserve"> </w:t>
-      </w:r>
-      <w:r>
-        <w:rPr>
-          <w:b/>
-          <w:bCs/>
-          <w:i/>
-          <w:iCs/>
-        </w:rPr>
-        <w:t>This</w:t>
-      </w:r>
-      <w:r>
-        <w:rPr>
-          <w:b/>
-          <w:bCs/>
-          <w:i/>
-          <w:iCs/>
-        </w:rPr>
-        <w:t xml:space="preserve"> will define a standard </w:t>
-      </w:r>
-      <w:r>
-        <w:rPr>
-          <w:b/>
-          <w:bCs/>
-          <w:i/>
-          <w:iCs/>
-        </w:rPr>
-        <w:t>Application Programming Interface (API) for ISMs and their coupling to other climate models</w:t>
-      </w:r>
-      <w:r>
-        <w:rPr>
-          <w:b/>
-          <w:bCs/>
-          <w:i/>
-          <w:iCs/>
-        </w:rPr>
-        <w:t>.</w:t>
+          <w:bCs/>
+          <w:i/>
+          <w:iCs/>
+        </w:rPr>
+        <w:t>This will define a standard Application Programming Interface (API) for ISMs and their coupling to other climate models.</w:t>
       </w:r>
     </w:p>
     <w:p>
@@ -273,75 +226,21 @@
           <w:ilvl w:val="0"/>
           <w:numId w:val="12"/>
         </w:numPr>
-        <w:rPr>
-          <w:b/>
-          <w:bCs/>
-          <w:i/>
-          <w:iCs/>
-        </w:rPr>
-      </w:pPr>
-      <w:r>
-        <w:rPr>
-          <w:b/>
-          <w:bCs/>
-          <w:i/>
-          <w:iCs/>
-        </w:rPr>
-        <w:t xml:space="preserve">Implementation of the ISM part of the </w:t>
-      </w:r>
-      <w:r>
-        <w:rPr>
-          <w:b/>
-          <w:bCs/>
-          <w:i/>
-          <w:iCs/>
-        </w:rPr>
-        <w:t xml:space="preserve">API </w:t>
-      </w:r>
-      <w:r>
-        <w:rPr>
-          <w:b/>
-          <w:bCs/>
-          <w:i/>
-          <w:iCs/>
-        </w:rPr>
-        <w:t xml:space="preserve">within Glimmer-CISM, and the GCM part within </w:t>
-      </w:r>
-      <w:r>
-        <w:rPr>
-          <w:b/>
-          <w:bCs/>
-          <w:i/>
-          <w:iCs/>
-        </w:rPr>
-        <w:t>the US Community Earth System Model (</w:t>
-      </w:r>
-      <w:r>
-        <w:rPr>
-          <w:b/>
-          <w:bCs/>
-          <w:i/>
-          <w:iCs/>
-        </w:rPr>
-        <w:t>CESM</w:t>
-      </w:r>
-      <w:r>
-        <w:rPr>
-          <w:b/>
-          <w:bCs/>
-          <w:i/>
-          <w:iCs/>
-        </w:rPr>
-        <w:t>)</w:t>
-      </w:r>
-      <w:r>
-        <w:rPr>
-          <w:b/>
-          <w:bCs/>
-          <w:i/>
-          <w:iCs/>
-        </w:rPr>
-        <w:t xml:space="preserve"> and the Hadley Centre climate models.</w:t>
+        <w:spacing w:after="0" w:line="240" w:lineRule="auto"/>
+        <w:ind w:left="357" w:hanging="357"/>
+        <w:rPr>
+          <w:bCs/>
+          <w:i/>
+          <w:iCs/>
+        </w:rPr>
+      </w:pPr>
+      <w:r>
+        <w:rPr>
+          <w:bCs/>
+          <w:i/>
+          <w:iCs/>
+        </w:rPr>
+        <w:t>Implementation of the ISM part of the API within Glimmer-CISM, and the GCM part within the US Community Earth System Model (CESM) and the Hadley Centre climate models.</w:t>
       </w:r>
     </w:p>
     <w:p>
@@ -351,64 +250,48 @@
           <w:ilvl w:val="0"/>
           <w:numId w:val="12"/>
         </w:numPr>
-        <w:rPr>
-          <w:b/>
-          <w:bCs/>
-          <w:i/>
-          <w:iCs/>
-        </w:rPr>
-      </w:pPr>
-      <w:r>
-        <w:rPr>
-          <w:b/>
-          <w:bCs/>
-          <w:i/>
-          <w:iCs/>
-        </w:rPr>
-        <w:t xml:space="preserve">Enhancing access to and use of </w:t>
-      </w:r>
-      <w:r>
-        <w:rPr>
-          <w:b/>
-          <w:bCs/>
-          <w:i/>
-          <w:iCs/>
-        </w:rPr>
-        <w:t>Glimmer-CISM</w:t>
-      </w:r>
-      <w:r>
-        <w:rPr>
-          <w:b/>
-          <w:bCs/>
-          <w:i/>
-          <w:iCs/>
-        </w:rPr>
-        <w:t xml:space="preserve"> by developing an API-consistent core architecture</w:t>
-      </w:r>
-      <w:ins w:id="4" w:author="irutt" w:date="2011-09-20T10:33:00Z">
-        <w:r>
-          <w:rPr>
-            <w:b/>
-            <w:bCs/>
-            <w:i/>
-            <w:iCs/>
-          </w:rPr>
-          <w:t xml:space="preserve"> for the model</w:t>
-        </w:r>
-      </w:ins>
-      <w:r>
-        <w:rPr>
-          <w:b/>
-          <w:bCs/>
-          <w:i/>
-          <w:iCs/>
-        </w:rPr>
-        <w:t>, and basing new documentation and training opportunities upon this.</w:t>
-      </w:r>
-    </w:p>
-    <w:p>
-      <w:r>
-        <w:t>The framework proposed aims to promote the</w:t>
+        <w:spacing w:after="120" w:line="240" w:lineRule="auto"/>
+        <w:ind w:left="357" w:hanging="357"/>
+        <w:rPr>
+          <w:bCs/>
+          <w:i/>
+          <w:iCs/>
+        </w:rPr>
+      </w:pPr>
+      <w:r>
+        <w:rPr>
+          <w:bCs/>
+          <w:i/>
+          <w:iCs/>
+        </w:rPr>
+        <w:t>Enhancing access to and use of Glimmer-CISM by developing an API-</w:t>
+      </w:r>
+      <w:r>
+        <w:rPr>
+          <w:bCs/>
+          <w:i/>
+          <w:iCs/>
+        </w:rPr>
+        <w:t>compliant</w:t>
+      </w:r>
+      <w:r>
+        <w:rPr>
+          <w:bCs/>
+          <w:i/>
+          <w:iCs/>
+        </w:rPr>
+        <w:t xml:space="preserve"> architecture for the model, and basing new documentation and training opportunities upon this.</w:t>
+      </w:r>
+    </w:p>
+    <w:p>
+      <w:r>
+        <w:t xml:space="preserve">The framework </w:t>
+      </w:r>
+      <w:r>
+        <w:t>developed in OBJ1</w:t>
+      </w:r>
+      <w:r>
+        <w:t xml:space="preserve"> aims to promote the</w:t>
       </w:r>
       <w:r>
         <w:t xml:space="preserve"> coupling of ISMs to </w:t>
@@ -420,53 +303,39 @@
         <w:t xml:space="preserve"> in </w:t>
       </w:r>
       <w:r>
-        <w:t>a transparent and flexible fashion. Our second objective will provide exemplars of the interface in operation.  It is also directed at maintaining the position of Glimmer-CISM as an internationally-leading ISM</w:t>
-      </w:r>
-      <w:ins w:id="5" w:author="irutt" w:date="2011-09-20T10:33:00Z">
-        <w:r>
-          <w:t>,</w:t>
-        </w:r>
-      </w:ins>
-      <w:del w:id="6" w:author="irutt" w:date="2011-09-20T10:33:00Z">
-        <w:r>
-          <w:delText>;</w:delText>
-        </w:r>
-      </w:del>
-      <w:r>
-        <w:t xml:space="preserve"> and is crucial for safeguarding future UK ice sheet modelling capability.</w:t>
-      </w:r>
-      <w:ins w:id="7" w:author="irutt" w:date="2011-09-20T10:33:00Z">
-        <w:r>
-          <w:t xml:space="preserve"> The third objective will capitalise on the preceding technical advances </w:t>
-        </w:r>
-        <w:del w:id="8" w:author="Nick Hulton" w:date="2011-09-20T12:45:00Z">
-          <w:r>
-            <w:delText>to being</w:delText>
-          </w:r>
-        </w:del>
-      </w:ins>
-      <w:ins w:id="9" w:author="Nick Hulton" w:date="2011-09-20T12:45:00Z">
-        <w:r>
-          <w:t>and bring</w:t>
-        </w:r>
-      </w:ins>
-      <w:ins w:id="10" w:author="irutt" w:date="2011-09-20T10:33:00Z">
-        <w:r>
-          <w:t xml:space="preserve"> about a step-change in use of Glimmer-CISM </w:t>
-        </w:r>
-      </w:ins>
-      <w:ins w:id="11" w:author="irutt" w:date="2011-09-20T10:36:00Z">
-        <w:r>
-          <w:t>in the ISM and GCM communities.</w:t>
-        </w:r>
-      </w:ins>
+        <w:t xml:space="preserve">a transparent and flexible fashion. </w:t>
+      </w:r>
+      <w:r>
+        <w:t>OBJ2</w:t>
+      </w:r>
+      <w:r>
+        <w:t xml:space="preserve"> will provide exemplars</w:t>
+      </w:r>
+      <w:r>
+        <w:t xml:space="preserve"> of the interface in operation.</w:t>
+      </w:r>
+      <w:r>
+        <w:t xml:space="preserve"> It is also directed at maintaining the position of Glimmer-CISM as an internationally-leading ISM, and is crucial for safeguarding future UK ice sheet modelling capability. </w:t>
+      </w:r>
+      <w:r>
+        <w:t xml:space="preserve">OBJ3 </w:t>
+      </w:r>
+      <w:r>
+        <w:t>will capitalise on the preceding technical advances and bring about a step-change in use of Glimmer-CISM in the ISM and GCM communities.</w:t>
+      </w:r>
     </w:p>
     <w:p>
       <w:r>
         <w:t>International c</w:t>
       </w:r>
       <w:r>
-        <w:t xml:space="preserve">ommunity participation is essential if the potential benefits and impact of this proposal are to be maximised, and accordingly we focus the requested resources on activities which will foster deep engagement of the scientific user community in the development process. These activities will allow the community to leverage </w:t>
+        <w:t xml:space="preserve">ommunity participation is essential if the potential benefits and impact of this proposal are to be maximised, and accordingly we focus the requested resources on activities which will foster deep engagement of the scientific user community in the </w:t>
+      </w:r>
+      <w:r>
+        <w:t>project</w:t>
+      </w:r>
+      <w:r>
+        <w:t xml:space="preserve">. These activities will allow the community to leverage </w:t>
       </w:r>
       <w:r>
         <w:t>further</w:t>
@@ -480,34 +349,13 @@
     </w:p>
     <w:p>
       <w:r>
-        <w:t>Glimmer-CISM</w:t>
-      </w:r>
-      <w:r>
-        <w:t xml:space="preserve"> derives originally from the UK</w:t>
-      </w:r>
-      <w:ins w:id="12" w:author="irutt" w:date="2011-09-20T10:37:00Z">
-        <w:r>
-          <w:t>,</w:t>
-        </w:r>
-      </w:ins>
-      <w:r>
-        <w:t xml:space="preserve"> but its scope and complexity mean that its development and </w:t>
-      </w:r>
-      <w:ins w:id="13" w:author="Nick Hulton" w:date="2011-09-20T12:49:00Z">
-        <w:r>
-          <w:t xml:space="preserve">the </w:t>
-        </w:r>
-      </w:ins>
-      <w:ins w:id="14" w:author="irutt" w:date="2011-09-20T10:37:00Z">
-        <w:r>
-          <w:t xml:space="preserve">maintenance of its </w:t>
-        </w:r>
-      </w:ins>
-      <w:r>
-        <w:t xml:space="preserve">currency are only feasible through international collaboration. </w:t>
-      </w:r>
-      <w:r>
-        <w:t>The project will be delivered by substantially strengthening an existing collaboration between groups in the UK (the Universities of Bristol, Edinburgh and Swansea, and the Hadley Centre) and the US (Los Alamos National Laboratory and the University of Montana). It will also draw in groups from across the US</w:t>
+        <w:t>The project will be delivered by substantially strengthening an existing collaboration between groups in the UK (the Universities of Bristol, Edinburgh and Swansea, and the Hadley Centre) and the US (Los Alamos National Laboratory and the University of Montana)</w:t>
+      </w:r>
+      <w:r>
+        <w:t>, based around the Glimmer-CISM ice sheet model</w:t>
+      </w:r>
+      <w:r>
+        <w:t>. It will also draw in groups from across the US</w:t>
       </w:r>
       <w:r>
         <w:t xml:space="preserve"> and Europe</w:t>
@@ -519,7 +367,25 @@
         <w:t xml:space="preserve">  </w:t>
       </w:r>
       <w:r>
-        <w:t>Overall, our focus is on capacity-building and providing value-for-money.</w:t>
+        <w:t>Throughout</w:t>
+      </w:r>
+      <w:r>
+        <w:t>, our focus is on capacity-buildin</w:t>
+      </w:r>
+      <w:r>
+        <w:t>g and providing value-for-money: pledged i</w:t>
+      </w:r>
+      <w:r>
+        <w:t xml:space="preserve">n-kind support is valued at greater than £3M: more than 10 times the FeC </w:t>
+      </w:r>
+      <w:r>
+        <w:t>value</w:t>
+      </w:r>
+      <w:r>
+        <w:t xml:space="preserve"> of this project.</w:t>
+      </w:r>
+      <w:r>
+        <w:t xml:space="preserve"> The impact will consequently be very substantial in relation to the cost of the project.</w:t>
       </w:r>
     </w:p>
     <w:p>
@@ -531,6 +397,10 @@
         </w:numPr>
       </w:pPr>
       <w:r>
+        <w:br w:type="page"/>
+      </w:r>
+      <w:r>
+        <w:lastRenderedPageBreak/>
         <w:t>Introduction</w:t>
       </w:r>
     </w:p>
@@ -719,31 +589,40 @@
         <w:rPr>
           <w:lang w:eastAsia="en-US"/>
         </w:rPr>
-        <w:t>In the case of an ISM, a consistent API would</w:t>
-      </w:r>
-      <w:r>
-        <w:rPr>
-          <w:lang w:eastAsia="en-US"/>
-        </w:rPr>
-        <w:t xml:space="preserve"> allow a component module – or a whole ISM – to be swapped with another if the second module conform</w:t>
-      </w:r>
-      <w:r>
-        <w:rPr>
-          <w:lang w:eastAsia="en-US"/>
-        </w:rPr>
-        <w:t>ed</w:t>
-      </w:r>
-      <w:r>
-        <w:rPr>
-          <w:lang w:eastAsia="en-US"/>
-        </w:rPr>
-        <w:t xml:space="preserve"> to the API. </w:t>
-      </w:r>
-      <w:r>
-        <w:rPr>
-          <w:lang w:eastAsia="en-US"/>
-        </w:rPr>
-        <w:t>For example, many ISMs include</w:t>
+        <w:t xml:space="preserve">For simplicity, we divide ISM APIs into two distinct types: </w:t>
+      </w:r>
+      <w:r>
+        <w:rPr>
+          <w:i/>
+          <w:lang w:eastAsia="en-US"/>
+        </w:rPr>
+        <w:t>internal</w:t>
+      </w:r>
+      <w:r>
+        <w:rPr>
+          <w:lang w:eastAsia="en-US"/>
+        </w:rPr>
+        <w:t xml:space="preserve"> and </w:t>
+      </w:r>
+      <w:r>
+        <w:rPr>
+          <w:i/>
+          <w:lang w:eastAsia="en-US"/>
+        </w:rPr>
+        <w:t>external</w:t>
+      </w:r>
+      <w:r>
+        <w:rPr>
+          <w:lang w:eastAsia="en-US"/>
+        </w:rPr>
+        <w:t xml:space="preserve">. An </w:t>
+      </w:r>
+      <w:r>
+        <w:rPr>
+          <w:i/>
+          <w:lang w:eastAsia="en-US"/>
+        </w:rPr>
+        <w:t>internal</w:t>
       </w:r>
       <w:r>
         <w:rPr>
@@ -753,21 +632,16 @@
       </w:r>
       <w:r>
         <w:rPr>
-          <w:lang w:eastAsia="en-US"/>
-        </w:rPr>
-        <w:t xml:space="preserve">separate </w:t>
-      </w:r>
-      <w:r>
-        <w:rPr>
-          <w:lang w:eastAsia="en-US"/>
-        </w:rPr>
-        <w:t>model com</w:t>
-      </w:r>
-      <w:r>
-        <w:rPr>
-          <w:lang w:eastAsia="en-US"/>
-        </w:rPr>
-        <w:t>ponents to deal with stress, temperature and form evolution, which in each case can be done in a variety of ways. An API can be written to define how these components communicate with one another. It is then possible to d</w:t>
+          <w:i/>
+          <w:lang w:eastAsia="en-US"/>
+        </w:rPr>
+        <w:t>API</w:t>
+      </w:r>
+      <w:r>
+        <w:rPr>
+          <w:lang w:eastAsia="en-US"/>
+        </w:rPr>
+        <w:t xml:space="preserve"> defines how components within the ISM (such as those which deal with stress, temperature and form evolution) should be packaged. An internal API makes it possible to d</w:t>
       </w:r>
       <w:r>
         <w:rPr>
@@ -827,244 +701,108 @@
         <w:rPr>
           <w:lang w:eastAsia="en-US"/>
         </w:rPr>
-        <w:t>. There are also sets of processes</w:t>
-      </w:r>
-      <w:del w:id="15" w:author="irutt" w:date="2011-09-20T10:43:00Z">
-        <w:r>
-          <w:rPr>
-            <w:lang w:eastAsia="en-US"/>
-          </w:rPr>
-          <w:delText>,</w:delText>
-        </w:r>
-      </w:del>
-      <w:r>
-        <w:rPr>
-          <w:lang w:eastAsia="en-US"/>
-        </w:rPr>
-        <w:t xml:space="preserve"> which may be dealt with inside a given ISM</w:t>
-      </w:r>
-      <w:del w:id="16" w:author="irutt" w:date="2011-09-20T10:43:00Z">
-        <w:r>
-          <w:rPr>
-            <w:lang w:eastAsia="en-US"/>
-          </w:rPr>
-          <w:delText>,</w:delText>
-        </w:r>
-      </w:del>
-      <w:ins w:id="17" w:author="irutt" w:date="2011-09-20T10:43:00Z">
-        <w:r>
-          <w:rPr>
-            <w:lang w:eastAsia="en-US"/>
-          </w:rPr>
-          <w:t xml:space="preserve"> </w:t>
-        </w:r>
-        <w:r>
-          <w:rPr>
-            <w:lang w:eastAsia="en-US"/>
-          </w:rPr>
-          <w:softHyphen/>
-        </w:r>
-      </w:ins>
-      <w:ins w:id="18" w:author="irutt" w:date="2011-09-20T10:45:00Z">
-        <w:r>
-          <w:rPr>
-            <w:lang w:eastAsia="en-US"/>
-          </w:rPr>
-          <w:t>–</w:t>
-        </w:r>
-      </w:ins>
-      <w:r>
-        <w:rPr>
-          <w:lang w:eastAsia="en-US"/>
-        </w:rPr>
-        <w:t xml:space="preserve"> for instance hydrology at the ice bed</w:t>
-      </w:r>
-      <w:del w:id="19" w:author="irutt" w:date="2011-09-20T10:45:00Z">
-        <w:r>
-          <w:rPr>
-            <w:lang w:eastAsia="en-US"/>
-          </w:rPr>
-          <w:delText>,</w:delText>
-        </w:r>
-      </w:del>
-      <w:r>
-        <w:rPr>
-          <w:lang w:eastAsia="en-US"/>
-        </w:rPr>
-        <w:t xml:space="preserve"> or the isostatic adjustment of the lithosphere</w:t>
-      </w:r>
-      <w:del w:id="20" w:author="irutt" w:date="2011-09-20T10:45:00Z">
-        <w:r>
-          <w:rPr>
-            <w:lang w:eastAsia="en-US"/>
-          </w:rPr>
-          <w:delText>,</w:delText>
-        </w:r>
-      </w:del>
-      <w:ins w:id="21" w:author="irutt" w:date="2011-09-20T10:45:00Z">
-        <w:r>
-          <w:rPr>
-            <w:lang w:eastAsia="en-US"/>
-          </w:rPr>
-          <w:t xml:space="preserve"> –</w:t>
-        </w:r>
-      </w:ins>
-      <w:r>
-        <w:rPr>
-          <w:lang w:eastAsia="en-US"/>
-        </w:rPr>
-        <w:t xml:space="preserve"> but </w:t>
-      </w:r>
-      <w:ins w:id="22" w:author="irutt" w:date="2011-09-20T10:45:00Z">
-        <w:r>
-          <w:rPr>
-            <w:lang w:eastAsia="en-US"/>
-          </w:rPr>
-          <w:t xml:space="preserve">which </w:t>
-        </w:r>
-      </w:ins>
-      <w:r>
-        <w:rPr>
-          <w:lang w:eastAsia="en-US"/>
-        </w:rPr>
-        <w:t xml:space="preserve">for some applications a separate (external) module is sometimes used </w:t>
-      </w:r>
-      <w:ins w:id="23" w:author="irutt" w:date="2011-09-20T10:46:00Z">
-        <w:r>
-          <w:rPr>
-            <w:lang w:eastAsia="en-US"/>
-          </w:rPr>
-          <w:t>instead</w:t>
-        </w:r>
-      </w:ins>
-      <w:del w:id="24" w:author="irutt" w:date="2011-09-20T10:46:00Z">
-        <w:r>
-          <w:rPr>
-            <w:lang w:eastAsia="en-US"/>
-          </w:rPr>
-          <w:delText>to represent these instead</w:delText>
-        </w:r>
-      </w:del>
-      <w:r>
-        <w:rPr>
-          <w:lang w:eastAsia="en-US"/>
-        </w:rPr>
-        <w:t>. Thus</w:t>
-      </w:r>
-      <w:ins w:id="25" w:author="irutt" w:date="2011-09-20T10:45:00Z">
-        <w:r>
-          <w:rPr>
-            <w:lang w:eastAsia="en-US"/>
-          </w:rPr>
-          <w:t>,</w:t>
-        </w:r>
-      </w:ins>
-      <w:r>
-        <w:rPr>
-          <w:lang w:eastAsia="en-US"/>
-        </w:rPr>
-        <w:t xml:space="preserve"> there is a hierarchy of interface specifications, some of which are normally at the core of an ISM dealing with the internal ice mass processes, some which deal with various aspects of the ice sheet boundary conditions that significantly affect ice behaviour (and which could either appear ‘inside’ or ‘outside’ the core ISM); and some which are more likely to involve linkages to external models such as atmospheric and oceanic GCMs. In all cases</w:t>
-      </w:r>
-      <w:ins w:id="26" w:author="irutt" w:date="2011-09-20T10:47:00Z">
-        <w:r>
-          <w:rPr>
-            <w:lang w:eastAsia="en-US"/>
-          </w:rPr>
-          <w:t>,</w:t>
-        </w:r>
-      </w:ins>
-      <w:r>
-        <w:rPr>
-          <w:lang w:eastAsia="en-US"/>
-        </w:rPr>
-        <w:t xml:space="preserve"> there can be further complexity because the data models used by each sub-component to represent space and time may differ.</w:t>
-      </w:r>
-    </w:p>
-    <w:p>
-      <w:pPr>
-        <w:rPr>
-          <w:lang w:eastAsia="en-US"/>
-        </w:rPr>
-      </w:pPr>
-      <w:r>
-        <w:rPr>
-          <w:lang w:eastAsia="en-US"/>
-        </w:rPr>
+        <w:t xml:space="preserve">. An internal API may also define interfaces for processes which may be dealt with inside a given ISM </w:t>
+      </w:r>
+      <w:r>
+        <w:rPr>
+          <w:lang w:eastAsia="en-US"/>
+        </w:rPr>
+        <w:softHyphen/>
+        <w:t xml:space="preserve">– for instance hydrology at the ice bed or the isostatic adjustment of the lithosphere – but which for some applications a separate (external) module is sometimes used instead. </w:t>
+      </w:r>
+    </w:p>
+    <w:p>
+      <w:pPr>
+        <w:rPr>
+          <w:lang w:eastAsia="en-US"/>
+        </w:rPr>
+      </w:pPr>
+      <w:r>
+        <w:rPr>
+          <w:lang w:eastAsia="en-US"/>
+        </w:rPr>
+        <w:t xml:space="preserve">By contrast, an </w:t>
+      </w:r>
+      <w:r>
+        <w:rPr>
+          <w:i/>
+          <w:lang w:eastAsia="en-US"/>
+        </w:rPr>
+        <w:t>external API</w:t>
+      </w:r>
+      <w:r>
+        <w:rPr>
+          <w:lang w:eastAsia="en-US"/>
+        </w:rPr>
+        <w:t xml:space="preserve"> defines how the ISM as a whole interacts with the rest of the climate system, in particular linkages to external models such as atmospheric and oceanic GCMs. In this case, a standardised API makes it easy to couple different ISMs to a given climate model, and vice versa.</w:t>
+      </w:r>
+    </w:p>
+    <w:p>
+      <w:pPr>
+        <w:rPr>
+          <w:lang w:eastAsia="en-US"/>
+        </w:rPr>
+      </w:pPr>
+    </w:p>
+    <w:p>
+      <w:pPr>
+        <w:rPr>
+          <w:lang w:eastAsia="en-US"/>
+        </w:rPr>
+      </w:pPr>
+      <w:r>
+        <w:rPr>
+          <w:lang w:eastAsia="en-US"/>
+        </w:rPr>
+        <w:lastRenderedPageBreak/>
         <w:t xml:space="preserve">The provision of a standardised API brings obvious benefits of flexibility and reusability, as well as facilitating model intercomparison and sensitivity studies. </w:t>
       </w:r>
-      <w:ins w:id="27" w:author="irutt" w:date="2011-09-20T10:53:00Z">
-        <w:del w:id="28" w:author="Nick Hulton" w:date="2011-09-20T12:50:00Z">
-          <w:r>
-            <w:rPr>
-              <w:lang w:eastAsia="en-US"/>
-            </w:rPr>
-            <w:delText xml:space="preserve">Two </w:delText>
-          </w:r>
-        </w:del>
-        <w:r>
-          <w:rPr>
-            <w:lang w:eastAsia="en-US"/>
-          </w:rPr>
-          <w:t>APIs are needed</w:t>
-        </w:r>
-      </w:ins>
-      <w:ins w:id="29" w:author="Nick Hulton" w:date="2011-09-20T12:50:00Z">
-        <w:r>
-          <w:rPr>
-            <w:lang w:eastAsia="en-US"/>
-          </w:rPr>
-          <w:t xml:space="preserve"> at two levels</w:t>
-        </w:r>
-      </w:ins>
-      <w:ins w:id="30" w:author="irutt" w:date="2011-09-20T10:53:00Z">
-        <w:r>
-          <w:rPr>
-            <w:lang w:eastAsia="en-US"/>
-          </w:rPr>
-          <w:t>: one for ISM-GCM coupling (</w:t>
-        </w:r>
-        <w:r>
-          <w:rPr>
-            <w:b/>
-            <w:bCs/>
-            <w:i/>
-            <w:iCs/>
-            <w:lang w:eastAsia="en-US"/>
-          </w:rPr>
-          <w:t>OBJ1</w:t>
-        </w:r>
-        <w:r>
-          <w:rPr>
-            <w:lang w:eastAsia="en-US"/>
-          </w:rPr>
-          <w:t>), and one within our chosen ISM (</w:t>
-        </w:r>
-      </w:ins>
-      <w:ins w:id="31" w:author="irutt" w:date="2011-09-20T10:54:00Z">
-        <w:r>
-          <w:rPr>
-            <w:b/>
-            <w:bCs/>
-            <w:i/>
-            <w:iCs/>
-            <w:lang w:eastAsia="en-US"/>
-            <w:rPrChange w:id="32" w:author="irutt" w:date="2011-09-20T10:54:00Z">
-              <w:rPr>
-                <w:b/>
-                <w:bCs/>
-                <w:lang w:eastAsia="en-US"/>
-              </w:rPr>
-            </w:rPrChange>
-          </w:rPr>
-          <w:t>OBJ3</w:t>
-        </w:r>
-        <w:r>
-          <w:rPr>
-            <w:lang w:eastAsia="en-US"/>
-          </w:rPr>
-          <w:t xml:space="preserve">). </w:t>
-        </w:r>
-      </w:ins>
+      <w:r>
+        <w:rPr>
+          <w:lang w:eastAsia="en-US"/>
+        </w:rPr>
+        <w:t xml:space="preserve">It also means that time spent learning to use a particular model framework is not wasted when new, compliant models are developed. </w:t>
+      </w:r>
+      <w:r>
+        <w:rPr>
+          <w:lang w:eastAsia="en-US"/>
+        </w:rPr>
+        <w:t xml:space="preserve">We address the need for a standard external API for ISM-GCM coupling in </w:t>
+      </w:r>
+      <w:r>
+        <w:rPr>
+          <w:bCs/>
+          <w:iCs/>
+          <w:lang w:eastAsia="en-US"/>
+        </w:rPr>
+        <w:t>OBJ1</w:t>
+      </w:r>
+      <w:r>
+        <w:rPr>
+          <w:lang w:eastAsia="en-US"/>
+        </w:rPr>
+        <w:t xml:space="preserve">, and </w:t>
+      </w:r>
+      <w:r>
+        <w:rPr>
+          <w:lang w:eastAsia="en-US"/>
+        </w:rPr>
+        <w:t xml:space="preserve">for an internal API for our chosen ISM in </w:t>
+      </w:r>
+      <w:r>
+        <w:rPr>
+          <w:bCs/>
+          <w:iCs/>
+          <w:lang w:eastAsia="en-US"/>
+        </w:rPr>
+        <w:t>OBJ3</w:t>
+      </w:r>
+      <w:r>
+        <w:rPr>
+          <w:lang w:eastAsia="en-US"/>
+        </w:rPr>
+        <w:t xml:space="preserve">. </w:t>
+      </w:r>
       <w:r>
         <w:rPr>
           <w:lang w:eastAsia="en-US"/>
@@ -1075,29 +813,7 @@
         <w:rPr>
           <w:lang w:eastAsia="en-US"/>
         </w:rPr>
-        <w:t xml:space="preserve"> bring th</w:t>
-      </w:r>
-      <w:ins w:id="33" w:author="irutt" w:date="2011-09-20T10:54:00Z">
-        <w:r>
-          <w:rPr>
-            <w:lang w:eastAsia="en-US"/>
-          </w:rPr>
-          <w:t>ese</w:t>
-        </w:r>
-      </w:ins>
-      <w:del w:id="34" w:author="irutt" w:date="2011-09-20T10:54:00Z">
-        <w:r>
-          <w:rPr>
-            <w:lang w:eastAsia="en-US"/>
-          </w:rPr>
-          <w:delText>is</w:delText>
-        </w:r>
-      </w:del>
-      <w:r>
-        <w:rPr>
-          <w:lang w:eastAsia="en-US"/>
-        </w:rPr>
-        <w:t xml:space="preserve"> about, it will be necessary to engage deeply with all thos</w:t>
+        <w:t xml:space="preserve"> bring these about, it will be necessary to engage deeply with all thos</w:t>
       </w:r>
       <w:r>
         <w:rPr>
@@ -1121,28 +837,7 @@
         <w:rPr>
           <w:lang w:eastAsia="en-US"/>
         </w:rPr>
-        <w:t xml:space="preserve">ISM-GCM </w:t>
-      </w:r>
-      <w:commentRangeStart w:id="35"/>
-      <w:r>
-        <w:rPr>
-          <w:lang w:eastAsia="en-US"/>
-        </w:rPr>
-        <w:t>coupling</w:t>
-      </w:r>
-      <w:commentRangeEnd w:id="35"/>
-      <w:r>
-        <w:rPr>
-          <w:rStyle w:val="CommentReference"/>
-          <w:rFonts w:cs="Arial"/>
-        </w:rPr>
-        <w:commentReference w:id="35"/>
-      </w:r>
-      <w:r>
-        <w:rPr>
-          <w:lang w:eastAsia="en-US"/>
-        </w:rPr>
-        <w:t>.</w:t>
+        <w:t>ISM-GCM coupling.</w:t>
       </w:r>
     </w:p>
     <w:p>
@@ -1214,20 +909,7 @@
         <w:t>2</w:t>
       </w:r>
       <w:r>
-        <w:t xml:space="preserve"> provides a full description of model physics, numerical methods and validation/verification exercises.  </w:t>
-      </w:r>
-      <w:ins w:id="36" w:author="irutt" w:date="2011-09-20T10:56:00Z">
-        <w:r>
-          <w:t>Glimmer-CISM</w:t>
-        </w:r>
-      </w:ins>
-      <w:del w:id="37" w:author="irutt" w:date="2011-09-20T10:56:00Z">
-        <w:r>
-          <w:delText>It</w:delText>
-        </w:r>
-      </w:del>
-      <w:r>
-        <w:t xml:space="preserve"> has been used in many published studies.</w:t>
+        <w:t xml:space="preserve"> provides a full description of model physics, numerical methods and validation/verification exercises.  Glimmer-CISM has been used in many published studies.</w:t>
       </w:r>
       <w:r>
         <w:rPr>
@@ -1548,18 +1230,10 @@
         <w:t>Ms in FP7 who currently use PISM, in part</w:t>
       </w:r>
       <w:r>
-        <w:t xml:space="preserve"> because of concerns over Glimmer-CISM’s coupling environment</w:t>
-      </w:r>
-      <w:del w:id="38" w:author="irutt" w:date="2011-09-20T10:58:00Z">
-        <w:r>
-          <w:delText xml:space="preserve"> even though it is specifically enabled to couple to GCMs</w:delText>
-        </w:r>
-      </w:del>
-      <w:r>
-        <w:t>.</w:t>
-      </w:r>
-      <w:r>
-        <w:t xml:space="preserve"> Glimmer benefits from its 3D higher order scheme whereas PISM uses a simpler hybrid scheme.  A further open-source code is provided via NASA, being a joint development between the </w:t>
+        <w:t xml:space="preserve"> because of concerns over Glimmer-CISM’s coupling environment.</w:t>
+      </w:r>
+      <w:r>
+        <w:t xml:space="preserve"> Glimmer benefits from its 3D higher order scheme whereas PISM uses a simpler hybrid scheme. A further open-source code is provided via NASA, being a joint development between the </w:t>
       </w:r>
       <w:r>
         <w:t>Jet Propulsion Laboratory</w:t>
@@ -1577,7 +1251,11 @@
         <w:t>20</w:t>
       </w:r>
       <w:r>
-        <w:t>.  Whilst a number of ice sheet codes are available, some are provided piecemeal and are not truly open-source.</w:t>
+        <w:t xml:space="preserve">.  Whilst </w:t>
+      </w:r>
+      <w:r>
+        <w:lastRenderedPageBreak/>
+        <w:t>a number of ice sheet codes are available, some are provided piecemeal and are not truly open-source.</w:t>
       </w:r>
     </w:p>
     <w:p>
@@ -1692,33 +1370,37 @@
         <w:rPr>
           <w:lang w:eastAsia="en-US"/>
         </w:rPr>
-        <w:t>ISICLES) ) and in the coupling of Glimmer-CISM to CESM</w:t>
-      </w:r>
-      <w:r>
-        <w:rPr>
-          <w:lang w:eastAsia="en-US"/>
-        </w:rPr>
-        <w:t xml:space="preserve">.  </w:t>
-      </w:r>
-      <w:r>
-        <w:rPr>
-          <w:lang w:eastAsia="en-US"/>
-        </w:rPr>
-        <w:t>Total DOE investment in these projects is currently in excess of $4M/</w:t>
-      </w:r>
-      <w:del w:id="39" w:author="irutt" w:date="2011-09-20T11:22:00Z">
-        <w:r>
-          <w:rPr>
-            <w:lang w:eastAsia="en-US"/>
-          </w:rPr>
-          <w:delText xml:space="preserve"> </w:delText>
-        </w:r>
-      </w:del>
-      <w:r>
-        <w:rPr>
-          <w:lang w:eastAsia="en-US"/>
-        </w:rPr>
-        <w:t xml:space="preserve">year, the majority being specifically applied to Glimmer-CISM.  </w:t>
+        <w:t>ISICLES)</w:t>
+      </w:r>
+      <w:r>
+        <w:rPr>
+          <w:lang w:eastAsia="en-US"/>
+        </w:rPr>
+        <w:t>) and in the coupling of Glimmer-CISM to CESM</w:t>
+      </w:r>
+      <w:r>
+        <w:rPr>
+          <w:lang w:eastAsia="en-US"/>
+        </w:rPr>
+        <w:t>.</w:t>
+      </w:r>
+      <w:r>
+        <w:rPr>
+          <w:lang w:eastAsia="en-US"/>
+        </w:rPr>
+        <w:t xml:space="preserve"> </w:t>
+      </w:r>
+      <w:r>
+        <w:rPr>
+          <w:lang w:eastAsia="en-US"/>
+        </w:rPr>
+        <w:t>Total DOE investment in these projects is currently in excess of $4M/year, the majority being specifically applied to Glimmer-</w:t>
+      </w:r>
+      <w:r>
+        <w:rPr>
+          <w:lang w:eastAsia="en-US"/>
+        </w:rPr>
+        <w:t xml:space="preserve">CISM. </w:t>
       </w:r>
       <w:r>
         <w:rPr>
@@ -1932,35 +1614,7 @@
         <w:rPr>
           <w:lang w:eastAsia="en-US"/>
         </w:rPr>
-        <w:t>Through a series of Framework</w:t>
-      </w:r>
-      <w:del w:id="40" w:author="irutt" w:date="2011-09-20T11:23:00Z">
-        <w:r>
-          <w:rPr>
-            <w:lang w:eastAsia="en-US"/>
-          </w:rPr>
-          <w:delText xml:space="preserve"> </w:delText>
-        </w:r>
-      </w:del>
-      <w:r>
-        <w:rPr>
-          <w:lang w:eastAsia="en-US"/>
-        </w:rPr>
-        <w:t xml:space="preserve"> Development Workshops</w:t>
-      </w:r>
-      <w:ins w:id="41" w:author="irutt" w:date="2011-09-20T11:23:00Z">
-        <w:r>
-          <w:rPr>
-            <w:lang w:eastAsia="en-US"/>
-          </w:rPr>
-          <w:t xml:space="preserve"> </w:t>
-        </w:r>
-      </w:ins>
-      <w:r>
-        <w:rPr>
-          <w:lang w:eastAsia="en-US"/>
-        </w:rPr>
-        <w:t xml:space="preserve">(see below), </w:t>
+        <w:t xml:space="preserve">Through a series of Framework Development Workshops (see below), </w:t>
       </w:r>
       <w:r>
         <w:rPr>
@@ -2062,97 +1716,50 @@
         <w:t xml:space="preserve"> </w:t>
       </w:r>
       <w:r>
-        <w:t>(e.g Zwinger,</w:t>
-      </w:r>
-      <w:del w:id="42" w:author="irutt" w:date="2011-09-20T11:23:00Z">
-        <w:r>
-          <w:delText>:</w:delText>
-        </w:r>
-      </w:del>
-      <w:r>
-        <w:t xml:space="preserve"> Nowicki, A</w:t>
-      </w:r>
-      <w:ins w:id="43" w:author="irutt" w:date="2011-09-20T10:50:00Z">
-        <w:r>
-          <w:t>ð</w:t>
-        </w:r>
-      </w:ins>
-      <w:del w:id="44" w:author="irutt" w:date="2011-09-20T10:49:00Z">
-        <w:r>
-          <w:delText>d</w:delText>
-        </w:r>
-      </w:del>
-      <w:r>
-        <w:t>algeirsdottir, Ritz</w:t>
-      </w:r>
-      <w:ins w:id="45" w:author="irutt" w:date="2011-09-20T10:50:00Z">
-        <w:r>
-          <w:t>:</w:t>
-        </w:r>
-      </w:ins>
-      <w:r>
-        <w:t xml:space="preserve"> see Letters of Support) </w:t>
-      </w:r>
-      <w:del w:id="46" w:author="irutt" w:date="2011-09-20T11:24:00Z">
-        <w:r>
-          <w:rPr>
-            <w:lang w:eastAsia="en-US"/>
-          </w:rPr>
-          <w:delText>Eventua</w:delText>
-        </w:r>
-      </w:del>
-      <w:del w:id="47" w:author="irutt" w:date="2011-09-20T11:23:00Z">
-        <w:r>
-          <w:rPr>
-            <w:lang w:eastAsia="en-US"/>
-          </w:rPr>
-          <w:delText xml:space="preserve">lly, </w:delText>
-        </w:r>
-      </w:del>
-      <w:ins w:id="48" w:author="irutt" w:date="2011-09-20T11:23:00Z">
-        <w:r>
-          <w:rPr>
-            <w:lang w:eastAsia="en-US"/>
-          </w:rPr>
-          <w:t>T</w:t>
-        </w:r>
-      </w:ins>
-      <w:del w:id="49" w:author="irutt" w:date="2011-09-20T11:23:00Z">
-        <w:r>
-          <w:rPr>
-            <w:lang w:eastAsia="en-US"/>
-          </w:rPr>
-          <w:delText>t</w:delText>
-        </w:r>
-      </w:del>
+        <w:t>(e.g Zwinger, Nowicki, Aðalgeirsdottir, Ritz: see Letters of Support</w:t>
+      </w:r>
+      <w:r>
+        <w:t xml:space="preserve">. Ayako Abe-Ouchi, University of Tokyo and Anders Levermann, </w:t>
+      </w:r>
+      <w:r>
+        <w:t>Potsdam Institute for Climate Impact Research</w:t>
+      </w:r>
+      <w:r>
+        <w:t xml:space="preserve"> have also expressed support and agreed to participate in project workshops</w:t>
+      </w:r>
+      <w:r>
+        <w:t xml:space="preserve">) </w:t>
+      </w:r>
+      <w:r>
+        <w:rPr>
+          <w:lang w:eastAsia="en-US"/>
+        </w:rPr>
+        <w:t>T</w:t>
+      </w:r>
       <w:r>
         <w:rPr>
           <w:lang w:eastAsia="en-US"/>
         </w:rPr>
         <w:t>he current core of Glimmer-CISM and other ice sheet codes will</w:t>
       </w:r>
-      <w:ins w:id="50" w:author="irutt" w:date="2011-09-20T11:24:00Z">
-        <w:r>
-          <w:rPr>
-            <w:lang w:eastAsia="en-US"/>
-          </w:rPr>
-          <w:t xml:space="preserve"> eventually</w:t>
-        </w:r>
-      </w:ins>
+      <w:r>
+        <w:rPr>
+          <w:lang w:eastAsia="en-US"/>
+        </w:rPr>
+        <w:t xml:space="preserve"> eventually</w:t>
+      </w:r>
       <w:r>
         <w:rPr>
           <w:lang w:eastAsia="en-US"/>
         </w:rPr>
         <w:t xml:space="preserve"> become obsolete.  Already there are new ice sheet codes (e.g. Elmer) which bring improvements in how the ice physics are solved</w:t>
       </w:r>
-      <w:ins w:id="51" w:author="irutt" w:date="2011-09-20T11:24:00Z">
-        <w:r>
-          <w:rPr>
-            <w:lang w:eastAsia="en-US"/>
-          </w:rPr>
-          <w:t>,</w:t>
-        </w:r>
-      </w:ins>
+      <w:r>
+        <w:rPr>
+          <w:lang w:eastAsia="en-US"/>
+        </w:rPr>
+        <w:t>,</w:t>
+      </w:r>
       <w:r>
         <w:rPr>
           <w:lang w:eastAsia="en-US"/>
@@ -2445,7 +2052,6 @@
           <w:lang w:eastAsia="en-US"/>
         </w:rPr>
       </w:pPr>
-      <w:commentRangeStart w:id="52"/>
       <w:r>
         <w:rPr>
           <w:b/>
@@ -2493,24 +2099,17 @@
         <w:t>Establishment of a longer-term community network to advance API development.</w:t>
       </w:r>
     </w:p>
-    <w:commentRangeEnd w:id="52"/>
-    <w:p>
-      <w:pPr>
-        <w:rPr>
-          <w:lang w:eastAsia="en-US"/>
-        </w:rPr>
-      </w:pPr>
-      <w:r>
-        <w:rPr>
-          <w:rStyle w:val="CommentReference"/>
-          <w:rFonts w:cs="Arial"/>
-        </w:rPr>
-        <w:commentReference w:id="52"/>
-      </w:r>
-      <w:r>
-        <w:rPr>
-          <w:lang w:eastAsia="en-US"/>
-        </w:rPr>
+    <w:p>
+      <w:pPr>
+        <w:rPr>
+          <w:lang w:eastAsia="en-US"/>
+        </w:rPr>
+      </w:pPr>
+      <w:r>
+        <w:rPr>
+          <w:lang w:eastAsia="en-US"/>
+        </w:rPr>
+        <w:lastRenderedPageBreak/>
         <w:t>A detailed work plan follows below. We emphasise that the work outlined is targeted at providing better infrastructure and use of the existing code in the wider community. We aspire to continue to provide scientific enhancements to the core of Glimmer-CISM, but funding will be sought from other sources to allow this to happen, as well as falling within the scope of activities by our international partners.</w:t>
       </w:r>
     </w:p>
@@ -2605,34 +2204,38 @@
         <w:t xml:space="preserve"> Work Pla</w:t>
       </w:r>
       <w:r>
-        <w:t>N</w:t>
-      </w:r>
-    </w:p>
-    <w:p>
-      <w:pPr>
-        <w:rPr>
-          <w:lang w:eastAsia="en-US"/>
-        </w:rPr>
-      </w:pPr>
-      <w:r>
-        <w:rPr>
-          <w:lang w:eastAsia="en-US"/>
-        </w:rPr>
-        <w:t>Objectives (O</w:t>
-      </w:r>
-      <w:ins w:id="53" w:author="irutt" w:date="2011-09-20T11:27:00Z">
-        <w:r>
-          <w:rPr>
-            <w:lang w:eastAsia="en-US"/>
-          </w:rPr>
-          <w:t>BJ</w:t>
-        </w:r>
-      </w:ins>
-      <w:r>
-        <w:rPr>
-          <w:lang w:eastAsia="en-US"/>
-        </w:rPr>
-        <w:t>1-3 section 1) that are tackled by each work package (WP1-WP7) are indicated.  Specific resultant Deliverables D1-D12, are also indicated.</w:t>
+        <w:t>n</w:t>
+      </w:r>
+    </w:p>
+    <w:p>
+      <w:pPr>
+        <w:rPr>
+          <w:lang w:eastAsia="en-US"/>
+        </w:rPr>
+      </w:pPr>
+      <w:r>
+        <w:rPr>
+          <w:lang w:eastAsia="en-US"/>
+        </w:rPr>
+        <w:t>The o</w:t>
+      </w:r>
+      <w:r>
+        <w:rPr>
+          <w:lang w:eastAsia="en-US"/>
+        </w:rPr>
+        <w:t>bjectives (OBJ1-3 section 1) that are tackled by each work package (WP1-</w:t>
+      </w:r>
+      <w:r>
+        <w:rPr>
+          <w:lang w:eastAsia="en-US"/>
+        </w:rPr>
+        <w:t>WP</w:t>
+      </w:r>
+      <w:r>
+        <w:rPr>
+          <w:lang w:eastAsia="en-US"/>
+        </w:rPr>
+        <w:t>7) are indicated.  Specific resultant Deliverables D1-D12, are also indicated.</w:t>
       </w:r>
     </w:p>
     <w:p>
@@ -2656,18 +2259,16 @@
         </w:rPr>
         <w:t>WP1 Definition of scientific and technical requirements (O</w:t>
       </w:r>
-      <w:ins w:id="54" w:author="irutt" w:date="2011-09-20T11:27:00Z">
-        <w:r>
-          <w:rPr>
-            <w:b/>
-            <w:bCs/>
-            <w:i/>
-            <w:iCs/>
-            <w:lang w:eastAsia="en-US"/>
-          </w:rPr>
-          <w:t>BJ</w:t>
-        </w:r>
-      </w:ins>
+      <w:r>
+        <w:rPr>
+          <w:b/>
+          <w:bCs/>
+          <w:i/>
+          <w:iCs/>
+          <w:lang w:eastAsia="en-US"/>
+        </w:rPr>
+        <w:t>BJ</w:t>
+      </w:r>
       <w:r>
         <w:rPr>
           <w:b/>
@@ -2762,18 +2363,16 @@
         </w:rPr>
         <w:t>WP2 Specification of ice sheet model internal and external  coupling APIs (O</w:t>
       </w:r>
-      <w:ins w:id="55" w:author="irutt" w:date="2011-09-20T11:28:00Z">
-        <w:r>
-          <w:rPr>
-            <w:b/>
-            <w:bCs/>
-            <w:i/>
-            <w:iCs/>
-            <w:lang w:eastAsia="en-US"/>
-          </w:rPr>
-          <w:t>BJ</w:t>
-        </w:r>
-      </w:ins>
+      <w:r>
+        <w:rPr>
+          <w:b/>
+          <w:bCs/>
+          <w:i/>
+          <w:iCs/>
+          <w:lang w:eastAsia="en-US"/>
+        </w:rPr>
+        <w:t>BJ</w:t>
+      </w:r>
       <w:r>
         <w:rPr>
           <w:b/>
@@ -2798,7 +2397,7 @@
         <w:rPr>
           <w:lang w:eastAsia="en-US"/>
         </w:rPr>
-        <w:t>Having determined what the ISM and ISM-GCM APIs should be capable of doing, we will next write a full API for internal ISM use and ISM GCM coupling (D3), sufficiently detailed that it can be used by other modellers to implement compatible interfaces in their own models. This will be done by the project team following Workshop 1, in particular forming part of the major role of Hagdorn as Researcher CoI.</w:t>
+        <w:t>Having determined what the ISM and ISM-GCM APIs should be capable of doing, we will next write a full API for internal ISM use and ISM GCM coupling (D3), sufficiently detailed that it can be used by other modellers to implement compatible interfaces in their own models. This will be done by the project team following Workshop 1, in particular forming part of the major role of Hagdorn.</w:t>
       </w:r>
     </w:p>
     <w:p>
@@ -2871,20 +2470,226 @@
           <w:iCs/>
           <w:lang w:eastAsia="en-US"/>
         </w:rPr>
-        <w:t xml:space="preserve">WP3 Architecture modification and API implementation for Glimmer-CISM </w:t>
-      </w:r>
-      <w:del w:id="56" w:author="irutt" w:date="2011-09-20T11:27:00Z">
-        <w:r>
-          <w:rPr>
-            <w:b/>
-            <w:bCs/>
-            <w:i/>
-            <w:iCs/>
-            <w:lang w:eastAsia="en-US"/>
-          </w:rPr>
-          <w:delText xml:space="preserve"> </w:delText>
-        </w:r>
-      </w:del>
+        <w:t>WP3 Architecture modification and API implementation for Glimmer-CISM (O</w:t>
+      </w:r>
+      <w:r>
+        <w:rPr>
+          <w:b/>
+          <w:bCs/>
+          <w:i/>
+          <w:iCs/>
+          <w:lang w:eastAsia="en-US"/>
+        </w:rPr>
+        <w:t>BJ</w:t>
+      </w:r>
+      <w:r>
+        <w:rPr>
+          <w:b/>
+          <w:bCs/>
+          <w:i/>
+          <w:iCs/>
+          <w:lang w:eastAsia="en-US"/>
+        </w:rPr>
+        <w:t>2)</w:t>
+      </w:r>
+    </w:p>
+    <w:p>
+      <w:pPr>
+        <w:rPr>
+          <w:lang w:eastAsia="en-US"/>
+        </w:rPr>
+      </w:pPr>
+      <w:r>
+        <w:rPr>
+          <w:lang w:eastAsia="en-US"/>
+        </w:rPr>
+        <w:t xml:space="preserve">Following the work </w:t>
+      </w:r>
+      <w:r>
+        <w:rPr>
+          <w:lang w:eastAsia="en-US"/>
+        </w:rPr>
+        <w:t>completed in WP1 and WP2</w:t>
+      </w:r>
+      <w:r>
+        <w:rPr>
+          <w:lang w:eastAsia="en-US"/>
+        </w:rPr>
+        <w:t xml:space="preserve"> </w:t>
+      </w:r>
+      <w:r>
+        <w:rPr>
+          <w:lang w:eastAsia="en-US"/>
+        </w:rPr>
+        <w:t>o</w:t>
+      </w:r>
+      <w:r>
+        <w:rPr>
+          <w:lang w:eastAsia="en-US"/>
+        </w:rPr>
+        <w:t xml:space="preserve">n </w:t>
+      </w:r>
+      <w:r>
+        <w:rPr>
+          <w:lang w:eastAsia="en-US"/>
+        </w:rPr>
+        <w:t>API specification and</w:t>
+      </w:r>
+      <w:r>
+        <w:rPr>
+          <w:lang w:eastAsia="en-US"/>
+        </w:rPr>
+        <w:t xml:space="preserve"> design, we will modify the interface</w:t>
+      </w:r>
+      <w:r>
+        <w:rPr>
+          <w:lang w:eastAsia="en-US"/>
+        </w:rPr>
+        <w:t xml:space="preserve"> and structure</w:t>
+      </w:r>
+      <w:r>
+        <w:rPr>
+          <w:lang w:eastAsia="en-US"/>
+        </w:rPr>
+        <w:t xml:space="preserve"> </w:t>
+      </w:r>
+      <w:r>
+        <w:rPr>
+          <w:lang w:eastAsia="en-US"/>
+        </w:rPr>
+        <w:t>of Glimmer-CISM to conform to the API (D4). This will provide a working example of how the API should be implemented, and will demonstrate the practicability and usefulness of the approach. We will use the Workshop 2 to review and refine the outcomes available at this point.</w:t>
+      </w:r>
+      <w:r>
+        <w:rPr>
+          <w:lang w:eastAsia="en-US"/>
+        </w:rPr>
+        <w:t xml:space="preserve"> </w:t>
+      </w:r>
+      <w:r>
+        <w:rPr>
+          <w:lang w:eastAsia="en-US"/>
+        </w:rPr>
+        <w:t xml:space="preserve">This part will be carried out by the UK project team, particularly Hagdorn, in collaboration with Project Partners at LANL and University of Montana, </w:t>
+      </w:r>
+    </w:p>
+    <w:p>
+      <w:pPr>
+        <w:rPr>
+          <w:lang w:eastAsia="en-US"/>
+        </w:rPr>
+      </w:pPr>
+      <w:r>
+        <w:rPr>
+          <w:lang w:eastAsia="en-US"/>
+        </w:rPr>
+        <w:t xml:space="preserve">This work will likely be conducted in tandem with WP2: that is, a real implementation of the API will be developed in parallel with the specification. We will report on how the API is implemented </w:t>
+      </w:r>
+      <w:r>
+        <w:rPr>
+          <w:lang w:eastAsia="en-US"/>
+        </w:rPr>
+        <w:t>within Glimmer-CISM</w:t>
+      </w:r>
+      <w:r>
+        <w:rPr>
+          <w:lang w:eastAsia="en-US"/>
+        </w:rPr>
+        <w:t xml:space="preserve"> at Workshop 2.</w:t>
+      </w:r>
+    </w:p>
+    <w:p>
+      <w:pPr>
+        <w:rPr>
+          <w:b/>
+          <w:bCs/>
+          <w:lang w:eastAsia="en-US"/>
+        </w:rPr>
+      </w:pPr>
+      <w:r>
+        <w:rPr>
+          <w:b/>
+          <w:bCs/>
+          <w:i/>
+          <w:iCs/>
+          <w:lang w:eastAsia="en-US"/>
+        </w:rPr>
+        <w:br w:type="page"/>
+      </w:r>
+      <w:r>
+        <w:rPr>
+          <w:b/>
+          <w:bCs/>
+          <w:i/>
+          <w:iCs/>
+          <w:lang w:eastAsia="en-US"/>
+        </w:rPr>
+        <w:lastRenderedPageBreak/>
+        <w:t>WP4 API implementation in CESM GCMs and Hadley Centre models (O</w:t>
+      </w:r>
+      <w:r>
+        <w:rPr>
+          <w:b/>
+          <w:bCs/>
+          <w:i/>
+          <w:iCs/>
+          <w:lang w:eastAsia="en-US"/>
+        </w:rPr>
+        <w:t>BJ</w:t>
+      </w:r>
+      <w:r>
+        <w:rPr>
+          <w:b/>
+          <w:bCs/>
+          <w:i/>
+          <w:iCs/>
+          <w:lang w:eastAsia="en-US"/>
+        </w:rPr>
+        <w:t>2)</w:t>
+      </w:r>
+    </w:p>
+    <w:p>
+      <w:pPr>
+        <w:rPr>
+          <w:lang w:eastAsia="en-US"/>
+        </w:rPr>
+      </w:pPr>
+      <w:r>
+        <w:rPr>
+          <w:lang w:eastAsia="en-US"/>
+        </w:rPr>
+        <w:t>We will implement the GCM side of the coupling API in CESM and Hadley Centre models (Famous, HadCM3, HadGEM3-ES) (D5) This part will be carried out by Project Partners at LANL, University of Montana, Met Office/Hadley Centre and University of Reading, in consultation with the core UK project team.  In particular, ongoing projects led by Partners Gregory and Ridley already aim to couple Glimmer-CISM to Hadley Centre models, and the API will provide them access to better specified and better supported ways of achieving this.</w:t>
+      </w:r>
+    </w:p>
+    <w:p>
+      <w:pPr>
+        <w:rPr>
+          <w:b/>
+          <w:bCs/>
+          <w:i/>
+          <w:iCs/>
+          <w:lang w:eastAsia="en-US"/>
+        </w:rPr>
+      </w:pPr>
+      <w:r>
+        <w:rPr>
+          <w:b/>
+          <w:bCs/>
+          <w:i/>
+          <w:iCs/>
+          <w:lang w:eastAsia="en-US"/>
+        </w:rPr>
+        <w:t>WP5 Improvements to Glimmer-CISM accessibility and usability.</w:t>
+      </w:r>
+      <w:r>
+        <w:rPr>
+          <w:b/>
+          <w:bCs/>
+          <w:i/>
+          <w:iCs/>
+          <w:lang w:eastAsia="en-US"/>
+        </w:rPr>
+        <w:t xml:space="preserve"> </w:t>
+      </w:r>
       <w:r>
         <w:rPr>
           <w:b/>
@@ -2895,82 +2700,293 @@
         </w:rPr>
         <w:t>(O</w:t>
       </w:r>
-      <w:ins w:id="57" w:author="irutt" w:date="2011-09-20T11:28:00Z">
-        <w:r>
-          <w:rPr>
-            <w:b/>
-            <w:bCs/>
-            <w:i/>
-            <w:iCs/>
-            <w:lang w:eastAsia="en-US"/>
-          </w:rPr>
-          <w:t>BJ</w:t>
-        </w:r>
-      </w:ins>
-      <w:r>
-        <w:rPr>
-          <w:b/>
-          <w:bCs/>
-          <w:i/>
-          <w:iCs/>
-          <w:lang w:eastAsia="en-US"/>
-        </w:rPr>
-        <w:t>2)</w:t>
-      </w:r>
-    </w:p>
-    <w:p>
-      <w:pPr>
-        <w:rPr>
-          <w:lang w:eastAsia="en-US"/>
-        </w:rPr>
-      </w:pPr>
-      <w:r>
-        <w:rPr>
-          <w:lang w:eastAsia="en-US"/>
-        </w:rPr>
-        <w:t xml:space="preserve">Following the work </w:t>
-      </w:r>
-      <w:r>
-        <w:rPr>
-          <w:lang w:eastAsia="en-US"/>
-        </w:rPr>
-        <w:t>completed in WP1 and WP2</w:t>
-      </w:r>
-      <w:r>
-        <w:rPr>
+      <w:r>
+        <w:rPr>
+          <w:b/>
+          <w:bCs/>
+          <w:i/>
+          <w:iCs/>
+          <w:lang w:eastAsia="en-US"/>
+        </w:rPr>
+        <w:t>BJ</w:t>
+      </w:r>
+      <w:r>
+        <w:rPr>
+          <w:b/>
+          <w:bCs/>
+          <w:i/>
+          <w:iCs/>
+          <w:lang w:eastAsia="en-US"/>
+        </w:rPr>
+        <w:t>3)</w:t>
+      </w:r>
+    </w:p>
+    <w:p>
+      <w:pPr>
+        <w:rPr>
+          <w:lang w:eastAsia="en-US"/>
+        </w:rPr>
+      </w:pPr>
+      <w:r>
+        <w:rPr>
+          <w:lang w:eastAsia="en-US"/>
+        </w:rPr>
+        <w:t>The most r</w:t>
+      </w:r>
+      <w:r>
+        <w:rPr>
+          <w:lang w:eastAsia="en-US"/>
+        </w:rPr>
+        <w:t>ecent developments to Glimmer-CISM have tended to focus on improvements to the underlying physics, and have to some extent incurred further complexity in the use of the code.  By contrast</w:t>
+      </w:r>
+      <w:r>
+        <w:rPr>
+          <w:lang w:eastAsia="en-US"/>
+        </w:rPr>
+        <w:t>,</w:t>
+      </w:r>
+      <w:r>
+        <w:rPr>
+          <w:lang w:eastAsia="en-US"/>
+        </w:rPr>
+        <w:t xml:space="preserve"> the documentation and front-end accessibility to the code has lagged behind</w:t>
+      </w:r>
+      <w:r>
+        <w:rPr>
+          <w:lang w:eastAsia="en-US"/>
+        </w:rPr>
+        <w:t>.</w:t>
+      </w:r>
+      <w:r>
+        <w:rPr>
+          <w:lang w:eastAsia="en-US"/>
+        </w:rPr>
+        <w:t xml:space="preserve"> For a specialist, </w:t>
+      </w:r>
+      <w:r>
+        <w:rPr>
+          <w:lang w:eastAsia="en-US"/>
+        </w:rPr>
+        <w:t>use of Glimmer-CISM</w:t>
+      </w:r>
+      <w:r>
+        <w:rPr>
+          <w:lang w:eastAsia="en-US"/>
+        </w:rPr>
+        <w:t xml:space="preserve"> is not particularly complex, and permits relatively easy access to ice sheet models.  However, for non-specialists or </w:t>
+      </w:r>
+      <w:r>
+        <w:rPr>
+          <w:lang w:eastAsia="en-US"/>
+        </w:rPr>
+        <w:t>new users</w:t>
+      </w:r>
+      <w:r>
+        <w:rPr>
+          <w:lang w:eastAsia="en-US"/>
+        </w:rPr>
+        <w:t xml:space="preserve"> there is quite a tech</w:t>
+      </w:r>
+      <w:r>
+        <w:rPr>
+          <w:lang w:eastAsia="en-US"/>
+        </w:rPr>
+        <w:t>nical hurdle to overcome. Connected to WP3, we will</w:t>
+      </w:r>
+      <w:r>
+        <w:rPr>
+          <w:lang w:eastAsia="en-US"/>
+        </w:rPr>
+        <w:t xml:space="preserve"> regularise the code </w:t>
+      </w:r>
+      <w:r>
+        <w:rPr>
+          <w:lang w:eastAsia="en-US"/>
+        </w:rPr>
+        <w:t xml:space="preserve">into two main branches, one for stable code and one for development, and a number of feature branches.  This will assist stable evolution of the code.  </w:t>
+      </w:r>
+      <w:r>
+        <w:rPr>
+          <w:lang w:eastAsia="en-US"/>
+        </w:rPr>
+        <w:t>Secondl</w:t>
+      </w:r>
+      <w:r>
+        <w:rPr>
+          <w:lang w:eastAsia="en-US"/>
+        </w:rPr>
+        <w:t>y</w:t>
+      </w:r>
+      <w:r>
+        <w:rPr>
+          <w:lang w:eastAsia="en-US"/>
+        </w:rPr>
+        <w:t>, the code will be fully documented, and user-guides for non-</w:t>
+      </w:r>
+      <w:r>
+        <w:rPr>
+          <w:lang w:eastAsia="en-US"/>
+        </w:rPr>
+        <w:t xml:space="preserve">specialists will be developed (D6). </w:t>
+      </w:r>
+      <w:r>
+        <w:rPr>
+          <w:lang w:eastAsia="en-US"/>
+        </w:rPr>
+        <w:t xml:space="preserve">Third, we will </w:t>
+      </w:r>
+      <w:r>
+        <w:rPr>
+          <w:lang w:eastAsia="en-US"/>
+        </w:rPr>
+        <w:t xml:space="preserve">employ a dedicated programmer (Swansea) to </w:t>
+      </w:r>
+      <w:r>
+        <w:rPr>
+          <w:lang w:eastAsia="en-US"/>
+        </w:rPr>
+        <w:t>build a graphical ‘front-end’ to some versions of the code that will allow it to be driven for simple scenarios where the base topography, and climate options can be selected from particular options, or user-specified data</w:t>
+      </w:r>
+      <w:r>
+        <w:rPr>
+          <w:lang w:eastAsia="en-US"/>
+        </w:rPr>
+        <w:t xml:space="preserve"> (D7). This will be done to support both Windows and Linux platforms.  </w:t>
+      </w:r>
+      <w:r>
+        <w:rPr>
+          <w:lang w:eastAsia="en-US"/>
+        </w:rPr>
+        <w:t>This latter functionality is particularly targeted at non-expert and student use so that we can extend awareness and use of the code.</w:t>
+      </w:r>
+      <w:r>
+        <w:rPr>
+          <w:lang w:eastAsia="en-US"/>
+        </w:rPr>
+        <w:t xml:space="preserve"> All of these will be released through an enhanced, more user-friendly instance of the existing Glimmer-CISM website (D8)</w:t>
+      </w:r>
+    </w:p>
+    <w:p>
+      <w:pPr>
+        <w:rPr>
+          <w:b/>
+          <w:bCs/>
+          <w:lang w:eastAsia="en-US"/>
+        </w:rPr>
+      </w:pPr>
+      <w:r>
+        <w:rPr>
+          <w:b/>
+          <w:bCs/>
+          <w:i/>
+          <w:iCs/>
+          <w:lang w:eastAsia="en-US"/>
+        </w:rPr>
+        <w:t>WP6 Creation and delivery of training materials and courses.</w:t>
+      </w:r>
+      <w:r>
+        <w:rPr>
+          <w:b/>
+          <w:bCs/>
+          <w:i/>
+          <w:iCs/>
           <w:lang w:eastAsia="en-US"/>
         </w:rPr>
         <w:t xml:space="preserve"> </w:t>
       </w:r>
       <w:r>
         <w:rPr>
-          <w:lang w:eastAsia="en-US"/>
-        </w:rPr>
-        <w:t>o</w:t>
-      </w:r>
-      <w:r>
-        <w:rPr>
-          <w:lang w:eastAsia="en-US"/>
-        </w:rPr>
-        <w:t xml:space="preserve">n </w:t>
-      </w:r>
-      <w:r>
-        <w:rPr>
-          <w:lang w:eastAsia="en-US"/>
-        </w:rPr>
-        <w:t>API specification and</w:t>
-      </w:r>
-      <w:r>
-        <w:rPr>
-          <w:lang w:eastAsia="en-US"/>
-        </w:rPr>
-        <w:t xml:space="preserve"> design, we will modify the interface</w:t>
-      </w:r>
-      <w:r>
-        <w:rPr>
-          <w:lang w:eastAsia="en-US"/>
-        </w:rPr>
-        <w:t xml:space="preserve"> and structure</w:t>
+          <w:b/>
+          <w:bCs/>
+          <w:i/>
+          <w:iCs/>
+          <w:lang w:eastAsia="en-US"/>
+        </w:rPr>
+        <w:t>(O</w:t>
+      </w:r>
+      <w:r>
+        <w:rPr>
+          <w:b/>
+          <w:bCs/>
+          <w:i/>
+          <w:iCs/>
+          <w:lang w:eastAsia="en-US"/>
+        </w:rPr>
+        <w:t>BJ</w:t>
+      </w:r>
+      <w:r>
+        <w:rPr>
+          <w:b/>
+          <w:bCs/>
+          <w:i/>
+          <w:iCs/>
+          <w:lang w:eastAsia="en-US"/>
+        </w:rPr>
+        <w:t>3)</w:t>
+      </w:r>
+    </w:p>
+    <w:p>
+      <w:pPr>
+        <w:rPr>
+          <w:lang w:eastAsia="en-US"/>
+        </w:rPr>
+      </w:pPr>
+      <w:r>
+        <w:rPr>
+          <w:lang w:eastAsia="en-US"/>
+        </w:rPr>
+        <w:t>This elem</w:t>
+      </w:r>
+      <w:r>
+        <w:rPr>
+          <w:lang w:eastAsia="en-US"/>
+        </w:rPr>
+        <w:t>ent extends that provided in A5</w:t>
+      </w:r>
+      <w:r>
+        <w:rPr>
+          <w:lang w:eastAsia="en-US"/>
+        </w:rPr>
+        <w:t xml:space="preserve"> but is more directly targeted at pro-active engagement of the user-community so that we can extend expertise in the use of the code, once the tools that enhance the code accessibility are prepared. </w:t>
+      </w:r>
+      <w:r>
+        <w:t>The development of a new ISM/GCM modelling framework will have maximum impact only if ice sheet and climate modellers are aware of it and know how to use it. To make sure these goals are achieved</w:t>
+      </w:r>
+      <w:r>
+        <w:rPr>
+          <w:lang w:eastAsia="en-US"/>
+        </w:rPr>
+        <w:t xml:space="preserve"> we will generate structured training materials</w:t>
+      </w:r>
+      <w:r>
+        <w:rPr>
+          <w:lang w:eastAsia="en-US"/>
+        </w:rPr>
+        <w:t xml:space="preserve"> (D9)</w:t>
+      </w:r>
+      <w:r>
+        <w:rPr>
+          <w:lang w:eastAsia="en-US"/>
+        </w:rPr>
+        <w:t xml:space="preserve"> in support of a </w:t>
+      </w:r>
+      <w:r>
+        <w:rPr>
+          <w:lang w:eastAsia="en-US"/>
+        </w:rPr>
+        <w:t xml:space="preserve">three </w:t>
+      </w:r>
+      <w:r>
+        <w:rPr>
+          <w:lang w:eastAsia="en-US"/>
+        </w:rPr>
+        <w:t>training events</w:t>
+      </w:r>
+      <w:r>
+        <w:rPr>
+          <w:lang w:eastAsia="en-US"/>
+        </w:rPr>
+        <w:t xml:space="preserve"> (D10)</w:t>
       </w:r>
       <w:r>
         <w:rPr>
@@ -2979,10 +2995,7 @@
         <w:t xml:space="preserve"> </w:t>
       </w:r>
       <w:r>
-        <w:rPr>
-          <w:lang w:eastAsia="en-US"/>
-        </w:rPr>
-        <w:t>of Glimmer-CISM to conform to the API (D4). This will provide a working example of how the API should be implemented, and will demonstrate the practicability and usefulness of the approach. We will use the Workshop 2 to review and refine the outcomes available at this point.</w:t>
+        <w:t>aimed at a broad constituency of scientific ISM users</w:t>
       </w:r>
       <w:r>
         <w:rPr>
@@ -2994,440 +3007,31 @@
         <w:rPr>
           <w:lang w:eastAsia="en-US"/>
         </w:rPr>
-        <w:t xml:space="preserve">This part will be carried out by the UK project team, particularly Hagdorn, in collaboration with Project Partners at LANL and University of Montana, </w:t>
-      </w:r>
-    </w:p>
-    <w:p>
-      <w:pPr>
-        <w:rPr>
-          <w:lang w:eastAsia="en-US"/>
-        </w:rPr>
-      </w:pPr>
-      <w:r>
-        <w:rPr>
-          <w:lang w:eastAsia="en-US"/>
-        </w:rPr>
-        <w:t xml:space="preserve">This work will likely be conducted in tandem with WP2: that is, a real implementation of the API will be developed in parallel with the specification. We will report on how the API is implemented </w:t>
-      </w:r>
-      <w:r>
-        <w:rPr>
-          <w:lang w:eastAsia="en-US"/>
-        </w:rPr>
-        <w:t>within Glimmer-CISM</w:t>
-      </w:r>
-      <w:r>
-        <w:rPr>
-          <w:lang w:eastAsia="en-US"/>
-        </w:rPr>
-        <w:t xml:space="preserve"> at Workshop 2.</w:t>
-      </w:r>
-    </w:p>
-    <w:p>
-      <w:pPr>
-        <w:rPr>
-          <w:b/>
-          <w:bCs/>
-          <w:lang w:eastAsia="en-US"/>
-        </w:rPr>
-      </w:pPr>
-      <w:r>
-        <w:rPr>
-          <w:b/>
-          <w:bCs/>
-          <w:i/>
-          <w:iCs/>
-          <w:lang w:eastAsia="en-US"/>
-        </w:rPr>
-        <w:t>WP4 API implementation in CESM GCMs and Hadley Centre models (O</w:t>
-      </w:r>
-      <w:ins w:id="58" w:author="irutt" w:date="2011-09-20T11:28:00Z">
-        <w:r>
-          <w:rPr>
-            <w:b/>
-            <w:bCs/>
-            <w:i/>
-            <w:iCs/>
-            <w:lang w:eastAsia="en-US"/>
-          </w:rPr>
-          <w:t>BJ</w:t>
-        </w:r>
-      </w:ins>
-      <w:r>
-        <w:rPr>
-          <w:b/>
-          <w:bCs/>
-          <w:i/>
-          <w:iCs/>
-          <w:lang w:eastAsia="en-US"/>
-        </w:rPr>
-        <w:t>2)</w:t>
-      </w:r>
-    </w:p>
-    <w:p>
-      <w:pPr>
-        <w:rPr>
-          <w:lang w:eastAsia="en-US"/>
-        </w:rPr>
-      </w:pPr>
-      <w:r>
-        <w:rPr>
-          <w:lang w:eastAsia="en-US"/>
-        </w:rPr>
-        <w:t>We will implement the GCM side of the coupling API in CESM and Hadley Centre models (Famous, HadCM3, HadGEM3-ES) (D5) This part will be carried out by Project Partners at LANL, University of Montana, Met Office/Hadley Centre and University of Reading, in consultation with the core UK project team.  In particular, ongoing projects led by Partners Gregory and Ridley already aim to couple Glimmer-CISM to Hadley Centre models, and the API will provide them access to better specified and better supported ways of achieving this.</w:t>
-      </w:r>
-    </w:p>
-    <w:p>
-      <w:pPr>
-        <w:rPr>
-          <w:b/>
-          <w:bCs/>
-          <w:i/>
-          <w:iCs/>
-          <w:lang w:eastAsia="en-US"/>
-        </w:rPr>
-      </w:pPr>
-      <w:r>
-        <w:rPr>
-          <w:b/>
-          <w:bCs/>
-          <w:i/>
-          <w:iCs/>
-          <w:lang w:eastAsia="en-US"/>
-        </w:rPr>
-        <w:t>WP5 Improvements to Glimmer-CISM accessibility and usability.</w:t>
-      </w:r>
-      <w:ins w:id="59" w:author="irutt" w:date="2011-09-20T11:27:00Z">
-        <w:r>
-          <w:rPr>
-            <w:b/>
-            <w:bCs/>
-            <w:i/>
-            <w:iCs/>
-            <w:lang w:eastAsia="en-US"/>
-          </w:rPr>
-          <w:t xml:space="preserve"> </w:t>
-        </w:r>
-      </w:ins>
-      <w:r>
-        <w:rPr>
-          <w:b/>
-          <w:bCs/>
-          <w:i/>
-          <w:iCs/>
-          <w:lang w:eastAsia="en-US"/>
-        </w:rPr>
-        <w:t>(O</w:t>
-      </w:r>
-      <w:ins w:id="60" w:author="irutt" w:date="2011-09-20T11:28:00Z">
-        <w:r>
-          <w:rPr>
-            <w:b/>
-            <w:bCs/>
-            <w:i/>
-            <w:iCs/>
-            <w:lang w:eastAsia="en-US"/>
-          </w:rPr>
-          <w:t>BJ</w:t>
-        </w:r>
-      </w:ins>
-      <w:r>
-        <w:rPr>
-          <w:b/>
-          <w:bCs/>
-          <w:i/>
-          <w:iCs/>
-          <w:lang w:eastAsia="en-US"/>
-        </w:rPr>
-        <w:t>3)</w:t>
-      </w:r>
-    </w:p>
-    <w:p>
-      <w:pPr>
-        <w:rPr>
-          <w:lang w:eastAsia="en-US"/>
-        </w:rPr>
-      </w:pPr>
-      <w:r>
-        <w:rPr>
-          <w:lang w:eastAsia="en-US"/>
-        </w:rPr>
-        <w:t>The most r</w:t>
-      </w:r>
-      <w:r>
-        <w:rPr>
-          <w:lang w:eastAsia="en-US"/>
-        </w:rPr>
-        <w:t>ecent developments to Glimmer-CISM have tended to focus on improvements to the underlying physics, and have to some extent incurred further complexity in the use of the code.  By contrast</w:t>
-      </w:r>
-      <w:r>
-        <w:rPr>
-          <w:lang w:eastAsia="en-US"/>
-        </w:rPr>
-        <w:t>,</w:t>
-      </w:r>
-      <w:r>
-        <w:rPr>
-          <w:lang w:eastAsia="en-US"/>
-        </w:rPr>
-        <w:t xml:space="preserve"> the documentation and front-end accessibility to the code has lagged behind</w:t>
-      </w:r>
-      <w:r>
-        <w:rPr>
-          <w:lang w:eastAsia="en-US"/>
-        </w:rPr>
-        <w:t>.</w:t>
-      </w:r>
-      <w:r>
-        <w:rPr>
-          <w:lang w:eastAsia="en-US"/>
-        </w:rPr>
-        <w:t xml:space="preserve"> For a specialist, </w:t>
-      </w:r>
-      <w:r>
-        <w:rPr>
-          <w:lang w:eastAsia="en-US"/>
-        </w:rPr>
-        <w:t>use of Glimmer-CISM</w:t>
-      </w:r>
-      <w:r>
-        <w:rPr>
-          <w:lang w:eastAsia="en-US"/>
-        </w:rPr>
-        <w:t xml:space="preserve"> is not particularly complex, and permits relatively easy access to ice sheet models.  However, for non-specialists or </w:t>
-      </w:r>
-      <w:r>
-        <w:rPr>
-          <w:lang w:eastAsia="en-US"/>
-        </w:rPr>
-        <w:t>new users</w:t>
-      </w:r>
-      <w:r>
-        <w:rPr>
-          <w:lang w:eastAsia="en-US"/>
-        </w:rPr>
-        <w:t xml:space="preserve"> there is quite a tech</w:t>
-      </w:r>
-      <w:r>
-        <w:rPr>
-          <w:lang w:eastAsia="en-US"/>
-        </w:rPr>
-        <w:t>nical hurdle to overcome. Connected to WP3, we will</w:t>
-      </w:r>
-      <w:r>
-        <w:rPr>
-          <w:lang w:eastAsia="en-US"/>
-        </w:rPr>
-        <w:t xml:space="preserve"> regularise the code </w:t>
-      </w:r>
-      <w:r>
-        <w:rPr>
-          <w:lang w:eastAsia="en-US"/>
-        </w:rPr>
-        <w:t xml:space="preserve">into two main branches, one for stable code and one for development, and a number of feature branches.  This will assist stable evolution of the code.  </w:t>
-      </w:r>
-      <w:r>
-        <w:rPr>
-          <w:lang w:eastAsia="en-US"/>
-        </w:rPr>
-        <w:t>Secondl</w:t>
-      </w:r>
-      <w:r>
-        <w:rPr>
-          <w:lang w:eastAsia="en-US"/>
-        </w:rPr>
-        <w:t>y</w:t>
-      </w:r>
-      <w:r>
-        <w:rPr>
-          <w:lang w:eastAsia="en-US"/>
-        </w:rPr>
-        <w:t>, the code will be fully documented, and user-guides for non-</w:t>
-      </w:r>
-      <w:r>
-        <w:rPr>
-          <w:lang w:eastAsia="en-US"/>
-        </w:rPr>
-        <w:t xml:space="preserve">specialists will be developed (D6). </w:t>
-      </w:r>
-      <w:r>
-        <w:rPr>
-          <w:lang w:eastAsia="en-US"/>
-        </w:rPr>
-        <w:t xml:space="preserve">Third, we will </w:t>
-      </w:r>
-      <w:r>
-        <w:rPr>
-          <w:lang w:eastAsia="en-US"/>
-        </w:rPr>
-        <w:t xml:space="preserve">employ a dedicated programmer (Swansea) to </w:t>
-      </w:r>
-      <w:r>
-        <w:rPr>
-          <w:lang w:eastAsia="en-US"/>
-        </w:rPr>
-        <w:t>build a graphical ‘front-end’ to some versions of the code that will allow it to be driven for simple scenarios where the base topography, and climate options can be selected from particular options, or user-specified data</w:t>
-      </w:r>
-      <w:r>
-        <w:rPr>
-          <w:lang w:eastAsia="en-US"/>
-        </w:rPr>
-        <w:t xml:space="preserve"> (D7). This will be done to support both Windows and Linux platforms.  </w:t>
-      </w:r>
-      <w:r>
-        <w:rPr>
-          <w:lang w:eastAsia="en-US"/>
-        </w:rPr>
-        <w:t>This latter functionality is particularly targeted at non-expert and student use so that we can extend awareness and use of the code.</w:t>
-      </w:r>
-      <w:r>
-        <w:rPr>
-          <w:lang w:eastAsia="en-US"/>
-        </w:rPr>
-        <w:t xml:space="preserve"> All of these will be released through an enhanced, more user-friendly instance of the existing Glimmer-CISM website (D8)</w:t>
-      </w:r>
-    </w:p>
-    <w:p>
-      <w:pPr>
-        <w:rPr>
-          <w:b/>
-          <w:bCs/>
-          <w:lang w:eastAsia="en-US"/>
-        </w:rPr>
-      </w:pPr>
-      <w:r>
-        <w:rPr>
-          <w:b/>
-          <w:bCs/>
-          <w:i/>
-          <w:iCs/>
-          <w:lang w:eastAsia="en-US"/>
-        </w:rPr>
-        <w:t>WP6 Creation and delivery of training materials and courses.</w:t>
-      </w:r>
-      <w:ins w:id="61" w:author="irutt" w:date="2011-09-20T11:28:00Z">
-        <w:r>
-          <w:rPr>
-            <w:b/>
-            <w:bCs/>
-            <w:i/>
-            <w:iCs/>
-            <w:lang w:eastAsia="en-US"/>
-          </w:rPr>
-          <w:t xml:space="preserve"> </w:t>
-        </w:r>
-      </w:ins>
-      <w:r>
-        <w:rPr>
-          <w:b/>
-          <w:bCs/>
-          <w:i/>
-          <w:iCs/>
-          <w:lang w:eastAsia="en-US"/>
-        </w:rPr>
-        <w:t>(O</w:t>
-      </w:r>
-      <w:ins w:id="62" w:author="irutt" w:date="2011-09-20T11:28:00Z">
-        <w:r>
-          <w:rPr>
-            <w:b/>
-            <w:bCs/>
-            <w:i/>
-            <w:iCs/>
-            <w:lang w:eastAsia="en-US"/>
-          </w:rPr>
-          <w:t>BJ</w:t>
-        </w:r>
-      </w:ins>
-      <w:r>
-        <w:rPr>
-          <w:b/>
-          <w:bCs/>
-          <w:i/>
-          <w:iCs/>
-          <w:lang w:eastAsia="en-US"/>
-        </w:rPr>
-        <w:t>3)</w:t>
-      </w:r>
-    </w:p>
-    <w:p>
-      <w:pPr>
-        <w:rPr>
-          <w:lang w:eastAsia="en-US"/>
-        </w:rPr>
-      </w:pPr>
-      <w:r>
-        <w:rPr>
-          <w:lang w:eastAsia="en-US"/>
-        </w:rPr>
-        <w:t>This elem</w:t>
-      </w:r>
-      <w:r>
-        <w:rPr>
-          <w:lang w:eastAsia="en-US"/>
-        </w:rPr>
-        <w:t>ent extends that provided in A5</w:t>
-      </w:r>
-      <w:r>
-        <w:rPr>
-          <w:lang w:eastAsia="en-US"/>
-        </w:rPr>
-        <w:t xml:space="preserve"> but is more directly targeted at pro-active engagement of the user-community so that we can extend expertise in the use of the code, once the tools that enhance the code accessibility are prepared. </w:t>
-      </w:r>
-      <w:r>
-        <w:t>The development of a new ISM/GCM modelling framework will have maximum impact only if ice sheet and climate modellers are aware of it and know how to use it. To make sure these goals are achieved</w:t>
-      </w:r>
-      <w:r>
-        <w:rPr>
-          <w:lang w:eastAsia="en-US"/>
-        </w:rPr>
-        <w:t xml:space="preserve"> we will generate structured training materials</w:t>
-      </w:r>
-      <w:ins w:id="63" w:author="irutt" w:date="2011-09-20T11:29:00Z">
-        <w:r>
-          <w:rPr>
-            <w:lang w:eastAsia="en-US"/>
-          </w:rPr>
-          <w:t xml:space="preserve"> </w:t>
-        </w:r>
-      </w:ins>
-      <w:r>
-        <w:rPr>
-          <w:lang w:eastAsia="en-US"/>
-        </w:rPr>
-        <w:t>(D9)</w:t>
-      </w:r>
-      <w:r>
-        <w:rPr>
-          <w:lang w:eastAsia="en-US"/>
-        </w:rPr>
-        <w:t xml:space="preserve"> in support of a </w:t>
-      </w:r>
-      <w:r>
-        <w:rPr>
-          <w:lang w:eastAsia="en-US"/>
-        </w:rPr>
-        <w:t xml:space="preserve">three </w:t>
-      </w:r>
-      <w:r>
-        <w:rPr>
-          <w:lang w:eastAsia="en-US"/>
-        </w:rPr>
-        <w:t>training events</w:t>
-      </w:r>
-      <w:r>
-        <w:rPr>
-          <w:lang w:eastAsia="en-US"/>
-        </w:rPr>
-        <w:t xml:space="preserve"> (D10)</w:t>
-      </w:r>
-      <w:r>
-        <w:rPr>
-          <w:lang w:eastAsia="en-US"/>
-        </w:rPr>
+        <w:t>but targeted to graduate student/postdoctoral level</w:t>
+      </w:r>
+      <w:r>
+        <w:t>. These users will mainly comprise the wider ISM/GCM user-community referred to above. The training events will be run over two full days, and will provide a comprehensive introduction to the coupling framework in general, and its implementation in Glimmer-CISM in particular.</w:t>
+      </w:r>
+      <w:r>
         <w:t xml:space="preserve"> </w:t>
       </w:r>
       <w:r>
-        <w:t>aimed at a broad constituency of scientific ISM users</w:t>
+        <w:t>Hands-on experience for the participants will be a central part of these events. Training materials and model documentation will be provided, which will also be pub</w:t>
+      </w:r>
+      <w:r>
+        <w:t xml:space="preserve">lished on the project website. </w:t>
+      </w:r>
+      <w:r>
+        <w:rPr>
+          <w:lang w:eastAsia="en-US"/>
+        </w:rPr>
+        <w:t>We aim</w:t>
+      </w:r>
+      <w:r>
+        <w:rPr>
+          <w:lang w:eastAsia="en-US"/>
+        </w:rPr>
+        <w:t xml:space="preserve"> to educate users about the principles of utilising the standard interfaces, such that if they go on to work with other codes, they will be aware of this opportunity.</w:t>
       </w:r>
       <w:r>
         <w:rPr>
@@ -3439,34 +3043,7 @@
         <w:rPr>
           <w:lang w:eastAsia="en-US"/>
         </w:rPr>
-        <w:t>but targeted to graduate student/postdoctoral level</w:t>
-      </w:r>
-      <w:r>
-        <w:t xml:space="preserve">. These users will mainly comprise the wider ISM/GCM user-community referred to above. The training events will be run over two full days, and will provide a comprehensive introduction to the coupling framework in general, and its implementation in Glimmer-CISM in particular. Hands-on experience for the participants will be a central part of these events. Training materials and model documentation will be provided, which will also be published on the project website.  </w:t>
-      </w:r>
-      <w:r>
-        <w:rPr>
-          <w:lang w:eastAsia="en-US"/>
-        </w:rPr>
-        <w:t>We aim</w:t>
-      </w:r>
-      <w:r>
-        <w:rPr>
-          <w:lang w:eastAsia="en-US"/>
-        </w:rPr>
-        <w:t xml:space="preserve"> to educate users about the principles of utilising the standard interfaces, such that if they go on to work with other codes, they will be aware of this opportunity.</w:t>
-      </w:r>
-      <w:r>
-        <w:rPr>
-          <w:lang w:eastAsia="en-US"/>
-        </w:rPr>
-        <w:t xml:space="preserve"> </w:t>
-      </w:r>
-      <w:r>
-        <w:rPr>
-          <w:lang w:eastAsia="en-US"/>
-        </w:rPr>
-        <w:t xml:space="preserve"> We will also ensure</w:t>
+        <w:t>We will also ensure</w:t>
       </w:r>
       <w:r>
         <w:rPr>
@@ -3490,35 +3067,19 @@
         <w:rPr>
           <w:lang w:eastAsia="en-US"/>
         </w:rPr>
-        <w:t xml:space="preserve">unded from additional sources (D10), in part via the establishment of a longer-term community (WP7).  We </w:t>
-      </w:r>
-      <w:ins w:id="64" w:author="irutt" w:date="2011-09-20T11:30:00Z">
-        <w:r>
-          <w:rPr>
-            <w:lang w:eastAsia="en-US"/>
-          </w:rPr>
-          <w:t xml:space="preserve">will </w:t>
-        </w:r>
-      </w:ins>
-      <w:r>
-        <w:rPr>
-          <w:lang w:eastAsia="en-US"/>
-        </w:rPr>
-        <w:t>thus</w:t>
-      </w:r>
-      <w:del w:id="65" w:author="irutt" w:date="2011-09-20T11:30:00Z">
-        <w:r>
-          <w:rPr>
-            <w:lang w:eastAsia="en-US"/>
-          </w:rPr>
-          <w:delText xml:space="preserve"> will</w:delText>
-        </w:r>
-      </w:del>
-      <w:r>
-        <w:rPr>
-          <w:lang w:eastAsia="en-US"/>
-        </w:rPr>
-        <w:t xml:space="preserve"> create a cadre of individuals trained in the use of Glimmer-CISM and as a specific instance of the API (D11)</w:t>
+        <w:t xml:space="preserve">unded from additional sources (D10), in part via the establishment of </w:t>
+      </w:r>
+      <w:r>
+        <w:rPr>
+          <w:lang w:eastAsia="en-US"/>
+        </w:rPr>
+        <w:t xml:space="preserve">a longer-term community (WP7). </w:t>
+      </w:r>
+      <w:r>
+        <w:rPr>
+          <w:lang w:eastAsia="en-US"/>
+        </w:rPr>
+        <w:t>We will thus create a cadre of individuals trained in the use of Glimmer-CISM and as a specific instance of the API (D11)</w:t>
       </w:r>
     </w:p>
     <w:p>
@@ -3541,18 +3102,16 @@
         </w:rPr>
         <w:t>WP7 Establishment of a longer-term community network to advance API development (O</w:t>
       </w:r>
-      <w:ins w:id="66" w:author="irutt" w:date="2011-09-20T11:28:00Z">
-        <w:r>
-          <w:rPr>
-            <w:b/>
-            <w:bCs/>
-            <w:i/>
-            <w:iCs/>
-            <w:lang w:eastAsia="en-US"/>
-          </w:rPr>
-          <w:t>BJ</w:t>
-        </w:r>
-      </w:ins>
+      <w:r>
+        <w:rPr>
+          <w:b/>
+          <w:bCs/>
+          <w:i/>
+          <w:iCs/>
+          <w:lang w:eastAsia="en-US"/>
+        </w:rPr>
+        <w:t>BJ</w:t>
+      </w:r>
       <w:r>
         <w:rPr>
           <w:b/>
@@ -3612,7 +3171,14 @@
         <w:rPr>
           <w:lang w:eastAsia="en-US"/>
         </w:rPr>
-        <w:t>).  It is therefore not ‘owned’ by anyone.  The way in which it is used and is developed by various interest groups is in part dictated by those that have an interest in and resource to make it happen.  The kind of development that is proposed in WP1&amp;2 also necessitates mutual agreement and benefits to those that participate in the further development of the code.  For the most part, those interested in furthering ice sheet models do not want to get bogged down in huge bureaucracies or management systems; they want to get on and do the next bit of science. However, if an agreed specification of an API, and the efficient development of models is desirable, then the collegiate and consensual activity that implies requires a level of steerage and governance. We will explore via both workshops and beyond longer-term ways of establishing networks, centred on the existing Glimmer-CISM Steering Committee, which can continue to provide consensus on how ice sheet models can be more easily interfaced and accessible.</w:t>
+        <w:t xml:space="preserve">).  It is therefore not ‘owned’ by anyone.  The way in which it is used and is developed by various interest groups is in part dictated by those that have an interest in and resource to make it happen.  The kind of development that is proposed in WP1&amp;2 also necessitates mutual agreement and benefits to those that participate in the further development of the code.  For the most part, those interested in furthering ice sheet models do not want to get bogged down in huge bureaucracies or management systems; they want to get on and do the next bit of science. However, if an agreed specification of an API, and the efficient development of models is desirable, then the collegiate and consensual activity that implies requires a level of steerage and governance. We will explore via both workshops and beyond longer-term ways of establishing networks, centred on the existing Glimmer-CISM Steering </w:t>
+      </w:r>
+      <w:r>
+        <w:rPr>
+          <w:lang w:eastAsia="en-US"/>
+        </w:rPr>
+        <w:lastRenderedPageBreak/>
+        <w:t>Committee, which can continue to provide consensus on how ice sheet models can be more easily interfaced and accessible.</w:t>
       </w:r>
       <w:r>
         <w:rPr>
@@ -3648,18 +3214,11 @@
       <w:r>
         <w:t xml:space="preserve">The overall progress of the project will be managed by the existing Glimmer-CISM steering committee (Rutt, Hagdorn, Payne, Lipscomb, Price and Johnson), with the addition of Co-I Hulton. Overall operational responsibility rests with PI Rutt, but decisions will be taken on a consensus basis within the group. </w:t>
       </w:r>
-      <w:del w:id="67" w:author="irutt" w:date="2011-09-20T11:34:00Z">
-        <w:r>
-          <w:delText>A number of work packages are identified within the scope of the proposal. These mirror the structure of the detailed work plan given above, but are in some cases divided differently because of logistical considerations.</w:delText>
-        </w:r>
-      </w:del>
-    </w:p>
-    <w:p>
-      <w:pPr>
-        <w:rPr>
-          <w:ins w:id="68" w:author="irutt" w:date="2011-09-20T11:35:00Z"/>
-        </w:rPr>
-      </w:pPr>
+      <w:r>
+        <w:t>Responsibility for individual work packages is given below, with specific deliverables in each case.</w:t>
+      </w:r>
+    </w:p>
+    <w:p>
       <w:r>
         <w:t xml:space="preserve">The structure and mechanics of the two </w:t>
       </w:r>
@@ -3669,14 +3228,51 @@
           <w:bCs/>
           <w:i/>
           <w:iCs/>
-          <w:rPrChange w:id="69" w:author="irutt" w:date="2011-09-20T11:34:00Z">
-            <w:rPr/>
-          </w:rPrChange>
         </w:rPr>
         <w:t>Framework Development Workshops</w:t>
       </w:r>
       <w:r>
-        <w:t xml:space="preserve"> is similar. Each workshop will require a planning phase, where participants will be invited, practical arrangements made, and a detailed schedule devised to facilitate best use of the available time. </w:t>
+        <w:rPr>
+          <w:b/>
+          <w:bCs/>
+          <w:i/>
+          <w:iCs/>
+        </w:rPr>
+        <w:t xml:space="preserve"> </w:t>
+      </w:r>
+      <w:r>
+        <w:rPr>
+          <w:bCs/>
+          <w:iCs/>
+        </w:rPr>
+        <w:t>(WP1, WP2)</w:t>
+      </w:r>
+      <w:r>
+        <w:t xml:space="preserve"> is simil</w:t>
+      </w:r>
+      <w:r>
+        <w:t>ar. Each workshop requires</w:t>
+      </w:r>
+      <w:r>
+        <w:t xml:space="preserve"> </w:t>
+      </w:r>
+      <w:r>
+        <w:t xml:space="preserve">a </w:t>
+      </w:r>
+      <w:r>
+        <w:t xml:space="preserve">planning phase, where participants </w:t>
+      </w:r>
+      <w:r>
+        <w:t>are</w:t>
+      </w:r>
+      <w:r>
+        <w:t xml:space="preserve"> invited, practical arrangements made, and a detailed schedule devise</w:t>
+      </w:r>
+      <w:r>
+        <w:t>d to facilitate best use of a</w:t>
+      </w:r>
+      <w:r>
+        <w:t xml:space="preserve">vailable time. </w:t>
       </w:r>
       <w:r>
         <w:rPr>
@@ -3686,10 +3282,22 @@
         <w:t xml:space="preserve">Milestones: </w:t>
       </w:r>
       <w:r>
-        <w:t>First circular; second circular; detailed workshop programme, event takes place; follow-up with participants</w:t>
-      </w:r>
-      <w:r>
-        <w:t>. and</w:t>
+        <w:t xml:space="preserve">First </w:t>
+      </w:r>
+      <w:r>
+        <w:t xml:space="preserve">and </w:t>
+      </w:r>
+      <w:r>
+        <w:t>second circular</w:t>
+      </w:r>
+      <w:r>
+        <w:t>s</w:t>
+      </w:r>
+      <w:r>
+        <w:t>; detailed programme, event takes place; follow-up with participants</w:t>
+      </w:r>
+      <w:r>
+        <w:t>;</w:t>
       </w:r>
       <w:r>
         <w:rPr>
@@ -3701,24 +3309,9 @@
       <w:r>
         <w:t>workshop report.</w:t>
       </w:r>
-      <w:ins w:id="70" w:author="irutt" w:date="2011-09-20T11:35:00Z">
-        <w:r>
-          <w:t xml:space="preserve"> </w:t>
-        </w:r>
-      </w:ins>
-    </w:p>
-    <w:p>
-      <w:pPr>
-        <w:rPr>
-          <w:b/>
-          <w:bCs/>
-        </w:rPr>
-      </w:pPr>
-      <w:ins w:id="71" w:author="irutt" w:date="2011-09-20T11:35:00Z">
-        <w:r>
-          <w:t>Responsibility for individual work packages is given below, along with specific deliverables in each case.</w:t>
-        </w:r>
-      </w:ins>
+      <w:r>
+        <w:t xml:space="preserve"> </w:t>
+      </w:r>
     </w:p>
     <w:p>
       <w:pPr>
@@ -4036,20 +3629,7 @@
     </w:p>
     <w:p>
       <w:r>
-        <w:t xml:space="preserve">This work package depends on WP3, and provides outputs to WP6. In the light of any concerns raised in Workshops 1 and 2, changes to Glimmer-CISM will be made to enhance usability. Full documentation of the model will be generated, and a </w:t>
-      </w:r>
-      <w:del w:id="72" w:author="irutt" w:date="2011-09-20T11:36:00Z">
-        <w:r>
-          <w:delText xml:space="preserve">GUI </w:delText>
-        </w:r>
-      </w:del>
-      <w:ins w:id="73" w:author="irutt" w:date="2011-09-20T11:36:00Z">
-        <w:r>
-          <w:t xml:space="preserve">graphical </w:t>
-        </w:r>
-      </w:ins>
-      <w:r>
-        <w:t xml:space="preserve">front-end to the model will be written. The Glimmer-CISM website will be redesigned and improved to provide easy access to documentation, and to support the building of the community network of stakeholders. Programming tasks will be undertaken by a graduate programmer, under direction from Rutt. Website developments will be commissioned from commercial providers. </w:t>
+        <w:t xml:space="preserve">This work package depends on WP3, and provides outputs to WP6. In the light of any concerns raised in Workshops 1 and 2, changes to Glimmer-CISM will be made to enhance usability. Full documentation of the model will be generated, and a graphical front-end to the model will be written. The Glimmer-CISM website will be redesigned and improved to provide easy access to documentation, and to support the building of the community network of stakeholders. Programming tasks will be undertaken by a graduate programmer, under direction from Rutt. Website developments will be commissioned from commercial providers. </w:t>
       </w:r>
       <w:r>
         <w:rPr>
@@ -4101,23 +3681,11 @@
         <w:t>Deliverables:</w:t>
       </w:r>
       <w:r>
-        <w:t xml:space="preserve"> D9 - Training materials on website; D10 - training events advertised and successfully organised.</w:t>
-      </w:r>
-      <w:ins w:id="74" w:author="irutt" w:date="2011-09-20T11:36:00Z">
-        <w:r>
-          <w:t xml:space="preserve"> </w:t>
-        </w:r>
-      </w:ins>
-      <w:r>
-        <w:t>D11</w:t>
-      </w:r>
-      <w:ins w:id="75" w:author="irutt" w:date="2011-09-20T11:36:00Z">
-        <w:r>
-          <w:t xml:space="preserve"> -</w:t>
-        </w:r>
-      </w:ins>
-      <w:r>
-        <w:t xml:space="preserve"> Secured long-term support further training beyond the grant period.</w:t>
+        <w:t xml:space="preserve"> D9 - Training materials on website; D10 </w:t>
+      </w:r>
+      <w:r>
+        <w:lastRenderedPageBreak/>
+        <w:t>- training events advertised and successfully organised. D11 - Secured long-term support further training beyond the grant period.</w:t>
       </w:r>
     </w:p>
     <w:p>
@@ -4140,7 +3708,13 @@
         <w:rPr>
           <w:lang w:eastAsia="en-US"/>
         </w:rPr>
-        <w:t>[Rutt/ All]</w:t>
+        <w:t>[Rutt/</w:t>
+      </w:r>
+      <w:r>
+        <w:rPr>
+          <w:lang w:eastAsia="en-US"/>
+        </w:rPr>
+        <w:t>All]</w:t>
       </w:r>
     </w:p>
     <w:p>
@@ -4166,29 +3740,19 @@
         <w:rPr>
           <w:lang w:eastAsia="en-US"/>
         </w:rPr>
-        <w:t xml:space="preserve">Time will be set aside at each workshop to discuss the best format for forming a longer term network, and the best governance structures to enable that to happen.  The Glimmer-CISM steering group steer API developments within its own code, but to be successful the network will require more extended community membership.  D12 </w:t>
-      </w:r>
-      <w:ins w:id="76" w:author="irutt" w:date="2011-09-20T11:37:00Z">
-        <w:r>
-          <w:rPr>
-            <w:lang w:eastAsia="en-US"/>
-          </w:rPr>
-          <w:t xml:space="preserve">– Invigorated stakeholder </w:t>
-        </w:r>
-      </w:ins>
-      <w:del w:id="77" w:author="irutt" w:date="2011-09-20T11:37:00Z">
-        <w:r>
-          <w:rPr>
-            <w:lang w:eastAsia="en-US"/>
-          </w:rPr>
-          <w:delText xml:space="preserve">The </w:delText>
-        </w:r>
-      </w:del>
-      <w:r>
-        <w:rPr>
-          <w:lang w:eastAsia="en-US"/>
-        </w:rPr>
-        <w:t>network</w:t>
+        <w:t>Time will be set aside at each workshop to discuss the best format for forming a longer term network, and the best governance struct</w:t>
+      </w:r>
+      <w:r>
+        <w:rPr>
+          <w:lang w:eastAsia="en-US"/>
+        </w:rPr>
+        <w:t xml:space="preserve">ures to enable that to happen. </w:t>
+      </w:r>
+      <w:r>
+        <w:rPr>
+          <w:lang w:eastAsia="en-US"/>
+        </w:rPr>
+        <w:t>The Glimmer-CISM steering group steer API developments within its own code, but to be successful the network will require more extended community membership.  D12 – Invigorated stakeholder network</w:t>
       </w:r>
     </w:p>
     <w:p>
@@ -4208,7 +3772,16 @@
     </w:p>
     <w:p>
       <w:r>
-        <w:t>The following GANTT chart shows how the work packages will be scheduled across the 36 months of the project:</w:t>
+        <w:t>The</w:t>
+      </w:r>
+      <w:r>
+        <w:t xml:space="preserve"> GANTT chart shows how the </w:t>
+      </w:r>
+      <w:r>
+        <w:t>WP1-7</w:t>
+      </w:r>
+      <w:r>
+        <w:t xml:space="preserve"> will be scheduled across the 36 months of the project:</w:t>
       </w:r>
     </w:p>
     <w:tbl>
@@ -5520,11 +5093,6 @@
     </w:tbl>
     <w:p>
       <w:pPr>
-        <w:spacing w:after="0"/>
-      </w:pPr>
-    </w:p>
-    <w:p>
-      <w:pPr>
         <w:pStyle w:val="NERCTitles"/>
         <w:numPr>
           <w:ilvl w:val="0"/>
@@ -5537,20 +5105,7 @@
         <w:ind w:hanging="720"/>
       </w:pPr>
       <w:r>
-        <w:t xml:space="preserve">Deliverables </w:t>
-      </w:r>
-      <w:del w:id="78" w:author="irutt" w:date="2011-09-20T11:37:00Z">
-        <w:r>
-          <w:delText>SUMMARY</w:delText>
-        </w:r>
-      </w:del>
-      <w:ins w:id="79" w:author="irutt" w:date="2011-09-20T11:37:00Z">
-        <w:r>
-          <w:t>Summary</w:t>
-        </w:r>
-      </w:ins>
-      <w:r>
-        <w:t>:</w:t>
+        <w:t>Deliverables Summary:</w:t>
       </w:r>
     </w:p>
     <w:p>
@@ -5815,35 +5370,8 @@
         <w:rPr>
           <w:lang w:eastAsia="en-US"/>
         </w:rPr>
-        <w:t xml:space="preserve"> A long-term network to support API development and ISM</w:t>
-      </w:r>
-      <w:ins w:id="80" w:author="irutt" w:date="2011-09-20T11:37:00Z">
-        <w:r>
-          <w:rPr>
-            <w:lang w:eastAsia="en-US"/>
-          </w:rPr>
-          <w:t>-</w:t>
-        </w:r>
-      </w:ins>
-      <w:del w:id="81" w:author="irutt" w:date="2011-09-20T11:37:00Z">
-        <w:r>
-          <w:rPr>
-            <w:lang w:eastAsia="en-US"/>
-          </w:rPr>
-          <w:delText xml:space="preserve">, </w:delText>
-        </w:r>
-      </w:del>
-      <w:r>
-        <w:rPr>
-          <w:lang w:eastAsia="en-US"/>
-        </w:rPr>
-        <w:t>GCM coupling in general</w:t>
-      </w:r>
-    </w:p>
-    <w:p>
-      <w:pPr>
-        <w:spacing w:after="0"/>
-      </w:pPr>
+        <w:t xml:space="preserve"> A long-term network to support API development and ISM-GCM coupling in general</w:t>
+      </w:r>
     </w:p>
     <w:p>
       <w:pPr>
@@ -6704,57 +6232,9 @@
       <w:cols w:space="720"/>
       <w:formProt w:val="0"/>
       <w:docGrid w:linePitch="360" w:charSpace="8192"/>
-      <w:sectPrChange w:id="82" w:author="Nick Hulton" w:date="2011-09-20T12:44:00Z">
-        <w:sectPr>
-          <w:pgSz w:w="12240" w:h="15840"/>
-          <w:pgMar w:top="1440" w:right="1800" w:bottom="1440" w:left="1800" w:header="708" w:footer="708"/>
-          <w:cols w:space="708"/>
-          <w:formProt/>
-          <w:docGrid w:charSpace="0"/>
-        </w:sectPr>
-      </w:sectPrChange>
     </w:sectPr>
   </w:body>
 </w:document>
-</file>
-
-<file path=word/comments.xml><?xml version="1.0" encoding="utf-8"?>
-<w:comments xmlns:ve="http://schemas.openxmlformats.org/markup-compatibility/2006" xmlns:o="urn:schemas-microsoft-com:office:office" xmlns:r="http://schemas.openxmlformats.org/officeDocument/2006/relationships" xmlns:m="http://schemas.openxmlformats.org/officeDocument/2006/math" xmlns:v="urn:schemas-microsoft-com:vml" xmlns:wp="http://schemas.openxmlformats.org/drawingml/2006/wordprocessingDrawing" xmlns:w10="urn:schemas-microsoft-com:office:word" xmlns:w="http://schemas.openxmlformats.org/wordprocessingml/2006/main" xmlns:wne="http://schemas.microsoft.com/office/word/2006/wordml">
-  <w:comment w:id="35" w:author="Nick Hulton" w:date="2011-09-20T12:53:00Z" w:initials="nrjh">
-    <w:p>
-      <w:pPr>
-        <w:pStyle w:val="CommentText"/>
-      </w:pPr>
-      <w:r>
-        <w:rPr>
-          <w:rStyle w:val="CommentReference"/>
-          <w:rFonts w:cs="Arial"/>
-        </w:rPr>
-        <w:annotationRef/>
-      </w:r>
-      <w:r>
-        <w:t>We could tie ourselves in knots here.  Elsewhere (below) we’ve made the argument that really there are a hierarchy of APIs within and beyond the model</w:t>
-      </w:r>
-    </w:p>
-  </w:comment>
-  <w:comment w:id="52" w:author="Nick Hulton" w:date="2011-09-20T12:55:00Z" w:initials="nrjh">
-    <w:p>
-      <w:pPr>
-        <w:pStyle w:val="CommentText"/>
-      </w:pPr>
-      <w:r>
-        <w:rPr>
-          <w:rStyle w:val="CommentReference"/>
-          <w:rFonts w:cs="Arial"/>
-        </w:rPr>
-        <w:annotationRef/>
-      </w:r>
-      <w:r>
-        <w:t>If we can lose text before this wrap to sort the overall length – neater if we do.</w:t>
-      </w:r>
-    </w:p>
-  </w:comment>
-</w:comments>
 </file>
 
 <file path=word/endnotes.xml><?xml version="1.0" encoding="utf-8"?>
@@ -7750,95 +7230,9 @@
   </w:abstractNum>
   <w:abstractNum w:abstractNumId="9">
     <w:nsid w:val="3D470D4D"/>
-    <w:multiLevelType w:val="hybridMultilevel"/>
+    <w:multiLevelType w:val="multilevel"/>
     <w:tmpl w:val="21E819A4"/>
-    <w:lvl w:ilvl="0" w:tplc="C4941728">
-      <w:start w:val="1"/>
-      <w:numFmt w:val="decimal"/>
-      <w:lvlText w:val="OBJ%1."/>
-      <w:lvlJc w:val="left"/>
-      <w:pPr>
-        <w:tabs>
-          <w:tab w:val="num" w:pos="0"/>
-        </w:tabs>
-        <w:ind w:left="360" w:hanging="360"/>
-      </w:pPr>
-      <w:rPr>
-        <w:rFonts w:hint="default"/>
-      </w:rPr>
-    </w:lvl>
-    <w:lvl w:ilvl="1" w:tplc="08090019">
-      <w:start w:val="1"/>
-      <w:numFmt w:val="lowerLetter"/>
-      <w:lvlText w:val="%2."/>
-      <w:lvlJc w:val="left"/>
-      <w:pPr>
-        <w:ind w:left="1440" w:hanging="360"/>
-      </w:pPr>
-    </w:lvl>
-    <w:lvl w:ilvl="2" w:tplc="0809001B">
-      <w:start w:val="1"/>
-      <w:numFmt w:val="lowerRoman"/>
-      <w:lvlText w:val="%3."/>
-      <w:lvlJc w:val="right"/>
-      <w:pPr>
-        <w:ind w:left="2160" w:hanging="180"/>
-      </w:pPr>
-    </w:lvl>
-    <w:lvl w:ilvl="3" w:tplc="0809000F">
-      <w:start w:val="1"/>
-      <w:numFmt w:val="decimal"/>
-      <w:lvlText w:val="%4."/>
-      <w:lvlJc w:val="left"/>
-      <w:pPr>
-        <w:ind w:left="2880" w:hanging="360"/>
-      </w:pPr>
-    </w:lvl>
-    <w:lvl w:ilvl="4" w:tplc="08090019">
-      <w:start w:val="1"/>
-      <w:numFmt w:val="lowerLetter"/>
-      <w:lvlText w:val="%5."/>
-      <w:lvlJc w:val="left"/>
-      <w:pPr>
-        <w:ind w:left="3600" w:hanging="360"/>
-      </w:pPr>
-    </w:lvl>
-    <w:lvl w:ilvl="5" w:tplc="0809001B">
-      <w:start w:val="1"/>
-      <w:numFmt w:val="lowerRoman"/>
-      <w:lvlText w:val="%6."/>
-      <w:lvlJc w:val="right"/>
-      <w:pPr>
-        <w:ind w:left="4320" w:hanging="180"/>
-      </w:pPr>
-    </w:lvl>
-    <w:lvl w:ilvl="6" w:tplc="0809000F">
-      <w:start w:val="1"/>
-      <w:numFmt w:val="decimal"/>
-      <w:lvlText w:val="%7."/>
-      <w:lvlJc w:val="left"/>
-      <w:pPr>
-        <w:ind w:left="5040" w:hanging="360"/>
-      </w:pPr>
-    </w:lvl>
-    <w:lvl w:ilvl="7" w:tplc="08090019">
-      <w:start w:val="1"/>
-      <w:numFmt w:val="lowerLetter"/>
-      <w:lvlText w:val="%8."/>
-      <w:lvlJc w:val="left"/>
-      <w:pPr>
-        <w:ind w:left="5760" w:hanging="360"/>
-      </w:pPr>
-    </w:lvl>
-    <w:lvl w:ilvl="8" w:tplc="0809001B">
-      <w:start w:val="1"/>
-      <w:numFmt w:val="lowerRoman"/>
-      <w:lvlText w:val="%9."/>
-      <w:lvlJc w:val="right"/>
-      <w:pPr>
-        <w:ind w:left="6480" w:hanging="180"/>
-      </w:pPr>
-    </w:lvl>
+    <w:numStyleLink w:val="Style1"/>
   </w:abstractNum>
   <w:abstractNum w:abstractNumId="10">
     <w:nsid w:val="3E283460"/>
@@ -8370,6 +7764,100 @@
     </w:lvl>
   </w:abstractNum>
   <w:abstractNum w:abstractNumId="15">
+    <w:nsid w:val="524C6A46"/>
+    <w:multiLevelType w:val="multilevel"/>
+    <w:tmpl w:val="21E819A4"/>
+    <w:styleLink w:val="Style1"/>
+    <w:lvl w:ilvl="0">
+      <w:start w:val="1"/>
+      <w:numFmt w:val="decimal"/>
+      <w:lvlText w:val="OBJ%1."/>
+      <w:lvlJc w:val="left"/>
+      <w:pPr>
+        <w:tabs>
+          <w:tab w:val="num" w:pos="0"/>
+        </w:tabs>
+        <w:ind w:left="360" w:hanging="360"/>
+      </w:pPr>
+      <w:rPr>
+        <w:rFonts w:hint="default"/>
+        <w:b/>
+      </w:rPr>
+    </w:lvl>
+    <w:lvl w:ilvl="1">
+      <w:start w:val="1"/>
+      <w:numFmt w:val="lowerLetter"/>
+      <w:lvlText w:val="%2."/>
+      <w:lvlJc w:val="left"/>
+      <w:pPr>
+        <w:ind w:left="1440" w:hanging="360"/>
+      </w:pPr>
+    </w:lvl>
+    <w:lvl w:ilvl="2">
+      <w:start w:val="1"/>
+      <w:numFmt w:val="lowerRoman"/>
+      <w:lvlText w:val="%3."/>
+      <w:lvlJc w:val="right"/>
+      <w:pPr>
+        <w:ind w:left="2160" w:hanging="180"/>
+      </w:pPr>
+    </w:lvl>
+    <w:lvl w:ilvl="3">
+      <w:start w:val="1"/>
+      <w:numFmt w:val="decimal"/>
+      <w:lvlText w:val="%4."/>
+      <w:lvlJc w:val="left"/>
+      <w:pPr>
+        <w:ind w:left="2880" w:hanging="360"/>
+      </w:pPr>
+    </w:lvl>
+    <w:lvl w:ilvl="4">
+      <w:start w:val="1"/>
+      <w:numFmt w:val="lowerLetter"/>
+      <w:lvlText w:val="%5."/>
+      <w:lvlJc w:val="left"/>
+      <w:pPr>
+        <w:ind w:left="3600" w:hanging="360"/>
+      </w:pPr>
+    </w:lvl>
+    <w:lvl w:ilvl="5">
+      <w:start w:val="1"/>
+      <w:numFmt w:val="lowerRoman"/>
+      <w:lvlText w:val="%6."/>
+      <w:lvlJc w:val="right"/>
+      <w:pPr>
+        <w:ind w:left="4320" w:hanging="180"/>
+      </w:pPr>
+    </w:lvl>
+    <w:lvl w:ilvl="6">
+      <w:start w:val="1"/>
+      <w:numFmt w:val="decimal"/>
+      <w:lvlText w:val="%7."/>
+      <w:lvlJc w:val="left"/>
+      <w:pPr>
+        <w:ind w:left="5040" w:hanging="360"/>
+      </w:pPr>
+    </w:lvl>
+    <w:lvl w:ilvl="7">
+      <w:start w:val="1"/>
+      <w:numFmt w:val="lowerLetter"/>
+      <w:lvlText w:val="%8."/>
+      <w:lvlJc w:val="left"/>
+      <w:pPr>
+        <w:ind w:left="5760" w:hanging="360"/>
+      </w:pPr>
+    </w:lvl>
+    <w:lvl w:ilvl="8">
+      <w:start w:val="1"/>
+      <w:numFmt w:val="lowerRoman"/>
+      <w:lvlText w:val="%9."/>
+      <w:lvlJc w:val="right"/>
+      <w:pPr>
+        <w:ind w:left="6480" w:hanging="180"/>
+      </w:pPr>
+    </w:lvl>
+  </w:abstractNum>
+  <w:abstractNum w:abstractNumId="16">
     <w:nsid w:val="54A50594"/>
     <w:multiLevelType w:val="hybridMultilevel"/>
     <w:tmpl w:val="7F008B7E"/>
@@ -8455,7 +7943,7 @@
       </w:pPr>
     </w:lvl>
   </w:abstractNum>
-  <w:abstractNum w:abstractNumId="16">
+  <w:abstractNum w:abstractNumId="17">
     <w:nsid w:val="57F177BC"/>
     <w:multiLevelType w:val="hybridMultilevel"/>
     <w:tmpl w:val="4D86A50A"/>
@@ -8541,7 +8029,7 @@
       </w:pPr>
     </w:lvl>
   </w:abstractNum>
-  <w:abstractNum w:abstractNumId="17">
+  <w:abstractNum w:abstractNumId="18">
     <w:nsid w:val="5EB76797"/>
     <w:multiLevelType w:val="hybridMultilevel"/>
     <w:tmpl w:val="5DE49146"/>
@@ -8657,7 +8145,7 @@
       </w:pPr>
     </w:lvl>
   </w:abstractNum>
-  <w:abstractNum w:abstractNumId="18">
+  <w:abstractNum w:abstractNumId="19">
     <w:nsid w:val="5EE837BA"/>
     <w:multiLevelType w:val="multilevel"/>
     <w:tmpl w:val="7AE2AD22"/>
@@ -8758,7 +8246,7 @@
       </w:pPr>
     </w:lvl>
   </w:abstractNum>
-  <w:abstractNum w:abstractNumId="19">
+  <w:abstractNum w:abstractNumId="20">
     <w:nsid w:val="637269BF"/>
     <w:multiLevelType w:val="multilevel"/>
     <w:tmpl w:val="D200D0A4"/>
@@ -8844,7 +8332,7 @@
       </w:pPr>
     </w:lvl>
   </w:abstractNum>
-  <w:abstractNum w:abstractNumId="20">
+  <w:abstractNum w:abstractNumId="21">
     <w:nsid w:val="63E3381B"/>
     <w:multiLevelType w:val="hybridMultilevel"/>
     <w:tmpl w:val="60D0A312"/>
@@ -8964,7 +8452,7 @@
       </w:pPr>
     </w:lvl>
   </w:abstractNum>
-  <w:abstractNum w:abstractNumId="21">
+  <w:abstractNum w:abstractNumId="22">
     <w:nsid w:val="63EC29F9"/>
     <w:multiLevelType w:val="hybridMultilevel"/>
     <w:tmpl w:val="E892E1B2"/>
@@ -9050,7 +8538,7 @@
       </w:pPr>
     </w:lvl>
   </w:abstractNum>
-  <w:abstractNum w:abstractNumId="22">
+  <w:abstractNum w:abstractNumId="23">
     <w:nsid w:val="656B18F9"/>
     <w:multiLevelType w:val="hybridMultilevel"/>
     <w:tmpl w:val="739C9AC8"/>
@@ -9136,7 +8624,7 @@
       </w:pPr>
     </w:lvl>
   </w:abstractNum>
-  <w:abstractNum w:abstractNumId="23">
+  <w:abstractNum w:abstractNumId="24">
     <w:nsid w:val="788855CD"/>
     <w:multiLevelType w:val="hybridMultilevel"/>
     <w:tmpl w:val="E2069C76"/>
@@ -9252,7 +8740,7 @@
       </w:pPr>
     </w:lvl>
   </w:abstractNum>
-  <w:abstractNum w:abstractNumId="24">
+  <w:abstractNum w:abstractNumId="25">
     <w:nsid w:val="7D796012"/>
     <w:multiLevelType w:val="hybridMultilevel"/>
     <w:tmpl w:val="A764436E"/>
@@ -9345,22 +8833,22 @@
     <w:abstractNumId w:val="5"/>
   </w:num>
   <w:num w:numId="2">
-    <w:abstractNumId w:val="15"/>
+    <w:abstractNumId w:val="16"/>
   </w:num>
   <w:num w:numId="3">
-    <w:abstractNumId w:val="22"/>
+    <w:abstractNumId w:val="23"/>
   </w:num>
   <w:num w:numId="4">
     <w:abstractNumId w:val="7"/>
   </w:num>
   <w:num w:numId="5">
-    <w:abstractNumId w:val="20"/>
+    <w:abstractNumId w:val="21"/>
   </w:num>
   <w:num w:numId="6">
     <w:abstractNumId w:val="11"/>
   </w:num>
   <w:num w:numId="7">
-    <w:abstractNumId w:val="23"/>
+    <w:abstractNumId w:val="24"/>
   </w:num>
   <w:num w:numId="8">
     <w:abstractNumId w:val="1"/>
@@ -9369,7 +8857,7 @@
     <w:abstractNumId w:val="10"/>
   </w:num>
   <w:num w:numId="10">
-    <w:abstractNumId w:val="16"/>
+    <w:abstractNumId w:val="17"/>
   </w:num>
   <w:num w:numId="11">
     <w:abstractNumId w:val="14"/>
@@ -9387,34 +8875,37 @@
     <w:abstractNumId w:val="4"/>
   </w:num>
   <w:num w:numId="16">
-    <w:abstractNumId w:val="21"/>
+    <w:abstractNumId w:val="22"/>
   </w:num>
   <w:num w:numId="17">
     <w:abstractNumId w:val="6"/>
   </w:num>
   <w:num w:numId="18">
-    <w:abstractNumId w:val="24"/>
+    <w:abstractNumId w:val="25"/>
   </w:num>
   <w:num w:numId="19">
     <w:abstractNumId w:val="3"/>
   </w:num>
   <w:num w:numId="20">
-    <w:abstractNumId w:val="18"/>
+    <w:abstractNumId w:val="19"/>
   </w:num>
   <w:num w:numId="21">
     <w:abstractNumId w:val="0"/>
   </w:num>
   <w:num w:numId="22">
-    <w:abstractNumId w:val="19"/>
+    <w:abstractNumId w:val="20"/>
   </w:num>
   <w:num w:numId="23">
-    <w:abstractNumId w:val="17"/>
+    <w:abstractNumId w:val="18"/>
   </w:num>
   <w:num w:numId="24">
     <w:abstractNumId w:val="2"/>
   </w:num>
   <w:num w:numId="25">
     <w:abstractNumId w:val="13"/>
+  </w:num>
+  <w:num w:numId="26">
+    <w:abstractNumId w:val="15"/>
   </w:num>
 </w:numbering>
 </file>
@@ -9425,8 +8916,6 @@
     <w:rPrDefault>
       <w:rPr>
         <w:rFonts w:ascii="Calibri" w:eastAsia="Times New Roman" w:hAnsi="Calibri" w:cs="Times New Roman"/>
-        <w:sz w:val="22"/>
-        <w:szCs w:val="22"/>
         <w:lang w:val="en-GB" w:eastAsia="en-GB" w:bidi="ar-SA"/>
       </w:rPr>
     </w:rPrDefault>
@@ -9585,6 +9074,8 @@
     </w:pPr>
     <w:rPr>
       <w:rFonts w:ascii="Arial" w:hAnsi="Arial" w:cs="Arial"/>
+      <w:sz w:val="22"/>
+      <w:szCs w:val="22"/>
       <w:lang w:eastAsia="zh-CN"/>
     </w:rPr>
   </w:style>
@@ -9689,8 +9180,9 @@
   </w:style>
   <w:style w:type="character" w:default="1" w:styleId="DefaultParagraphFont">
     <w:name w:val="Default Paragraph Font"/>
-    <w:uiPriority w:val="99"/>
+    <w:uiPriority w:val="1"/>
     <w:semiHidden/>
+    <w:unhideWhenUsed/>
   </w:style>
   <w:style w:type="table" w:default="1" w:styleId="TableNormal">
     <w:name w:val="Normal Table"/>
@@ -10274,10 +9766,9 @@
     <w:rsid w:val="00DE50FC"/>
     <w:rPr>
       <w:rFonts w:cs="Calibri"/>
-      <w:sz w:val="20"/>
-      <w:szCs w:val="20"/>
     </w:rPr>
     <w:tblPr>
+      <w:tblInd w:w="0" w:type="dxa"/>
       <w:tblBorders>
         <w:top w:val="single" w:sz="4" w:space="0" w:color="auto"/>
         <w:left w:val="single" w:sz="4" w:space="0" w:color="auto"/>
@@ -10352,6 +9843,7 @@
     <w:uiPriority w:val="99"/>
     <w:semiHidden/>
     <w:locked/>
+    <w:rsid w:val="003E6957"/>
     <w:rPr>
       <w:rFonts w:ascii="Arial" w:hAnsi="Arial" w:cs="Arial"/>
       <w:lang w:eastAsia="zh-CN"/>
@@ -10378,10 +9870,21 @@
     <w:uiPriority w:val="99"/>
     <w:semiHidden/>
     <w:locked/>
+    <w:rsid w:val="003E6957"/>
     <w:rPr>
       <w:rFonts w:ascii="Arial" w:hAnsi="Arial" w:cs="Arial"/>
       <w:lang w:eastAsia="zh-CN"/>
     </w:rPr>
+  </w:style>
+  <w:style w:type="numbering" w:customStyle="1" w:styleId="Style1">
+    <w:name w:val="Style1"/>
+    <w:uiPriority w:val="99"/>
+    <w:rsid w:val="009945C6"/>
+    <w:pPr>
+      <w:numPr>
+        <w:numId w:val="26"/>
+      </w:numPr>
+    </w:pPr>
   </w:style>
 </w:styles>
 </file>

</xml_diff>

<commit_message>
Minor update to CFS - mention NERC strategy specifically!
</commit_message>
<xml_diff>
--- a/steering/NERC-IoF-Proposal/Most recent/GCISM-IoF-CaseForSupport-v4.docx
+++ b/steering/NERC-IoF-Proposal/Most recent/GCISM-IoF-CaseForSupport-v4.docx
@@ -303,7 +303,15 @@
         <w:t xml:space="preserve"> in </w:t>
       </w:r>
       <w:r>
-        <w:t xml:space="preserve">a transparent and flexible fashion. </w:t>
+        <w:t xml:space="preserve">a </w:t>
+      </w:r>
+      <w:proofErr w:type="gramStart"/>
+      <w:r>
+        <w:t>transparent</w:t>
+      </w:r>
+      <w:proofErr w:type="gramEnd"/>
+      <w:r>
+        <w:t xml:space="preserve"> and flexible fashion. </w:t>
       </w:r>
       <w:r>
         <w:t>OBJ2</w:t>
@@ -322,6 +330,43 @@
       </w:r>
       <w:r>
         <w:t>will capitalise on the preceding technical advances and bring about a step-change in use of Glimmer-CISM in the ISM and GCM communities.</w:t>
+      </w:r>
+      <w:r>
+        <w:t xml:space="preserve"> All three objectives contribute strongly to the delivery of the NERC strategy themes </w:t>
+      </w:r>
+      <w:r>
+        <w:rPr>
+          <w:i/>
+        </w:rPr>
+        <w:t>Climate System</w:t>
+      </w:r>
+      <w:r>
+        <w:t xml:space="preserve"> and </w:t>
+      </w:r>
+      <w:r>
+        <w:rPr>
+          <w:i/>
+        </w:rPr>
+        <w:t>Earth System Science</w:t>
+      </w:r>
+      <w:r>
+        <w:t xml:space="preserve">, since they will strengthen and augment capacity to understand </w:t>
+      </w:r>
+      <w:proofErr w:type="spellStart"/>
+      <w:r>
+        <w:t>cryospheric</w:t>
+      </w:r>
+      <w:proofErr w:type="spellEnd"/>
+      <w:r>
+        <w:t xml:space="preserve"> change in the </w:t>
+      </w:r>
+      <w:proofErr w:type="gramStart"/>
+      <w:r>
+        <w:t>polar regions</w:t>
+      </w:r>
+      <w:proofErr w:type="gramEnd"/>
+      <w:r>
+        <w:t>.</w:t>
       </w:r>
     </w:p>
     <w:p>
@@ -329,7 +374,13 @@
         <w:t>International c</w:t>
       </w:r>
       <w:r>
-        <w:t xml:space="preserve">ommunity participation is essential if the potential benefits and impact of this proposal are to be maximised, and accordingly we focus the requested resources on activities which will foster deep engagement of the scientific user community in the </w:t>
+        <w:t xml:space="preserve">ommunity participation is essential if the potential benefits and impact of this proposal are to be maximised, and </w:t>
+      </w:r>
+      <w:r>
+        <w:t>so</w:t>
+      </w:r>
+      <w:r>
+        <w:t xml:space="preserve"> we focus on activities which will foster deep engagement of the scientific user community in the </w:t>
       </w:r>
       <w:r>
         <w:t>project</w:t>
@@ -376,7 +427,15 @@
         <w:t>g and providing value-for-money: pledged i</w:t>
       </w:r>
       <w:r>
-        <w:t xml:space="preserve">n-kind support is valued at greater than £3M: more than 10 times the FeC </w:t>
+        <w:t xml:space="preserve">n-kind support is valued at greater than £3M: more than 10 times the </w:t>
+      </w:r>
+      <w:proofErr w:type="spellStart"/>
+      <w:r>
+        <w:t>FeC</w:t>
+      </w:r>
+      <w:proofErr w:type="spellEnd"/>
+      <w:r>
+        <w:t xml:space="preserve"> </w:t>
       </w:r>
       <w:r>
         <w:t>value</w:t>
@@ -397,16 +456,21 @@
         </w:numPr>
       </w:pPr>
       <w:r>
-        <w:br w:type="page"/>
-      </w:r>
-      <w:r>
         <w:lastRenderedPageBreak/>
         <w:t>Introduction</w:t>
       </w:r>
     </w:p>
     <w:p>
       <w:r>
-        <w:t>Prediction of the sea level change which will result from climate change is a key scientific challenge with major public policy implications. Numerical modelling of the global climate system using coupled Global Climate Models (GCMs) is the primary predictive tool used by climate scientists. GCMs need to incorporate the behaviour of the cryosphere, in particular the dynamics of the Earth’s large ice sheets (Greenland and Antarctica), but although numerous stand-alone ISMs exist, ISM-GCM coupling has historically been problematic for a number of scientific and technical reasons. In addition, ice sheet modelling is a rapidly-evolving field, and so the software architecture of ISMs themselves needs to be able to accommodate the addition of new or alternative model components if they are to remain scientifically-relevant. Th</w:t>
+        <w:t xml:space="preserve">Prediction of the sea level change which will result from climate change is a key scientific challenge with major public policy implications. Numerical modelling of the global climate system using coupled Global Climate Models (GCMs) is the primary predictive tool used by climate scientists. GCMs need to incorporate the behaviour of the </w:t>
+      </w:r>
+      <w:proofErr w:type="spellStart"/>
+      <w:r>
+        <w:t>cryosphere</w:t>
+      </w:r>
+      <w:proofErr w:type="spellEnd"/>
+      <w:r>
+        <w:t>, in particular the dynamics of the Earth’s large ice sheets (Greenland and Antarctica), but although numerous stand-alone ISMs exist, ISM-GCM coupling has historically been problematic for a number of scientific and technical reasons. In addition, ice sheet modelling is a rapidly-evolving field, and so the software architecture of ISMs themselves needs to be able to accommodate the addition of new or alternative model components if they are to remain scientifically-relevant. Th</w:t>
       </w:r>
       <w:r>
         <w:t>e</w:t>
@@ -461,7 +525,15 @@
         <w:t>.</w:t>
       </w:r>
       <w:r>
-        <w:t xml:space="preserve"> In addition, interpolation may be necessary between different ISM and GCM grid schemes; in these circumstances, achieving mass and energy conservation requires care. There are also decisions to be made about where quantities such as mass-balance are calculated, and how the ISM should interact with the land surface model in the GCM. </w:t>
+        <w:t xml:space="preserve"> In addition, interpolation may be necessary between different ISM and GCM grid schemes; in these circumstances, achieving mass and energy conservation requires care. There are also decisions to be made about where quantities such as mass-balance </w:t>
+      </w:r>
+      <w:proofErr w:type="gramStart"/>
+      <w:r>
+        <w:t>are</w:t>
+      </w:r>
+      <w:proofErr w:type="gramEnd"/>
+      <w:r>
+        <w:t xml:space="preserve"> calculated, and how the ISM should interact with the land surface model in the GCM. </w:t>
       </w:r>
       <w:r>
         <w:t>Pollard</w:t>
@@ -708,7 +780,21 @@
           <w:lang w:eastAsia="en-US"/>
         </w:rPr>
         <w:softHyphen/>
-        <w:t xml:space="preserve">– for instance hydrology at the ice bed or the isostatic adjustment of the lithosphere – but which for some applications a separate (external) module is sometimes used instead. </w:t>
+        <w:t xml:space="preserve">– for instance hydrology at the ice bed or the </w:t>
+      </w:r>
+      <w:proofErr w:type="spellStart"/>
+      <w:r>
+        <w:rPr>
+          <w:lang w:eastAsia="en-US"/>
+        </w:rPr>
+        <w:t>isostatic</w:t>
+      </w:r>
+      <w:proofErr w:type="spellEnd"/>
+      <w:r>
+        <w:rPr>
+          <w:lang w:eastAsia="en-US"/>
+        </w:rPr>
+        <w:t xml:space="preserve"> adjustment of the lithosphere – but which for some applications a separate (external) module is sometimes used instead. </w:t>
       </w:r>
     </w:p>
     <w:p>
@@ -755,7 +841,21 @@
           <w:lang w:eastAsia="en-US"/>
         </w:rPr>
         <w:lastRenderedPageBreak/>
-        <w:t xml:space="preserve">The provision of a standardised API brings obvious benefits of flexibility and reusability, as well as facilitating model intercomparison and sensitivity studies. </w:t>
+        <w:t xml:space="preserve">The provision of a standardised API brings obvious benefits of flexibility and reusability, as well as facilitating model </w:t>
+      </w:r>
+      <w:proofErr w:type="spellStart"/>
+      <w:r>
+        <w:rPr>
+          <w:lang w:eastAsia="en-US"/>
+        </w:rPr>
+        <w:t>intercomparison</w:t>
+      </w:r>
+      <w:proofErr w:type="spellEnd"/>
+      <w:r>
+        <w:rPr>
+          <w:lang w:eastAsia="en-US"/>
+        </w:rPr>
+        <w:t xml:space="preserve"> and sensitivity studies. </w:t>
       </w:r>
       <w:r>
         <w:rPr>
@@ -769,6 +869,7 @@
         </w:rPr>
         <w:t xml:space="preserve">We address the need for a standard external API for ISM-GCM coupling in </w:t>
       </w:r>
+      <w:proofErr w:type="gramStart"/>
       <w:r>
         <w:rPr>
           <w:bCs/>
@@ -781,7 +882,14 @@
         <w:rPr>
           <w:lang w:eastAsia="en-US"/>
         </w:rPr>
-        <w:t xml:space="preserve">, and </w:t>
+        <w:t>,</w:t>
+      </w:r>
+      <w:proofErr w:type="gramEnd"/>
+      <w:r>
+        <w:rPr>
+          <w:lang w:eastAsia="en-US"/>
+        </w:rPr>
+        <w:t xml:space="preserve"> and </w:t>
       </w:r>
       <w:r>
         <w:rPr>
@@ -881,16 +989,50 @@
         <w:t>,</w:t>
       </w:r>
       <w:r>
-        <w:t xml:space="preserve"> initially funded as part of GENIE (Payne, Rutt: NERC eScience ref. NER/T/S/2002/00221), and later though the National Centre for Earth Observation (NCEO), with significant unfunded contributions from Hagdorn</w:t>
-      </w:r>
-      <w:r>
-        <w:t xml:space="preserve"> and Hulton</w:t>
-      </w:r>
+        <w:t xml:space="preserve"> initially funded as part of GENIE (Payne, </w:t>
+      </w:r>
+      <w:proofErr w:type="spellStart"/>
+      <w:r>
+        <w:t>Rutt</w:t>
+      </w:r>
+      <w:proofErr w:type="spellEnd"/>
+      <w:r>
+        <w:t xml:space="preserve">: NERC </w:t>
+      </w:r>
+      <w:proofErr w:type="spellStart"/>
+      <w:r>
+        <w:t>eScience</w:t>
+      </w:r>
+      <w:proofErr w:type="spellEnd"/>
+      <w:r>
+        <w:t xml:space="preserve"> ref. NER/T/S/2002/00221), and later though the National Centre for Earth Observation (NCEO), with significant unfunded contributions from </w:t>
+      </w:r>
+      <w:proofErr w:type="spellStart"/>
+      <w:r>
+        <w:t>Hagdorn</w:t>
+      </w:r>
+      <w:proofErr w:type="spellEnd"/>
+      <w:r>
+        <w:t xml:space="preserve"> and </w:t>
+      </w:r>
+      <w:proofErr w:type="spellStart"/>
+      <w:r>
+        <w:t>Hulton</w:t>
+      </w:r>
+      <w:proofErr w:type="spellEnd"/>
       <w:r>
         <w:t>.</w:t>
       </w:r>
       <w:r>
-        <w:t xml:space="preserve"> Rutt </w:t>
+        <w:t xml:space="preserve"> </w:t>
+      </w:r>
+      <w:proofErr w:type="spellStart"/>
+      <w:r>
+        <w:t>Rutt</w:t>
+      </w:r>
+      <w:proofErr w:type="spellEnd"/>
+      <w:r>
+        <w:t xml:space="preserve"> </w:t>
       </w:r>
       <w:r>
         <w:rPr>
@@ -909,13 +1051,24 @@
         <w:t>2</w:t>
       </w:r>
       <w:r>
-        <w:t xml:space="preserve"> provides a full description of model physics, numerical methods and validation/verification exercises.  Glimmer-CISM has been used in many published studies.</w:t>
+        <w:t xml:space="preserve"> provides a full description of model physics, numerical methods and validation/verification exercises.  Glimmer-CISM has been used in many published </w:t>
+      </w:r>
+      <w:proofErr w:type="spellStart"/>
+      <w:r>
+        <w:t>studies.</w:t>
       </w:r>
       <w:r>
         <w:rPr>
           <w:vertAlign w:val="superscript"/>
         </w:rPr>
-        <w:t>e.g.</w:t>
+        <w:t>e.g</w:t>
+      </w:r>
+      <w:proofErr w:type="spellEnd"/>
+      <w:r>
+        <w:rPr>
+          <w:vertAlign w:val="superscript"/>
+        </w:rPr>
+        <w:t>.</w:t>
       </w:r>
       <w:r>
         <w:rPr>
@@ -991,7 +1144,23 @@
         <w:t>3</w:t>
       </w:r>
       <w:r>
-        <w:t xml:space="preserve">, and is coordinated by a steering committee comprising Rutt (chair), Hagdorn, Johnson, Lipscomb, Payne and Price. </w:t>
+        <w:t xml:space="preserve">, and is coordinated by a steering committee comprising </w:t>
+      </w:r>
+      <w:proofErr w:type="spellStart"/>
+      <w:r>
+        <w:t>Rutt</w:t>
+      </w:r>
+      <w:proofErr w:type="spellEnd"/>
+      <w:r>
+        <w:t xml:space="preserve"> (chair), </w:t>
+      </w:r>
+      <w:proofErr w:type="spellStart"/>
+      <w:r>
+        <w:t>Hagdorn</w:t>
+      </w:r>
+      <w:proofErr w:type="spellEnd"/>
+      <w:r>
+        <w:t xml:space="preserve">, Johnson, Lipscomb, Payne and Price. </w:t>
       </w:r>
       <w:r>
         <w:t>However</w:t>
@@ -1032,7 +1201,31 @@
         <w:t>4</w:t>
       </w:r>
       <w:r>
-        <w:t>, solved using the Finite Difference method. Thermomechanical coupling and a simple treatment of basal melt/sliding were also included in the model described in Rutt et al.</w:t>
+        <w:t xml:space="preserve">, solved using the Finite Difference method. </w:t>
+      </w:r>
+      <w:proofErr w:type="spellStart"/>
+      <w:r>
+        <w:t>Thermomechanical</w:t>
+      </w:r>
+      <w:proofErr w:type="spellEnd"/>
+      <w:r>
+        <w:t xml:space="preserve"> coupling and a simple treatment of basal melt/sliding were also included in the model described in </w:t>
+      </w:r>
+      <w:proofErr w:type="spellStart"/>
+      <w:r>
+        <w:t>Rutt</w:t>
+      </w:r>
+      <w:proofErr w:type="spellEnd"/>
+      <w:r>
+        <w:t xml:space="preserve"> </w:t>
+      </w:r>
+      <w:proofErr w:type="gramStart"/>
+      <w:r>
+        <w:t>et</w:t>
+      </w:r>
+      <w:proofErr w:type="gramEnd"/>
+      <w:r>
+        <w:t xml:space="preserve"> al.</w:t>
       </w:r>
       <w:r>
         <w:rPr>
@@ -1174,7 +1367,21 @@
         <w:rPr>
           <w:lang w:eastAsia="en-US"/>
         </w:rPr>
-        <w:t>where external coupling has taken place, it has been crafted for a specific application rather than considered (or defined) in abstract.</w:t>
+        <w:t xml:space="preserve">where external coupling has taken </w:t>
+      </w:r>
+      <w:proofErr w:type="gramStart"/>
+      <w:r>
+        <w:rPr>
+          <w:lang w:eastAsia="en-US"/>
+        </w:rPr>
+        <w:t>place,</w:t>
+      </w:r>
+      <w:proofErr w:type="gramEnd"/>
+      <w:r>
+        <w:rPr>
+          <w:lang w:eastAsia="en-US"/>
+        </w:rPr>
+        <w:t xml:space="preserve"> it has been crafted for a specific application rather than considered (or defined) in abstract.</w:t>
       </w:r>
       <w:r>
         <w:rPr>
@@ -1215,7 +1422,15 @@
         <w:t>19</w:t>
       </w:r>
       <w:r>
-        <w:t xml:space="preserve">, a multiphysics finite element code developed by the CSC, Espoo, Finland. </w:t>
+        <w:t xml:space="preserve">, a </w:t>
+      </w:r>
+      <w:proofErr w:type="spellStart"/>
+      <w:r>
+        <w:t>multiphysics</w:t>
+      </w:r>
+      <w:proofErr w:type="spellEnd"/>
+      <w:r>
+        <w:t xml:space="preserve"> finite element code developed by the CSC, Espoo, Finland. </w:t>
       </w:r>
       <w:r>
         <w:t>There is a substantial potential European user group</w:t>
@@ -1285,6 +1500,7 @@
           <w:lang w:eastAsia="en-US"/>
         </w:rPr>
       </w:pPr>
+      <w:proofErr w:type="gramStart"/>
       <w:r>
         <w:rPr>
           <w:b/>
@@ -1294,6 +1510,7 @@
         </w:rPr>
         <w:t>Major developers.</w:t>
       </w:r>
+      <w:proofErr w:type="gramEnd"/>
       <w:r>
         <w:t xml:space="preserve"> These are g</w:t>
       </w:r>
@@ -1364,7 +1581,15 @@
         <w:t xml:space="preserve">parallel, higher-order ice-flow models (in collaboration with participants in the DOE </w:t>
       </w:r>
       <w:r>
-        <w:t>Ice Sheet Initiative for Climate ExtremeS (</w:t>
+        <w:t xml:space="preserve">Ice Sheet Initiative for Climate </w:t>
+      </w:r>
+      <w:proofErr w:type="spellStart"/>
+      <w:r>
+        <w:t>ExtremeS</w:t>
+      </w:r>
+      <w:proofErr w:type="spellEnd"/>
+      <w:r>
+        <w:t xml:space="preserve"> (</w:t>
       </w:r>
       <w:r>
         <w:rPr>
@@ -1483,6 +1708,7 @@
           <w:iCs/>
         </w:rPr>
       </w:pPr>
+      <w:proofErr w:type="gramStart"/>
       <w:r>
         <w:rPr>
           <w:b/>
@@ -1524,39 +1750,63 @@
           <w:i/>
           <w:iCs/>
         </w:rPr>
+        <w:t>.</w:t>
+      </w:r>
+      <w:proofErr w:type="gramEnd"/>
+      <w:r>
+        <w:rPr>
+          <w:i/>
+          <w:iCs/>
+        </w:rPr>
+        <w:t xml:space="preserve"> </w:t>
+      </w:r>
+      <w:r>
+        <w:t>This</w:t>
+      </w:r>
+      <w:r>
+        <w:t xml:space="preserve"> is</w:t>
+      </w:r>
+      <w:r>
+        <w:t xml:space="preserve"> </w:t>
+      </w:r>
+      <w:r>
+        <w:t xml:space="preserve">a group (e.g. </w:t>
+      </w:r>
+      <w:proofErr w:type="spellStart"/>
+      <w:r>
+        <w:t>Colleoni</w:t>
+      </w:r>
+      <w:proofErr w:type="spellEnd"/>
+      <w:r>
+        <w:t xml:space="preserve">, Clark, Benn, </w:t>
+      </w:r>
+      <w:proofErr w:type="gramStart"/>
+      <w:r>
+        <w:t>Rea</w:t>
+      </w:r>
+      <w:proofErr w:type="gramEnd"/>
+      <w:r>
+        <w:t xml:space="preserve">: see Letters of Support) which comprises scientists </w:t>
+      </w:r>
+      <w:r>
+        <w:t xml:space="preserve">who </w:t>
+      </w:r>
+      <w:r>
+        <w:t>use</w:t>
+      </w:r>
+      <w:r>
+        <w:t xml:space="preserve"> Glimmer-CISM to solve scientific pro</w:t>
+      </w:r>
+      <w:r>
+        <w:t>blems, and who are interested in continuing</w:t>
+      </w:r>
+      <w:r>
+        <w:t xml:space="preserve"> to use ice sheet codes as they develop</w:t>
+      </w:r>
+      <w:r>
         <w:t xml:space="preserve">. </w:t>
       </w:r>
       <w:r>
-        <w:t>This</w:t>
-      </w:r>
-      <w:r>
-        <w:t xml:space="preserve"> is</w:t>
-      </w:r>
-      <w:r>
-        <w:t xml:space="preserve"> </w:t>
-      </w:r>
-      <w:r>
-        <w:t xml:space="preserve">a group (e.g. Colleoni, Clark, Benn, Rea: see Letters of Support) which comprises scientists </w:t>
-      </w:r>
-      <w:r>
-        <w:t xml:space="preserve">who </w:t>
-      </w:r>
-      <w:r>
-        <w:t>use</w:t>
-      </w:r>
-      <w:r>
-        <w:t xml:space="preserve"> Glimmer-CISM to solve scientific pro</w:t>
-      </w:r>
-      <w:r>
-        <w:t>blems, and who are interested in continuing</w:t>
-      </w:r>
-      <w:r>
-        <w:t xml:space="preserve"> to use ice sheet codes as they develop</w:t>
-      </w:r>
-      <w:r>
-        <w:t xml:space="preserve">. </w:t>
-      </w:r>
-      <w:r>
         <w:rPr>
           <w:lang w:eastAsia="en-US"/>
         </w:rPr>
@@ -1574,11 +1824,19 @@
         </w:rPr>
         <w:t xml:space="preserve">We need to ensure that </w:t>
       </w:r>
-      <w:r>
-        <w:rPr>
-          <w:lang w:eastAsia="en-US"/>
-        </w:rPr>
-        <w:t xml:space="preserve">this user community gains genuine benefits from </w:t>
+      <w:proofErr w:type="gramStart"/>
+      <w:r>
+        <w:rPr>
+          <w:lang w:eastAsia="en-US"/>
+        </w:rPr>
+        <w:t>this user community gains genuine benefits</w:t>
+      </w:r>
+      <w:proofErr w:type="gramEnd"/>
+      <w:r>
+        <w:rPr>
+          <w:lang w:eastAsia="en-US"/>
+        </w:rPr>
+        <w:t xml:space="preserve"> from </w:t>
       </w:r>
       <w:r>
         <w:rPr>
@@ -1716,10 +1974,68 @@
         <w:t xml:space="preserve"> </w:t>
       </w:r>
       <w:r>
-        <w:t>(e.g Zwinger, Nowicki, Aðalgeirsdottir, Ritz: see Letters of Support</w:t>
-      </w:r>
-      <w:r>
-        <w:t xml:space="preserve">. Ayako Abe-Ouchi, University of Tokyo and Anders Levermann, </w:t>
+        <w:t>(</w:t>
+      </w:r>
+      <w:proofErr w:type="spellStart"/>
+      <w:proofErr w:type="gramStart"/>
+      <w:r>
+        <w:t>e.g</w:t>
+      </w:r>
+      <w:proofErr w:type="spellEnd"/>
+      <w:proofErr w:type="gramEnd"/>
+      <w:r>
+        <w:t xml:space="preserve"> </w:t>
+      </w:r>
+      <w:proofErr w:type="spellStart"/>
+      <w:r>
+        <w:t>Zwinger</w:t>
+      </w:r>
+      <w:proofErr w:type="spellEnd"/>
+      <w:r>
+        <w:t xml:space="preserve">, </w:t>
+      </w:r>
+      <w:proofErr w:type="spellStart"/>
+      <w:r>
+        <w:t>Nowicki</w:t>
+      </w:r>
+      <w:proofErr w:type="spellEnd"/>
+      <w:r>
+        <w:t xml:space="preserve">, </w:t>
+      </w:r>
+      <w:proofErr w:type="spellStart"/>
+      <w:r>
+        <w:t>Aðalgeirsdottir</w:t>
+      </w:r>
+      <w:proofErr w:type="spellEnd"/>
+      <w:r>
+        <w:t>, Ritz: see Letters of Support</w:t>
+      </w:r>
+      <w:r>
+        <w:t xml:space="preserve">. </w:t>
+      </w:r>
+      <w:proofErr w:type="spellStart"/>
+      <w:r>
+        <w:t>Ayako</w:t>
+      </w:r>
+      <w:proofErr w:type="spellEnd"/>
+      <w:r>
+        <w:t xml:space="preserve"> Abe-</w:t>
+      </w:r>
+      <w:proofErr w:type="spellStart"/>
+      <w:r>
+        <w:t>Ouchi</w:t>
+      </w:r>
+      <w:proofErr w:type="spellEnd"/>
+      <w:r>
+        <w:t xml:space="preserve">, University of Tokyo and Anders </w:t>
+      </w:r>
+      <w:proofErr w:type="spellStart"/>
+      <w:r>
+        <w:t>Levermann</w:t>
+      </w:r>
+      <w:proofErr w:type="spellEnd"/>
+      <w:r>
+        <w:t xml:space="preserve">, </w:t>
       </w:r>
       <w:r>
         <w:t>Potsdam Institute for Climate Impact Research</w:t>
@@ -2290,7 +2606,21 @@
         <w:rPr>
           <w:lang w:eastAsia="en-US"/>
         </w:rPr>
-        <w:t>Before commencing on a practical framework for ISM-GCM coupling, we will undertake work to understand and define the range of functionality it is to have. The scientific aspects will include: the possible coupling fields and their calculation, interaction with the atmosphere, land surface and ocean components of the GCM, asynchronous coupling strategies, and interpolation/downscaling techniques. The technical aspects will include computing platforms, compilers, language choice, parallelism, file IO, and restart mechanisms.</w:t>
+        <w:t xml:space="preserve">Before commencing on a practical framework for ISM-GCM coupling, we will undertake work to understand and define the range of functionality it is to have. The scientific aspects will include: the possible coupling fields and their calculation, interaction with the atmosphere, land surface and ocean components of the GCM, asynchronous coupling strategies, and interpolation/downscaling techniques. The technical aspects will include computing platforms, compilers, language choice, </w:t>
+      </w:r>
+      <w:proofErr w:type="gramStart"/>
+      <w:r>
+        <w:rPr>
+          <w:lang w:eastAsia="en-US"/>
+        </w:rPr>
+        <w:t>parallelism</w:t>
+      </w:r>
+      <w:proofErr w:type="gramEnd"/>
+      <w:r>
+        <w:rPr>
+          <w:lang w:eastAsia="en-US"/>
+        </w:rPr>
+        <w:t>, file IO, and restart mechanisms.</w:t>
       </w:r>
     </w:p>
     <w:p>
@@ -2326,7 +2656,21 @@
         <w:rPr>
           <w:lang w:eastAsia="en-US"/>
         </w:rPr>
-        <w:t xml:space="preserve">to explain the overall concept behind the project, to engage participants in aspects of current practice, to identify core data-model needs to permit key scientific problems to be addressed, and to discuss technical solutions. </w:t>
+        <w:t xml:space="preserve">to explain the overall concept behind the </w:t>
+      </w:r>
+      <w:proofErr w:type="gramStart"/>
+      <w:r>
+        <w:rPr>
+          <w:lang w:eastAsia="en-US"/>
+        </w:rPr>
+        <w:t>project,</w:t>
+      </w:r>
+      <w:proofErr w:type="gramEnd"/>
+      <w:r>
+        <w:rPr>
+          <w:lang w:eastAsia="en-US"/>
+        </w:rPr>
+        <w:t xml:space="preserve"> to engage participants in aspects of current practice, to identify core data-model needs to permit key scientific problems to be addressed, and to discuss technical solutions. </w:t>
       </w:r>
     </w:p>
     <w:p>
@@ -2361,7 +2705,29 @@
           <w:iCs/>
           <w:lang w:eastAsia="en-US"/>
         </w:rPr>
-        <w:t>WP2 Specification of ice sheet model internal and external  coupling APIs (O</w:t>
+        <w:t xml:space="preserve">WP2 Specification of ice sheet model internal and </w:t>
+      </w:r>
+      <w:proofErr w:type="gramStart"/>
+      <w:r>
+        <w:rPr>
+          <w:b/>
+          <w:bCs/>
+          <w:i/>
+          <w:iCs/>
+          <w:lang w:eastAsia="en-US"/>
+        </w:rPr>
+        <w:t>external  coupling</w:t>
+      </w:r>
+      <w:proofErr w:type="gramEnd"/>
+      <w:r>
+        <w:rPr>
+          <w:b/>
+          <w:bCs/>
+          <w:i/>
+          <w:iCs/>
+          <w:lang w:eastAsia="en-US"/>
+        </w:rPr>
+        <w:t xml:space="preserve"> APIs (O</w:t>
       </w:r>
       <w:r>
         <w:rPr>
@@ -2397,7 +2763,21 @@
         <w:rPr>
           <w:lang w:eastAsia="en-US"/>
         </w:rPr>
-        <w:t>Having determined what the ISM and ISM-GCM APIs should be capable of doing, we will next write a full API for internal ISM use and ISM GCM coupling (D3), sufficiently detailed that it can be used by other modellers to implement compatible interfaces in their own models. This will be done by the project team following Workshop 1, in particular forming part of the major role of Hagdorn.</w:t>
+        <w:t xml:space="preserve">Having determined what the ISM and ISM-GCM APIs should be capable of doing, we will next write a full API for internal ISM use and ISM GCM coupling (D3), sufficiently detailed that it can be used by other modellers to implement compatible interfaces in their own models. This will be done by the project team following Workshop 1, in particular forming part of the major role of </w:t>
+      </w:r>
+      <w:proofErr w:type="spellStart"/>
+      <w:r>
+        <w:rPr>
+          <w:lang w:eastAsia="en-US"/>
+        </w:rPr>
+        <w:t>Hagdorn</w:t>
+      </w:r>
+      <w:proofErr w:type="spellEnd"/>
+      <w:r>
+        <w:rPr>
+          <w:lang w:eastAsia="en-US"/>
+        </w:rPr>
+        <w:t>.</w:t>
       </w:r>
     </w:p>
     <w:p>
@@ -2569,7 +2949,21 @@
         <w:rPr>
           <w:lang w:eastAsia="en-US"/>
         </w:rPr>
-        <w:t xml:space="preserve">This part will be carried out by the UK project team, particularly Hagdorn, in collaboration with Project Partners at LANL and University of Montana, </w:t>
+        <w:t xml:space="preserve">This part will be carried out by the UK project team, particularly </w:t>
+      </w:r>
+      <w:proofErr w:type="spellStart"/>
+      <w:r>
+        <w:rPr>
+          <w:lang w:eastAsia="en-US"/>
+        </w:rPr>
+        <w:t>Hagdorn</w:t>
+      </w:r>
+      <w:proofErr w:type="spellEnd"/>
+      <w:r>
+        <w:rPr>
+          <w:lang w:eastAsia="en-US"/>
+        </w:rPr>
+        <w:t xml:space="preserve">, in collaboration with Project Partners at LANL and University of Montana, </w:t>
       </w:r>
     </w:p>
     <w:p>
@@ -2670,6 +3064,7 @@
           <w:lang w:eastAsia="en-US"/>
         </w:rPr>
       </w:pPr>
+      <w:proofErr w:type="gramStart"/>
       <w:r>
         <w:rPr>
           <w:b/>
@@ -2680,6 +3075,7 @@
         </w:rPr>
         <w:t>WP5 Improvements to Glimmer-CISM accessibility and usability.</w:t>
       </w:r>
+      <w:proofErr w:type="gramEnd"/>
       <w:r>
         <w:rPr>
           <w:b/>
@@ -2845,7 +3241,21 @@
         <w:rPr>
           <w:lang w:eastAsia="en-US"/>
         </w:rPr>
-        <w:t>build a graphical ‘front-end’ to some versions of the code that will allow it to be driven for simple scenarios where the base topography, and climate options can be selected from particular options, or user-specified data</w:t>
+        <w:t xml:space="preserve">build a graphical ‘front-end’ to some versions of the code that will allow it to be driven for simple scenarios where the base </w:t>
+      </w:r>
+      <w:proofErr w:type="gramStart"/>
+      <w:r>
+        <w:rPr>
+          <w:lang w:eastAsia="en-US"/>
+        </w:rPr>
+        <w:t>topography,</w:t>
+      </w:r>
+      <w:proofErr w:type="gramEnd"/>
+      <w:r>
+        <w:rPr>
+          <w:lang w:eastAsia="en-US"/>
+        </w:rPr>
+        <w:t xml:space="preserve"> and climate options can be selected from particular options, or user-specified data</w:t>
       </w:r>
       <w:r>
         <w:rPr>
@@ -2874,6 +3284,7 @@
           <w:lang w:eastAsia="en-US"/>
         </w:rPr>
       </w:pPr>
+      <w:proofErr w:type="gramStart"/>
       <w:r>
         <w:rPr>
           <w:b/>
@@ -2884,6 +3295,7 @@
         </w:rPr>
         <w:t>WP6 Creation and delivery of training materials and courses.</w:t>
       </w:r>
+      <w:proofErr w:type="gramEnd"/>
       <w:r>
         <w:rPr>
           <w:b/>
@@ -3171,7 +3583,21 @@
         <w:rPr>
           <w:lang w:eastAsia="en-US"/>
         </w:rPr>
-        <w:t xml:space="preserve">).  It is therefore not ‘owned’ by anyone.  The way in which it is used and is developed by various interest groups is in part dictated by those that have an interest in and resource to make it happen.  The kind of development that is proposed in WP1&amp;2 also necessitates mutual agreement and benefits to those that participate in the further development of the code.  For the most part, those interested in furthering ice sheet models do not want to get bogged down in huge bureaucracies or management systems; they want to get on and do the next bit of science. However, if an agreed specification of an API, and the efficient development of models is desirable, then the collegiate and consensual activity that implies requires a level of steerage and governance. We will explore via both workshops and beyond longer-term ways of establishing networks, centred on the existing Glimmer-CISM Steering </w:t>
+        <w:t xml:space="preserve">).  It is therefore not ‘owned’ by anyone.  The way in which it is used and is developed by various interest groups is in part dictated by those that have an interest in and resource to make it happen.  The kind of development that is proposed in WP1&amp;2 also necessitates mutual agreement and benefits to those that participate in the further development of the code.  For the most part, those interested in furthering ice sheet models do not want to get bogged down in huge bureaucracies or management systems; they want to get on and do the next bit of science. However, if an agreed specification of an </w:t>
+      </w:r>
+      <w:proofErr w:type="gramStart"/>
+      <w:r>
+        <w:rPr>
+          <w:lang w:eastAsia="en-US"/>
+        </w:rPr>
+        <w:t>API,</w:t>
+      </w:r>
+      <w:proofErr w:type="gramEnd"/>
+      <w:r>
+        <w:rPr>
+          <w:lang w:eastAsia="en-US"/>
+        </w:rPr>
+        <w:t xml:space="preserve"> and the efficient development of models is desirable, then the collegiate and consensual activity that implies requires a level of steerage and governance. We will explore via both workshops and beyond longer-term ways of establishing networks, centred on the existing Glimmer-CISM Steering </w:t>
       </w:r>
       <w:r>
         <w:rPr>
@@ -3212,7 +3638,39 @@
     </w:p>
     <w:p>
       <w:r>
-        <w:t xml:space="preserve">The overall progress of the project will be managed by the existing Glimmer-CISM steering committee (Rutt, Hagdorn, Payne, Lipscomb, Price and Johnson), with the addition of Co-I Hulton. Overall operational responsibility rests with PI Rutt, but decisions will be taken on a consensus basis within the group. </w:t>
+        <w:t>The overall progress of the project will be managed by the existing Glimmer-CISM steering committee (</w:t>
+      </w:r>
+      <w:proofErr w:type="spellStart"/>
+      <w:r>
+        <w:t>Rutt</w:t>
+      </w:r>
+      <w:proofErr w:type="spellEnd"/>
+      <w:r>
+        <w:t xml:space="preserve">, </w:t>
+      </w:r>
+      <w:proofErr w:type="spellStart"/>
+      <w:r>
+        <w:t>Hagdorn</w:t>
+      </w:r>
+      <w:proofErr w:type="spellEnd"/>
+      <w:r>
+        <w:t xml:space="preserve">, Payne, Lipscomb, Price and Johnson), with the addition of Co-I </w:t>
+      </w:r>
+      <w:proofErr w:type="spellStart"/>
+      <w:r>
+        <w:t>Hulton</w:t>
+      </w:r>
+      <w:proofErr w:type="spellEnd"/>
+      <w:r>
+        <w:t xml:space="preserve">. Overall operational responsibility rests with PI </w:t>
+      </w:r>
+      <w:proofErr w:type="spellStart"/>
+      <w:r>
+        <w:t>Rutt</w:t>
+      </w:r>
+      <w:proofErr w:type="spellEnd"/>
+      <w:r>
+        <w:t xml:space="preserve">, but decisions will be taken on a consensus basis within the group. </w:t>
       </w:r>
       <w:r>
         <w:t>Responsibility for individual work packages is given below, with specific deliverables in each case.</w:t>
@@ -3324,6 +3782,7 @@
           <w:lang w:eastAsia="en-US"/>
         </w:rPr>
       </w:pPr>
+      <w:proofErr w:type="gramStart"/>
       <w:r>
         <w:rPr>
           <w:b/>
@@ -3343,6 +3802,7 @@
         </w:rPr>
         <w:t>Definition</w:t>
       </w:r>
+      <w:proofErr w:type="gramEnd"/>
       <w:r>
         <w:rPr>
           <w:b/>
@@ -3364,7 +3824,23 @@
         <w:t xml:space="preserve"> </w:t>
       </w:r>
       <w:r>
-        <w:t>[Hulton/Hagdorn]</w:t>
+        <w:t>[</w:t>
+      </w:r>
+      <w:proofErr w:type="spellStart"/>
+      <w:r>
+        <w:t>Hulton</w:t>
+      </w:r>
+      <w:proofErr w:type="spellEnd"/>
+      <w:r>
+        <w:t>/</w:t>
+      </w:r>
+      <w:proofErr w:type="spellStart"/>
+      <w:r>
+        <w:t>Hagdorn</w:t>
+      </w:r>
+      <w:proofErr w:type="spellEnd"/>
+      <w:r>
+        <w:t>]</w:t>
       </w:r>
     </w:p>
     <w:p>
@@ -3372,7 +3848,39 @@
         <w:spacing w:before="60" w:after="60"/>
       </w:pPr>
       <w:r>
-        <w:t xml:space="preserve">This includes organisation of Workshop 1 (Hulton), but also includes initial scoping of the requirements that will provide information for the planning of the workshop (Hulton). In addition to Hulton, Hagdorn will have a major role in this work package. </w:t>
+        <w:t>This includes organisation of Workshop 1 (</w:t>
+      </w:r>
+      <w:proofErr w:type="spellStart"/>
+      <w:r>
+        <w:t>Hulton</w:t>
+      </w:r>
+      <w:proofErr w:type="spellEnd"/>
+      <w:r>
+        <w:t>), but also includes initial scoping of the requirements that will provide information for the planning of the workshop (</w:t>
+      </w:r>
+      <w:proofErr w:type="spellStart"/>
+      <w:r>
+        <w:t>Hulton</w:t>
+      </w:r>
+      <w:proofErr w:type="spellEnd"/>
+      <w:r>
+        <w:t xml:space="preserve">). In addition to </w:t>
+      </w:r>
+      <w:proofErr w:type="spellStart"/>
+      <w:r>
+        <w:t>Hulton</w:t>
+      </w:r>
+      <w:proofErr w:type="spellEnd"/>
+      <w:r>
+        <w:t xml:space="preserve">, </w:t>
+      </w:r>
+      <w:proofErr w:type="spellStart"/>
+      <w:r>
+        <w:t>Hagdorn</w:t>
+      </w:r>
+      <w:proofErr w:type="spellEnd"/>
+      <w:r>
+        <w:t xml:space="preserve"> will have a major role in this work package. </w:t>
       </w:r>
       <w:r>
         <w:rPr>
@@ -3392,7 +3900,15 @@
         <w:t xml:space="preserve"> - </w:t>
       </w:r>
       <w:r>
-        <w:t>scoping document for technical and scientific requirements;  D2 - full draft of technical and scientific requirements.</w:t>
+        <w:t>scoping document for technical and scientific requirements</w:t>
+      </w:r>
+      <w:proofErr w:type="gramStart"/>
+      <w:r>
+        <w:t>;  D2</w:t>
+      </w:r>
+      <w:proofErr w:type="gramEnd"/>
+      <w:r>
+        <w:t xml:space="preserve"> - full draft of technical and scientific requirements.</w:t>
       </w:r>
     </w:p>
     <w:p>
@@ -3406,6 +3922,7 @@
           <w:lang w:eastAsia="en-US"/>
         </w:rPr>
       </w:pPr>
+      <w:proofErr w:type="gramStart"/>
       <w:r>
         <w:rPr>
           <w:b/>
@@ -3425,6 +3942,7 @@
         </w:rPr>
         <w:t>Specification</w:t>
       </w:r>
+      <w:proofErr w:type="gramEnd"/>
       <w:r>
         <w:rPr>
           <w:b/>
@@ -3446,7 +3964,23 @@
         <w:t>internal and external coupling APIs</w:t>
       </w:r>
       <w:r>
-        <w:t xml:space="preserve"> [Rutt/Hagdorn]</w:t>
+        <w:t xml:space="preserve"> [</w:t>
+      </w:r>
+      <w:proofErr w:type="spellStart"/>
+      <w:r>
+        <w:t>Rutt</w:t>
+      </w:r>
+      <w:proofErr w:type="spellEnd"/>
+      <w:r>
+        <w:t>/</w:t>
+      </w:r>
+      <w:proofErr w:type="spellStart"/>
+      <w:r>
+        <w:t>Hagdorn</w:t>
+      </w:r>
+      <w:proofErr w:type="spellEnd"/>
+      <w:r>
+        <w:t>]</w:t>
       </w:r>
       <w:r>
         <w:t xml:space="preserve"> </w:t>
@@ -3454,7 +3988,23 @@
     </w:p>
     <w:p>
       <w:r>
-        <w:t xml:space="preserve">This work package depends on WP1, and includes further refinement in the course of Workshop 2. The main task in this work package is to turn the technical and scientific requirements into a detailed API specification. This task will be largely carried out by Rutt and Hagdorn, in consultation with other Co-Is and project partners. </w:t>
+        <w:t xml:space="preserve">This work package depends on WP1, and includes further refinement in the course of Workshop 2. The main task in this work package is to turn the technical and scientific requirements into a detailed API specification. This task will be largely carried out by </w:t>
+      </w:r>
+      <w:proofErr w:type="spellStart"/>
+      <w:r>
+        <w:t>Rutt</w:t>
+      </w:r>
+      <w:proofErr w:type="spellEnd"/>
+      <w:r>
+        <w:t xml:space="preserve"> and </w:t>
+      </w:r>
+      <w:proofErr w:type="spellStart"/>
+      <w:r>
+        <w:t>Hagdorn</w:t>
+      </w:r>
+      <w:proofErr w:type="spellEnd"/>
+      <w:r>
+        <w:t xml:space="preserve">, in consultation with other Co-Is and project partners. </w:t>
       </w:r>
       <w:r>
         <w:rPr>
@@ -3471,6 +4021,7 @@
       <w:pPr>
         <w:spacing w:after="60"/>
       </w:pPr>
+      <w:proofErr w:type="gramStart"/>
       <w:r>
         <w:rPr>
           <w:b/>
@@ -3488,7 +4039,18 @@
           <w:iCs/>
           <w:lang w:eastAsia="en-US"/>
         </w:rPr>
-        <w:t>Architecture modification and</w:t>
+        <w:t>Architecture</w:t>
+      </w:r>
+      <w:proofErr w:type="gramEnd"/>
+      <w:r>
+        <w:rPr>
+          <w:b/>
+          <w:bCs/>
+          <w:i/>
+          <w:iCs/>
+          <w:lang w:eastAsia="en-US"/>
+        </w:rPr>
+        <w:t xml:space="preserve"> modification and</w:t>
       </w:r>
       <w:r>
         <w:rPr>
@@ -3501,7 +4063,23 @@
         <w:t xml:space="preserve"> API implementation for Glimmer-CISM </w:t>
       </w:r>
       <w:r>
-        <w:t>[Rutt/Hagdorn]</w:t>
+        <w:t>[</w:t>
+      </w:r>
+      <w:proofErr w:type="spellStart"/>
+      <w:r>
+        <w:t>Rutt</w:t>
+      </w:r>
+      <w:proofErr w:type="spellEnd"/>
+      <w:r>
+        <w:t>/</w:t>
+      </w:r>
+      <w:proofErr w:type="spellStart"/>
+      <w:r>
+        <w:t>Hagdorn</w:t>
+      </w:r>
+      <w:proofErr w:type="spellEnd"/>
+      <w:r>
+        <w:t>]</w:t>
       </w:r>
     </w:p>
     <w:p>
@@ -3512,7 +4090,31 @@
         </w:rPr>
       </w:pPr>
       <w:r>
-        <w:t xml:space="preserve">This work package will run alongside WP2, and will deliver outputs to WP1 and WP4. Glimmer-CISM will provide a testbed for API development, and the experience will inform decisions in WP2 as to which approaches are most practical and beneficial. Rutt and Hagdorn will deliver this work package in consultation with other Co-Is and project partners. </w:t>
+        <w:t xml:space="preserve">This work package will run alongside WP2, and will deliver outputs to WP1 and WP4. Glimmer-CISM will provide a </w:t>
+      </w:r>
+      <w:proofErr w:type="spellStart"/>
+      <w:r>
+        <w:t>testbed</w:t>
+      </w:r>
+      <w:proofErr w:type="spellEnd"/>
+      <w:r>
+        <w:t xml:space="preserve"> for API development, and the experience will inform decisions in WP2 as to which approaches are most practical and beneficial. </w:t>
+      </w:r>
+      <w:proofErr w:type="spellStart"/>
+      <w:r>
+        <w:t>Rutt</w:t>
+      </w:r>
+      <w:proofErr w:type="spellEnd"/>
+      <w:r>
+        <w:t xml:space="preserve"> and </w:t>
+      </w:r>
+      <w:proofErr w:type="spellStart"/>
+      <w:r>
+        <w:t>Hagdorn</w:t>
+      </w:r>
+      <w:proofErr w:type="spellEnd"/>
+      <w:r>
+        <w:t xml:space="preserve"> will deliver this work package in consultation with other Co-Is and project partners. </w:t>
       </w:r>
       <w:r>
         <w:rPr>
@@ -3539,6 +4141,7 @@
       <w:pPr>
         <w:spacing w:after="60"/>
       </w:pPr>
+      <w:proofErr w:type="gramStart"/>
       <w:r>
         <w:rPr>
           <w:b/>
@@ -3556,7 +4159,18 @@
           <w:iCs/>
           <w:lang w:eastAsia="en-US"/>
         </w:rPr>
-        <w:t>API implementation in CESM GCMs and Hadley Centre</w:t>
+        <w:t>API</w:t>
+      </w:r>
+      <w:proofErr w:type="gramEnd"/>
+      <w:r>
+        <w:rPr>
+          <w:b/>
+          <w:bCs/>
+          <w:i/>
+          <w:iCs/>
+          <w:lang w:eastAsia="en-US"/>
+        </w:rPr>
+        <w:t xml:space="preserve"> implementation in CESM GCMs and Hadley Centre</w:t>
       </w:r>
       <w:r>
         <w:rPr>
@@ -3591,14 +4205,25 @@
       <w:pPr>
         <w:spacing w:after="60"/>
       </w:pPr>
-      <w:r>
-        <w:rPr>
-          <w:b/>
-          <w:bCs/>
-          <w:i/>
-          <w:iCs/>
-        </w:rPr>
-        <w:t>WP5  Glimmer-CISM usability changes and</w:t>
+      <w:proofErr w:type="gramStart"/>
+      <w:r>
+        <w:rPr>
+          <w:b/>
+          <w:bCs/>
+          <w:i/>
+          <w:iCs/>
+        </w:rPr>
+        <w:t>WP5  Glimmer</w:t>
+      </w:r>
+      <w:proofErr w:type="gramEnd"/>
+      <w:r>
+        <w:rPr>
+          <w:b/>
+          <w:bCs/>
+          <w:i/>
+          <w:iCs/>
+        </w:rPr>
+        <w:t>-CISM usability changes and</w:t>
       </w:r>
       <w:r>
         <w:rPr>
@@ -3624,12 +4249,28 @@
         <w:t xml:space="preserve"> </w:t>
       </w:r>
       <w:r>
-        <w:t>[Rutt]</w:t>
+        <w:t>[</w:t>
+      </w:r>
+      <w:proofErr w:type="spellStart"/>
+      <w:r>
+        <w:t>Rutt</w:t>
+      </w:r>
+      <w:proofErr w:type="spellEnd"/>
+      <w:r>
+        <w:t>]</w:t>
       </w:r>
     </w:p>
     <w:p>
       <w:r>
-        <w:t xml:space="preserve">This work package depends on WP3, and provides outputs to WP6. In the light of any concerns raised in Workshops 1 and 2, changes to Glimmer-CISM will be made to enhance usability. Full documentation of the model will be generated, and a graphical front-end to the model will be written. The Glimmer-CISM website will be redesigned and improved to provide easy access to documentation, and to support the building of the community network of stakeholders. Programming tasks will be undertaken by a graduate programmer, under direction from Rutt. Website developments will be commissioned from commercial providers. </w:t>
+        <w:t xml:space="preserve">This work package depends on WP3, and provides outputs to WP6. In the light of any concerns raised in Workshops 1 and 2, changes to Glimmer-CISM will be made to enhance usability. Full documentation of the model will be generated, and a graphical front-end to the model will be written. The Glimmer-CISM website will be redesigned and improved to provide easy access to documentation, and to support the building of the community network of stakeholders. Programming tasks will be undertaken by a graduate programmer, under direction from </w:t>
+      </w:r>
+      <w:proofErr w:type="spellStart"/>
+      <w:r>
+        <w:t>Rutt</w:t>
+      </w:r>
+      <w:proofErr w:type="spellEnd"/>
+      <w:r>
+        <w:t xml:space="preserve">. Website developments will be commissioned from commercial providers. </w:t>
       </w:r>
       <w:r>
         <w:rPr>
@@ -3646,6 +4287,7 @@
       <w:pPr>
         <w:spacing w:after="60"/>
       </w:pPr>
+      <w:proofErr w:type="gramStart"/>
       <w:r>
         <w:rPr>
           <w:b/>
@@ -3663,15 +4305,74 @@
           <w:iCs/>
           <w:lang w:eastAsia="en-US"/>
         </w:rPr>
-        <w:t>Creation and delivery of training materials and courses</w:t>
-      </w:r>
-      <w:r>
-        <w:t xml:space="preserve"> [Hulton/Rutt/Hagdorn]</w:t>
+        <w:t>Creation</w:t>
+      </w:r>
+      <w:proofErr w:type="gramEnd"/>
+      <w:r>
+        <w:rPr>
+          <w:b/>
+          <w:bCs/>
+          <w:i/>
+          <w:iCs/>
+          <w:lang w:eastAsia="en-US"/>
+        </w:rPr>
+        <w:t xml:space="preserve"> and delivery of training materials and courses</w:t>
+      </w:r>
+      <w:r>
+        <w:t xml:space="preserve"> [</w:t>
+      </w:r>
+      <w:proofErr w:type="spellStart"/>
+      <w:r>
+        <w:t>Hulton</w:t>
+      </w:r>
+      <w:proofErr w:type="spellEnd"/>
+      <w:r>
+        <w:t>/</w:t>
+      </w:r>
+      <w:proofErr w:type="spellStart"/>
+      <w:r>
+        <w:t>Rutt</w:t>
+      </w:r>
+      <w:proofErr w:type="spellEnd"/>
+      <w:r>
+        <w:t>/</w:t>
+      </w:r>
+      <w:proofErr w:type="spellStart"/>
+      <w:r>
+        <w:t>Hagdorn</w:t>
+      </w:r>
+      <w:proofErr w:type="spellEnd"/>
+      <w:r>
+        <w:t>]</w:t>
       </w:r>
     </w:p>
     <w:p>
       <w:r>
-        <w:t xml:space="preserve">This work package depends on all the other activities in the project. Nevertheless, to leverage maximum engagement and impact during the life of the project, we will initiate training events before work on the other work packages is complete. Three training events will be provided, one in the second year of the project, and two in the third. These will be led by Hulton, Rutt and Hagdorn, with input from Payne and project partners.  </w:t>
+        <w:t xml:space="preserve">This work package depends on all the other activities in the project. Nevertheless, to leverage maximum engagement and impact during the life of the project, we will initiate training events before work on the other work packages is complete. Three training events will be provided, one in the second year of the project, and two in the third. These will be led by </w:t>
+      </w:r>
+      <w:proofErr w:type="spellStart"/>
+      <w:r>
+        <w:t>Hulton</w:t>
+      </w:r>
+      <w:proofErr w:type="spellEnd"/>
+      <w:r>
+        <w:t xml:space="preserve">, </w:t>
+      </w:r>
+      <w:proofErr w:type="spellStart"/>
+      <w:r>
+        <w:t>Rutt</w:t>
+      </w:r>
+      <w:proofErr w:type="spellEnd"/>
+      <w:r>
+        <w:t xml:space="preserve"> and </w:t>
+      </w:r>
+      <w:proofErr w:type="spellStart"/>
+      <w:r>
+        <w:t>Hagdorn</w:t>
+      </w:r>
+      <w:proofErr w:type="spellEnd"/>
+      <w:r>
+        <w:t xml:space="preserve">, with input from Payne and project partners.  </w:t>
       </w:r>
       <w:r>
         <w:rPr>
@@ -3694,21 +4395,47 @@
           <w:lang w:eastAsia="en-US"/>
         </w:rPr>
       </w:pPr>
-      <w:r>
-        <w:rPr>
-          <w:b/>
-          <w:bCs/>
-          <w:i/>
-          <w:iCs/>
-          <w:lang w:eastAsia="en-US"/>
-        </w:rPr>
-        <w:t xml:space="preserve">WP7  Establishment of a longer-term community network </w:t>
-      </w:r>
-      <w:r>
-        <w:rPr>
-          <w:lang w:eastAsia="en-US"/>
-        </w:rPr>
-        <w:t>[Rutt/</w:t>
+      <w:proofErr w:type="gramStart"/>
+      <w:r>
+        <w:rPr>
+          <w:b/>
+          <w:bCs/>
+          <w:i/>
+          <w:iCs/>
+          <w:lang w:eastAsia="en-US"/>
+        </w:rPr>
+        <w:t>WP7  Establishment</w:t>
+      </w:r>
+      <w:proofErr w:type="gramEnd"/>
+      <w:r>
+        <w:rPr>
+          <w:b/>
+          <w:bCs/>
+          <w:i/>
+          <w:iCs/>
+          <w:lang w:eastAsia="en-US"/>
+        </w:rPr>
+        <w:t xml:space="preserve"> of a longer-term community network </w:t>
+      </w:r>
+      <w:r>
+        <w:rPr>
+          <w:lang w:eastAsia="en-US"/>
+        </w:rPr>
+        <w:t>[</w:t>
+      </w:r>
+      <w:proofErr w:type="spellStart"/>
+      <w:r>
+        <w:rPr>
+          <w:lang w:eastAsia="en-US"/>
+        </w:rPr>
+        <w:t>Rutt</w:t>
+      </w:r>
+      <w:proofErr w:type="spellEnd"/>
+      <w:r>
+        <w:rPr>
+          <w:lang w:eastAsia="en-US"/>
+        </w:rPr>
+        <w:t>/</w:t>
       </w:r>
       <w:r>
         <w:rPr>
@@ -3775,7 +4502,15 @@
         <w:t>The</w:t>
       </w:r>
       <w:r>
-        <w:t xml:space="preserve"> GANTT chart shows how the </w:t>
+        <w:t xml:space="preserve"> </w:t>
+      </w:r>
+      <w:proofErr w:type="gramStart"/>
+      <w:r>
+        <w:t>GANTT</w:t>
+      </w:r>
+      <w:proofErr w:type="gramEnd"/>
+      <w:r>
+        <w:t xml:space="preserve"> chart shows how the </w:t>
       </w:r>
       <w:r>
         <w:t>WP1-7</w:t>
@@ -5406,7 +6141,43 @@
           <w:sz w:val="16"/>
           <w:szCs w:val="16"/>
         </w:rPr>
-        <w:t xml:space="preserve">.  Pollard D (2010) A retrospective look at coupled ice sheet-climate modeling. </w:t>
+        <w:t xml:space="preserve">.  Pollard D (2010) </w:t>
+      </w:r>
+      <w:proofErr w:type="gramStart"/>
+      <w:r>
+        <w:rPr>
+          <w:rFonts w:ascii="Calibri" w:hAnsi="Calibri" w:cs="Calibri"/>
+          <w:sz w:val="16"/>
+          <w:szCs w:val="16"/>
+        </w:rPr>
+        <w:t>A</w:t>
+      </w:r>
+      <w:proofErr w:type="gramEnd"/>
+      <w:r>
+        <w:rPr>
+          <w:rFonts w:ascii="Calibri" w:hAnsi="Calibri" w:cs="Calibri"/>
+          <w:sz w:val="16"/>
+          <w:szCs w:val="16"/>
+        </w:rPr>
+        <w:t xml:space="preserve"> retrospective look at coupled ice sheet-climate </w:t>
+      </w:r>
+      <w:proofErr w:type="spellStart"/>
+      <w:r>
+        <w:rPr>
+          <w:rFonts w:ascii="Calibri" w:hAnsi="Calibri" w:cs="Calibri"/>
+          <w:sz w:val="16"/>
+          <w:szCs w:val="16"/>
+        </w:rPr>
+        <w:t>modeling</w:t>
+      </w:r>
+      <w:proofErr w:type="spellEnd"/>
+      <w:r>
+        <w:rPr>
+          <w:rFonts w:ascii="Calibri" w:hAnsi="Calibri" w:cs="Calibri"/>
+          <w:sz w:val="16"/>
+          <w:szCs w:val="16"/>
+        </w:rPr>
+        <w:t xml:space="preserve">. </w:t>
       </w:r>
       <w:r>
         <w:rPr>
@@ -5446,23 +6217,91 @@
         </w:rPr>
         <w:t xml:space="preserve"> </w:t>
       </w:r>
-      <w:r>
-        <w:rPr>
-          <w:rFonts w:ascii="Calibri" w:hAnsi="Calibri" w:cs="Calibri"/>
-          <w:sz w:val="16"/>
-          <w:szCs w:val="16"/>
-        </w:rPr>
-        <w:t xml:space="preserve">Rutt IC, M Hagdorn, NRJ Hulton, AJ Payne (2009) The Glimmer community ice sheet model. </w:t>
-      </w:r>
-      <w:r>
-        <w:rPr>
-          <w:rFonts w:ascii="Calibri" w:hAnsi="Calibri" w:cs="Calibri"/>
-          <w:i/>
-          <w:iCs/>
-          <w:sz w:val="16"/>
-          <w:szCs w:val="16"/>
-        </w:rPr>
-        <w:t xml:space="preserve">J. Geophys. Res.114 </w:t>
+      <w:proofErr w:type="spellStart"/>
+      <w:r>
+        <w:rPr>
+          <w:rFonts w:ascii="Calibri" w:hAnsi="Calibri" w:cs="Calibri"/>
+          <w:sz w:val="16"/>
+          <w:szCs w:val="16"/>
+        </w:rPr>
+        <w:t>Rutt</w:t>
+      </w:r>
+      <w:proofErr w:type="spellEnd"/>
+      <w:r>
+        <w:rPr>
+          <w:rFonts w:ascii="Calibri" w:hAnsi="Calibri" w:cs="Calibri"/>
+          <w:sz w:val="16"/>
+          <w:szCs w:val="16"/>
+        </w:rPr>
+        <w:t xml:space="preserve"> IC, M </w:t>
+      </w:r>
+      <w:proofErr w:type="spellStart"/>
+      <w:r>
+        <w:rPr>
+          <w:rFonts w:ascii="Calibri" w:hAnsi="Calibri" w:cs="Calibri"/>
+          <w:sz w:val="16"/>
+          <w:szCs w:val="16"/>
+        </w:rPr>
+        <w:t>Hagdorn</w:t>
+      </w:r>
+      <w:proofErr w:type="spellEnd"/>
+      <w:r>
+        <w:rPr>
+          <w:rFonts w:ascii="Calibri" w:hAnsi="Calibri" w:cs="Calibri"/>
+          <w:sz w:val="16"/>
+          <w:szCs w:val="16"/>
+        </w:rPr>
+        <w:t xml:space="preserve">, NRJ </w:t>
+      </w:r>
+      <w:proofErr w:type="spellStart"/>
+      <w:r>
+        <w:rPr>
+          <w:rFonts w:ascii="Calibri" w:hAnsi="Calibri" w:cs="Calibri"/>
+          <w:sz w:val="16"/>
+          <w:szCs w:val="16"/>
+        </w:rPr>
+        <w:t>Hulton</w:t>
+      </w:r>
+      <w:proofErr w:type="spellEnd"/>
+      <w:r>
+        <w:rPr>
+          <w:rFonts w:ascii="Calibri" w:hAnsi="Calibri" w:cs="Calibri"/>
+          <w:sz w:val="16"/>
+          <w:szCs w:val="16"/>
+        </w:rPr>
+        <w:t xml:space="preserve">, AJ Payne (2009) The Glimmer community ice sheet model. </w:t>
+      </w:r>
+      <w:r>
+        <w:rPr>
+          <w:rFonts w:ascii="Calibri" w:hAnsi="Calibri" w:cs="Calibri"/>
+          <w:i/>
+          <w:iCs/>
+          <w:sz w:val="16"/>
+          <w:szCs w:val="16"/>
+        </w:rPr>
+        <w:t xml:space="preserve">J. </w:t>
+      </w:r>
+      <w:proofErr w:type="spellStart"/>
+      <w:r>
+        <w:rPr>
+          <w:rFonts w:ascii="Calibri" w:hAnsi="Calibri" w:cs="Calibri"/>
+          <w:i/>
+          <w:iCs/>
+          <w:sz w:val="16"/>
+          <w:szCs w:val="16"/>
+        </w:rPr>
+        <w:t>Geophys</w:t>
+      </w:r>
+      <w:proofErr w:type="spellEnd"/>
+      <w:r>
+        <w:rPr>
+          <w:rFonts w:ascii="Calibri" w:hAnsi="Calibri" w:cs="Calibri"/>
+          <w:i/>
+          <w:iCs/>
+          <w:sz w:val="16"/>
+          <w:szCs w:val="16"/>
+        </w:rPr>
+        <w:t xml:space="preserve">. Res.114 </w:t>
       </w:r>
       <w:r>
         <w:rPr>
@@ -5471,7 +6310,27 @@
           <w:szCs w:val="16"/>
           <w:lang w:eastAsia="en-GB"/>
         </w:rPr>
-        <w:t xml:space="preserve">doi:10.1029/2008JF001015.  </w:t>
+        <w:t>doi</w:t>
+      </w:r>
+      <w:proofErr w:type="gramStart"/>
+      <w:r>
+        <w:rPr>
+          <w:rFonts w:ascii="Calibri" w:hAnsi="Calibri" w:cs="Calibri"/>
+          <w:sz w:val="16"/>
+          <w:szCs w:val="16"/>
+          <w:lang w:eastAsia="en-GB"/>
+        </w:rPr>
+        <w:t>:10.1029</w:t>
+      </w:r>
+      <w:proofErr w:type="gramEnd"/>
+      <w:r>
+        <w:rPr>
+          <w:rFonts w:ascii="Calibri" w:hAnsi="Calibri" w:cs="Calibri"/>
+          <w:sz w:val="16"/>
+          <w:szCs w:val="16"/>
+          <w:lang w:eastAsia="en-GB"/>
+        </w:rPr>
+        <w:t xml:space="preserve">/2008JF001015.  </w:t>
       </w:r>
       <w:r>
         <w:rPr>
@@ -5489,7 +6348,107 @@
           <w:sz w:val="16"/>
           <w:szCs w:val="16"/>
         </w:rPr>
-        <w:t>. Boulton GS and Hagdorn M 2006, Glaciology of the British Isles Ice Sheet during the last glacial cycle: form, flow, streams and lobes,  Quat. Sci Rev. 25,  3359-3390</w:t>
+        <w:t xml:space="preserve">. </w:t>
+      </w:r>
+      <w:proofErr w:type="spellStart"/>
+      <w:r>
+        <w:rPr>
+          <w:rFonts w:ascii="Calibri" w:hAnsi="Calibri" w:cs="Calibri"/>
+          <w:sz w:val="16"/>
+          <w:szCs w:val="16"/>
+        </w:rPr>
+        <w:t>Boulton</w:t>
+      </w:r>
+      <w:proofErr w:type="spellEnd"/>
+      <w:r>
+        <w:rPr>
+          <w:rFonts w:ascii="Calibri" w:hAnsi="Calibri" w:cs="Calibri"/>
+          <w:sz w:val="16"/>
+          <w:szCs w:val="16"/>
+        </w:rPr>
+        <w:t xml:space="preserve"> GS and </w:t>
+      </w:r>
+      <w:proofErr w:type="spellStart"/>
+      <w:r>
+        <w:rPr>
+          <w:rFonts w:ascii="Calibri" w:hAnsi="Calibri" w:cs="Calibri"/>
+          <w:sz w:val="16"/>
+          <w:szCs w:val="16"/>
+        </w:rPr>
+        <w:t>Hagdorn</w:t>
+      </w:r>
+      <w:proofErr w:type="spellEnd"/>
+      <w:r>
+        <w:rPr>
+          <w:rFonts w:ascii="Calibri" w:hAnsi="Calibri" w:cs="Calibri"/>
+          <w:sz w:val="16"/>
+          <w:szCs w:val="16"/>
+        </w:rPr>
+        <w:t xml:space="preserve"> M 2006, Glaciology of the British Isles Ice Sheet during the last glacial cycle: form, flow, streams and lobes</w:t>
+      </w:r>
+      <w:proofErr w:type="gramStart"/>
+      <w:r>
+        <w:rPr>
+          <w:rFonts w:ascii="Calibri" w:hAnsi="Calibri" w:cs="Calibri"/>
+          <w:sz w:val="16"/>
+          <w:szCs w:val="16"/>
+        </w:rPr>
+        <w:t xml:space="preserve">,  </w:t>
+      </w:r>
+      <w:proofErr w:type="spellStart"/>
+      <w:r>
+        <w:rPr>
+          <w:rFonts w:ascii="Calibri" w:hAnsi="Calibri" w:cs="Calibri"/>
+          <w:sz w:val="16"/>
+          <w:szCs w:val="16"/>
+        </w:rPr>
+        <w:t>Quat</w:t>
+      </w:r>
+      <w:proofErr w:type="spellEnd"/>
+      <w:proofErr w:type="gramEnd"/>
+      <w:r>
+        <w:rPr>
+          <w:rFonts w:ascii="Calibri" w:hAnsi="Calibri" w:cs="Calibri"/>
+          <w:sz w:val="16"/>
+          <w:szCs w:val="16"/>
+        </w:rPr>
+        <w:t xml:space="preserve">. </w:t>
+      </w:r>
+      <w:proofErr w:type="spellStart"/>
+      <w:r>
+        <w:rPr>
+          <w:rFonts w:ascii="Calibri" w:hAnsi="Calibri" w:cs="Calibri"/>
+          <w:sz w:val="16"/>
+          <w:szCs w:val="16"/>
+        </w:rPr>
+        <w:t>Sci</w:t>
+      </w:r>
+      <w:proofErr w:type="spellEnd"/>
+      <w:r>
+        <w:rPr>
+          <w:rFonts w:ascii="Calibri" w:hAnsi="Calibri" w:cs="Calibri"/>
+          <w:sz w:val="16"/>
+          <w:szCs w:val="16"/>
+        </w:rPr>
+        <w:t xml:space="preserve"> Rev. 25</w:t>
+      </w:r>
+      <w:proofErr w:type="gramStart"/>
+      <w:r>
+        <w:rPr>
+          <w:rFonts w:ascii="Calibri" w:hAnsi="Calibri" w:cs="Calibri"/>
+          <w:sz w:val="16"/>
+          <w:szCs w:val="16"/>
+        </w:rPr>
+        <w:t>,  3359</w:t>
+      </w:r>
+      <w:proofErr w:type="gramEnd"/>
+      <w:r>
+        <w:rPr>
+          <w:rFonts w:ascii="Calibri" w:hAnsi="Calibri" w:cs="Calibri"/>
+          <w:sz w:val="16"/>
+          <w:szCs w:val="16"/>
+        </w:rPr>
+        <w:t>-3390</w:t>
       </w:r>
       <w:r>
         <w:rPr>
@@ -5507,17 +6466,47 @@
           <w:sz w:val="16"/>
           <w:szCs w:val="16"/>
         </w:rPr>
-        <w:t xml:space="preserve">. Jamieson, SR, Sugden DE and </w:t>
-      </w:r>
-      <w:r>
-        <w:rPr>
-          <w:rFonts w:ascii="Calibri" w:hAnsi="Calibri" w:cs="Calibri"/>
-          <w:b/>
-          <w:bCs/>
-          <w:sz w:val="16"/>
-          <w:szCs w:val="16"/>
-        </w:rPr>
-        <w:t>Hulton NRJ</w:t>
+        <w:t xml:space="preserve">. Jamieson, SR, </w:t>
+      </w:r>
+      <w:proofErr w:type="spellStart"/>
+      <w:r>
+        <w:rPr>
+          <w:rFonts w:ascii="Calibri" w:hAnsi="Calibri" w:cs="Calibri"/>
+          <w:sz w:val="16"/>
+          <w:szCs w:val="16"/>
+        </w:rPr>
+        <w:t>Sugden</w:t>
+      </w:r>
+      <w:proofErr w:type="spellEnd"/>
+      <w:r>
+        <w:rPr>
+          <w:rFonts w:ascii="Calibri" w:hAnsi="Calibri" w:cs="Calibri"/>
+          <w:sz w:val="16"/>
+          <w:szCs w:val="16"/>
+        </w:rPr>
+        <w:t xml:space="preserve"> DE and </w:t>
+      </w:r>
+      <w:proofErr w:type="spellStart"/>
+      <w:r>
+        <w:rPr>
+          <w:rFonts w:ascii="Calibri" w:hAnsi="Calibri" w:cs="Calibri"/>
+          <w:b/>
+          <w:bCs/>
+          <w:sz w:val="16"/>
+          <w:szCs w:val="16"/>
+        </w:rPr>
+        <w:t>Hulton</w:t>
+      </w:r>
+      <w:proofErr w:type="spellEnd"/>
+      <w:r>
+        <w:rPr>
+          <w:rFonts w:ascii="Calibri" w:hAnsi="Calibri" w:cs="Calibri"/>
+          <w:b/>
+          <w:bCs/>
+          <w:sz w:val="16"/>
+          <w:szCs w:val="16"/>
+        </w:rPr>
+        <w:t xml:space="preserve"> NRJ</w:t>
       </w:r>
       <w:r>
         <w:rPr>
@@ -5571,8 +6560,18 @@
           <w:sz w:val="16"/>
           <w:szCs w:val="16"/>
         </w:rPr>
-        <w:t xml:space="preserve">. Jamieson, SR, </w:t>
-      </w:r>
+        <w:t xml:space="preserve">. </w:t>
+      </w:r>
+      <w:proofErr w:type="gramStart"/>
+      <w:r>
+        <w:rPr>
+          <w:rFonts w:ascii="Calibri" w:hAnsi="Calibri" w:cs="Calibri"/>
+          <w:sz w:val="16"/>
+          <w:szCs w:val="16"/>
+        </w:rPr>
+        <w:t xml:space="preserve">Jamieson, SR, </w:t>
+      </w:r>
+      <w:proofErr w:type="spellStart"/>
       <w:r>
         <w:rPr>
           <w:rFonts w:ascii="Calibri" w:hAnsi="Calibri" w:cs="Calibri"/>
@@ -5583,14 +6582,61 @@
         </w:rPr>
         <w:t>Hulton</w:t>
       </w:r>
-      <w:r>
-        <w:rPr>
-          <w:rFonts w:ascii="Calibri" w:hAnsi="Calibri" w:cs="Calibri"/>
-          <w:sz w:val="16"/>
-          <w:szCs w:val="16"/>
-        </w:rPr>
-        <w:t xml:space="preserve"> NRJ and Hagdorn M.  2008 Modelling landscape evolution under ice sheets.  </w:t>
-      </w:r>
+      <w:proofErr w:type="spellEnd"/>
+      <w:r>
+        <w:rPr>
+          <w:rFonts w:ascii="Calibri" w:hAnsi="Calibri" w:cs="Calibri"/>
+          <w:sz w:val="16"/>
+          <w:szCs w:val="16"/>
+        </w:rPr>
+        <w:t xml:space="preserve"> NRJ and </w:t>
+      </w:r>
+      <w:proofErr w:type="spellStart"/>
+      <w:r>
+        <w:rPr>
+          <w:rFonts w:ascii="Calibri" w:hAnsi="Calibri" w:cs="Calibri"/>
+          <w:sz w:val="16"/>
+          <w:szCs w:val="16"/>
+        </w:rPr>
+        <w:t>Hagdorn</w:t>
+      </w:r>
+      <w:proofErr w:type="spellEnd"/>
+      <w:r>
+        <w:rPr>
+          <w:rFonts w:ascii="Calibri" w:hAnsi="Calibri" w:cs="Calibri"/>
+          <w:sz w:val="16"/>
+          <w:szCs w:val="16"/>
+        </w:rPr>
+        <w:t xml:space="preserve"> M.</w:t>
+      </w:r>
+      <w:proofErr w:type="gramEnd"/>
+      <w:r>
+        <w:rPr>
+          <w:rFonts w:ascii="Calibri" w:hAnsi="Calibri" w:cs="Calibri"/>
+          <w:sz w:val="16"/>
+          <w:szCs w:val="16"/>
+        </w:rPr>
+        <w:t xml:space="preserve">  </w:t>
+      </w:r>
+      <w:proofErr w:type="gramStart"/>
+      <w:r>
+        <w:rPr>
+          <w:rFonts w:ascii="Calibri" w:hAnsi="Calibri" w:cs="Calibri"/>
+          <w:sz w:val="16"/>
+          <w:szCs w:val="16"/>
+        </w:rPr>
+        <w:t>2008 Modelling landscape evolution under ice sheets.</w:t>
+      </w:r>
+      <w:proofErr w:type="gramEnd"/>
+      <w:r>
+        <w:rPr>
+          <w:rFonts w:ascii="Calibri" w:hAnsi="Calibri" w:cs="Calibri"/>
+          <w:sz w:val="16"/>
+          <w:szCs w:val="16"/>
+        </w:rPr>
+        <w:t xml:space="preserve">  </w:t>
+      </w:r>
+      <w:proofErr w:type="gramStart"/>
       <w:r>
         <w:rPr>
           <w:rFonts w:ascii="Calibri" w:hAnsi="Calibri" w:cs="Calibri"/>
@@ -5616,6 +6662,418 @@
           <w:sz w:val="16"/>
           <w:szCs w:val="16"/>
         </w:rPr>
+        <w:t>,</w:t>
+      </w:r>
+      <w:proofErr w:type="gramEnd"/>
+      <w:r>
+        <w:rPr>
+          <w:rFonts w:ascii="Calibri" w:hAnsi="Calibri" w:cs="Calibri"/>
+          <w:color w:val="000000"/>
+          <w:sz w:val="16"/>
+          <w:szCs w:val="16"/>
+        </w:rPr>
+        <w:t xml:space="preserve"> </w:t>
+      </w:r>
+      <w:r>
+        <w:rPr>
+          <w:rFonts w:ascii="Calibri" w:hAnsi="Calibri" w:cs="Calibri"/>
+          <w:b/>
+          <w:bCs/>
+          <w:sz w:val="16"/>
+          <w:szCs w:val="16"/>
+        </w:rPr>
+        <w:t xml:space="preserve">97(1-2),  91-108.   </w:t>
+      </w:r>
+      <w:proofErr w:type="gramStart"/>
+      <w:r>
+        <w:rPr>
+          <w:rFonts w:ascii="Calibri" w:hAnsi="Calibri" w:cs="Calibri"/>
+          <w:b/>
+          <w:bCs/>
+          <w:sz w:val="16"/>
+          <w:szCs w:val="16"/>
+        </w:rPr>
+        <w:t>6</w:t>
+      </w:r>
+      <w:r>
+        <w:rPr>
+          <w:rFonts w:ascii="Calibri" w:hAnsi="Calibri" w:cs="Calibri"/>
+          <w:sz w:val="16"/>
+          <w:szCs w:val="16"/>
+        </w:rPr>
+        <w:t xml:space="preserve">. Le </w:t>
+      </w:r>
+      <w:proofErr w:type="spellStart"/>
+      <w:r>
+        <w:rPr>
+          <w:rFonts w:ascii="Calibri" w:hAnsi="Calibri" w:cs="Calibri"/>
+          <w:sz w:val="16"/>
+          <w:szCs w:val="16"/>
+        </w:rPr>
+        <w:t>Brocq</w:t>
+      </w:r>
+      <w:proofErr w:type="spellEnd"/>
+      <w:r>
+        <w:rPr>
+          <w:rFonts w:ascii="Calibri" w:hAnsi="Calibri" w:cs="Calibri"/>
+          <w:sz w:val="16"/>
+          <w:szCs w:val="16"/>
+        </w:rPr>
+        <w:t xml:space="preserve">, A.M., Payne, A.J., </w:t>
+      </w:r>
+      <w:proofErr w:type="spellStart"/>
+      <w:r>
+        <w:rPr>
+          <w:rFonts w:ascii="Calibri" w:hAnsi="Calibri" w:cs="Calibri"/>
+          <w:sz w:val="16"/>
+          <w:szCs w:val="16"/>
+        </w:rPr>
+        <w:t>Siegert</w:t>
+      </w:r>
+      <w:proofErr w:type="spellEnd"/>
+      <w:r>
+        <w:rPr>
+          <w:rFonts w:ascii="Calibri" w:hAnsi="Calibri" w:cs="Calibri"/>
+          <w:sz w:val="16"/>
+          <w:szCs w:val="16"/>
+        </w:rPr>
+        <w:t xml:space="preserve">, M.J. &amp; Alley, R.A. A </w:t>
+      </w:r>
+      <w:proofErr w:type="spellStart"/>
+      <w:r>
+        <w:rPr>
+          <w:rFonts w:ascii="Calibri" w:hAnsi="Calibri" w:cs="Calibri"/>
+          <w:sz w:val="16"/>
+          <w:szCs w:val="16"/>
+        </w:rPr>
+        <w:t>subglacial</w:t>
+      </w:r>
+      <w:proofErr w:type="spellEnd"/>
+      <w:r>
+        <w:rPr>
+          <w:rFonts w:ascii="Calibri" w:hAnsi="Calibri" w:cs="Calibri"/>
+          <w:sz w:val="16"/>
+          <w:szCs w:val="16"/>
+        </w:rPr>
+        <w:t xml:space="preserve"> water-flow model for West Antarctica.</w:t>
+      </w:r>
+      <w:proofErr w:type="gramEnd"/>
+      <w:r>
+        <w:rPr>
+          <w:rFonts w:ascii="Calibri" w:hAnsi="Calibri" w:cs="Calibri"/>
+          <w:sz w:val="16"/>
+          <w:szCs w:val="16"/>
+        </w:rPr>
+        <w:t xml:space="preserve"> </w:t>
+      </w:r>
+      <w:r>
+        <w:rPr>
+          <w:rFonts w:ascii="Calibri" w:hAnsi="Calibri" w:cs="Calibri"/>
+          <w:i/>
+          <w:iCs/>
+          <w:sz w:val="16"/>
+          <w:szCs w:val="16"/>
+        </w:rPr>
+        <w:t>Journal of Glaciology</w:t>
+      </w:r>
+      <w:r>
+        <w:rPr>
+          <w:rFonts w:ascii="Calibri" w:hAnsi="Calibri" w:cs="Calibri"/>
+          <w:sz w:val="16"/>
+          <w:szCs w:val="16"/>
+        </w:rPr>
+        <w:t>.</w:t>
+      </w:r>
+      <w:proofErr w:type="gramStart"/>
+      <w:r>
+        <w:rPr>
+          <w:rFonts w:ascii="Calibri" w:hAnsi="Calibri" w:cs="Calibri"/>
+          <w:sz w:val="16"/>
+          <w:szCs w:val="16"/>
+        </w:rPr>
+        <w:t>;55:879</w:t>
+      </w:r>
+      <w:proofErr w:type="gramEnd"/>
+      <w:r>
+        <w:rPr>
+          <w:rFonts w:ascii="Calibri" w:hAnsi="Calibri" w:cs="Calibri"/>
+          <w:sz w:val="16"/>
+          <w:szCs w:val="16"/>
+        </w:rPr>
+        <w:t xml:space="preserve">-888.  </w:t>
+      </w:r>
+      <w:r>
+        <w:rPr>
+          <w:rFonts w:ascii="Calibri" w:hAnsi="Calibri" w:cs="Calibri"/>
+          <w:b/>
+          <w:bCs/>
+          <w:sz w:val="16"/>
+          <w:szCs w:val="16"/>
+        </w:rPr>
+        <w:t>7</w:t>
+      </w:r>
+      <w:r>
+        <w:rPr>
+          <w:rFonts w:ascii="Calibri" w:hAnsi="Calibri" w:cs="Calibri"/>
+          <w:sz w:val="16"/>
+          <w:szCs w:val="16"/>
+        </w:rPr>
+        <w:t xml:space="preserve">. </w:t>
+      </w:r>
+      <w:proofErr w:type="spellStart"/>
+      <w:r>
+        <w:rPr>
+          <w:rFonts w:ascii="Calibri" w:hAnsi="Calibri" w:cs="Calibri"/>
+          <w:sz w:val="16"/>
+          <w:szCs w:val="16"/>
+        </w:rPr>
+        <w:t>Lenton</w:t>
+      </w:r>
+      <w:proofErr w:type="spellEnd"/>
+      <w:r>
+        <w:rPr>
+          <w:rFonts w:ascii="Calibri" w:hAnsi="Calibri" w:cs="Calibri"/>
+          <w:sz w:val="16"/>
+          <w:szCs w:val="16"/>
+        </w:rPr>
+        <w:t xml:space="preserve"> TM, Marsh R, Price AR, Lunt DJ, </w:t>
+      </w:r>
+      <w:proofErr w:type="spellStart"/>
+      <w:r>
+        <w:rPr>
+          <w:rFonts w:ascii="Calibri" w:hAnsi="Calibri" w:cs="Calibri"/>
+          <w:sz w:val="16"/>
+          <w:szCs w:val="16"/>
+        </w:rPr>
+        <w:t>Aksenov</w:t>
+      </w:r>
+      <w:proofErr w:type="spellEnd"/>
+      <w:r>
+        <w:rPr>
+          <w:rFonts w:ascii="Calibri" w:hAnsi="Calibri" w:cs="Calibri"/>
+          <w:sz w:val="16"/>
+          <w:szCs w:val="16"/>
+        </w:rPr>
+        <w:t xml:space="preserve"> Y, Annan JD, Cooper-Chadwick T, Cox SJ, Edwards NR, </w:t>
+      </w:r>
+      <w:proofErr w:type="spellStart"/>
+      <w:r>
+        <w:rPr>
+          <w:rFonts w:ascii="Calibri" w:hAnsi="Calibri" w:cs="Calibri"/>
+          <w:sz w:val="16"/>
+          <w:szCs w:val="16"/>
+        </w:rPr>
+        <w:t>Goswami</w:t>
+      </w:r>
+      <w:proofErr w:type="spellEnd"/>
+      <w:r>
+        <w:rPr>
+          <w:rFonts w:ascii="Calibri" w:hAnsi="Calibri" w:cs="Calibri"/>
+          <w:sz w:val="16"/>
+          <w:szCs w:val="16"/>
+        </w:rPr>
+        <w:t xml:space="preserve"> S, Hargreaves JC, Harris PP, Jiao Z, </w:t>
+      </w:r>
+      <w:proofErr w:type="spellStart"/>
+      <w:r>
+        <w:rPr>
+          <w:rFonts w:ascii="Calibri" w:hAnsi="Calibri" w:cs="Calibri"/>
+          <w:sz w:val="16"/>
+          <w:szCs w:val="16"/>
+        </w:rPr>
+        <w:t>Livina</w:t>
+      </w:r>
+      <w:proofErr w:type="spellEnd"/>
+      <w:r>
+        <w:rPr>
+          <w:rFonts w:ascii="Calibri" w:hAnsi="Calibri" w:cs="Calibri"/>
+          <w:sz w:val="16"/>
+          <w:szCs w:val="16"/>
+        </w:rPr>
+        <w:t xml:space="preserve"> VN, Payne AJ, </w:t>
+      </w:r>
+      <w:proofErr w:type="spellStart"/>
+      <w:r>
+        <w:rPr>
+          <w:rStyle w:val="Strong"/>
+          <w:rFonts w:ascii="Calibri" w:hAnsi="Calibri" w:cs="Calibri"/>
+          <w:sz w:val="16"/>
+          <w:szCs w:val="16"/>
+        </w:rPr>
+        <w:t>Rutt</w:t>
+      </w:r>
+      <w:proofErr w:type="spellEnd"/>
+      <w:r>
+        <w:rPr>
+          <w:rStyle w:val="Strong"/>
+          <w:rFonts w:ascii="Calibri" w:hAnsi="Calibri" w:cs="Calibri"/>
+          <w:sz w:val="16"/>
+          <w:szCs w:val="16"/>
+        </w:rPr>
+        <w:t xml:space="preserve"> IC</w:t>
+      </w:r>
+      <w:r>
+        <w:rPr>
+          <w:rFonts w:ascii="Calibri" w:hAnsi="Calibri" w:cs="Calibri"/>
+          <w:sz w:val="16"/>
+          <w:szCs w:val="16"/>
+        </w:rPr>
+        <w:t xml:space="preserve">, Shepherd JG, Valdes PJ, Williams G, Williamson MS, </w:t>
+      </w:r>
+      <w:proofErr w:type="spellStart"/>
+      <w:r>
+        <w:rPr>
+          <w:rFonts w:ascii="Calibri" w:hAnsi="Calibri" w:cs="Calibri"/>
+          <w:sz w:val="16"/>
+          <w:szCs w:val="16"/>
+        </w:rPr>
+        <w:t>Yool</w:t>
+      </w:r>
+      <w:proofErr w:type="spellEnd"/>
+      <w:r>
+        <w:rPr>
+          <w:rFonts w:ascii="Calibri" w:hAnsi="Calibri" w:cs="Calibri"/>
+          <w:sz w:val="16"/>
+          <w:szCs w:val="16"/>
+        </w:rPr>
+        <w:t xml:space="preserve"> A (2007) Effects of atmospheric dynamics and ocean resolution on bi-stability of the </w:t>
+      </w:r>
+      <w:proofErr w:type="spellStart"/>
+      <w:r>
+        <w:rPr>
+          <w:rFonts w:ascii="Calibri" w:hAnsi="Calibri" w:cs="Calibri"/>
+          <w:sz w:val="16"/>
+          <w:szCs w:val="16"/>
+        </w:rPr>
+        <w:t>thermohaline</w:t>
+      </w:r>
+      <w:proofErr w:type="spellEnd"/>
+      <w:r>
+        <w:rPr>
+          <w:rFonts w:ascii="Calibri" w:hAnsi="Calibri" w:cs="Calibri"/>
+          <w:sz w:val="16"/>
+          <w:szCs w:val="16"/>
+        </w:rPr>
+        <w:t xml:space="preserve"> circulation examined using the Grid </w:t>
+      </w:r>
+      <w:proofErr w:type="spellStart"/>
+      <w:r>
+        <w:rPr>
+          <w:rFonts w:ascii="Calibri" w:hAnsi="Calibri" w:cs="Calibri"/>
+          <w:sz w:val="16"/>
+          <w:szCs w:val="16"/>
+        </w:rPr>
+        <w:t>ENabled</w:t>
+      </w:r>
+      <w:proofErr w:type="spellEnd"/>
+      <w:r>
+        <w:rPr>
+          <w:rFonts w:ascii="Calibri" w:hAnsi="Calibri" w:cs="Calibri"/>
+          <w:sz w:val="16"/>
+          <w:szCs w:val="16"/>
+        </w:rPr>
+        <w:t xml:space="preserve"> Integrated Earth system modelling (GENIE) framework. </w:t>
+      </w:r>
+      <w:proofErr w:type="spellStart"/>
+      <w:r>
+        <w:rPr>
+          <w:rStyle w:val="Emphasis"/>
+          <w:rFonts w:ascii="Calibri" w:hAnsi="Calibri" w:cs="Calibri"/>
+          <w:sz w:val="16"/>
+          <w:szCs w:val="16"/>
+        </w:rPr>
+        <w:t>Clim</w:t>
+      </w:r>
+      <w:proofErr w:type="spellEnd"/>
+      <w:r>
+        <w:rPr>
+          <w:rStyle w:val="Emphasis"/>
+          <w:rFonts w:ascii="Calibri" w:hAnsi="Calibri" w:cs="Calibri"/>
+          <w:sz w:val="16"/>
+          <w:szCs w:val="16"/>
+        </w:rPr>
+        <w:t xml:space="preserve"> </w:t>
+      </w:r>
+      <w:proofErr w:type="spellStart"/>
+      <w:r>
+        <w:rPr>
+          <w:rStyle w:val="Emphasis"/>
+          <w:rFonts w:ascii="Calibri" w:hAnsi="Calibri" w:cs="Calibri"/>
+          <w:sz w:val="16"/>
+          <w:szCs w:val="16"/>
+        </w:rPr>
+        <w:t>Dyn</w:t>
+      </w:r>
+      <w:proofErr w:type="spellEnd"/>
+      <w:r>
+        <w:rPr>
+          <w:rFonts w:ascii="Calibri" w:hAnsi="Calibri" w:cs="Calibri"/>
+          <w:sz w:val="16"/>
+          <w:szCs w:val="16"/>
+        </w:rPr>
+        <w:t xml:space="preserve">.  </w:t>
+      </w:r>
+      <w:r>
+        <w:rPr>
+          <w:rFonts w:ascii="Calibri" w:hAnsi="Calibri" w:cs="Calibri"/>
+          <w:b/>
+          <w:bCs/>
+          <w:sz w:val="16"/>
+          <w:szCs w:val="16"/>
+        </w:rPr>
+        <w:t>8</w:t>
+      </w:r>
+      <w:r>
+        <w:rPr>
+          <w:rFonts w:ascii="Calibri" w:hAnsi="Calibri" w:cs="Calibri"/>
+          <w:sz w:val="16"/>
+          <w:szCs w:val="16"/>
+        </w:rPr>
+        <w:t xml:space="preserve">. Lunt, DJ, Haywood, A.M., Foster, G.L. &amp; Stone, EJ. </w:t>
+      </w:r>
+      <w:proofErr w:type="gramStart"/>
+      <w:r>
+        <w:rPr>
+          <w:rFonts w:ascii="Calibri" w:hAnsi="Calibri" w:cs="Calibri"/>
+          <w:sz w:val="16"/>
+          <w:szCs w:val="16"/>
+        </w:rPr>
+        <w:t xml:space="preserve">'The Arctic </w:t>
+      </w:r>
+      <w:proofErr w:type="spellStart"/>
+      <w:r>
+        <w:rPr>
+          <w:rFonts w:ascii="Calibri" w:hAnsi="Calibri" w:cs="Calibri"/>
+          <w:sz w:val="16"/>
+          <w:szCs w:val="16"/>
+        </w:rPr>
+        <w:t>cryosphere</w:t>
+      </w:r>
+      <w:proofErr w:type="spellEnd"/>
+      <w:r>
+        <w:rPr>
+          <w:rFonts w:ascii="Calibri" w:hAnsi="Calibri" w:cs="Calibri"/>
+          <w:sz w:val="16"/>
+          <w:szCs w:val="16"/>
+        </w:rPr>
+        <w:t xml:space="preserve"> in the mid-Pliocene and the future', </w:t>
+      </w:r>
+      <w:r>
+        <w:rPr>
+          <w:rFonts w:ascii="Calibri" w:hAnsi="Calibri" w:cs="Calibri"/>
+          <w:i/>
+          <w:iCs/>
+          <w:sz w:val="16"/>
+          <w:szCs w:val="16"/>
+        </w:rPr>
+        <w:t>Philosophical Transactions of the Royal Society of London A</w:t>
+      </w:r>
+      <w:r>
+        <w:rPr>
+          <w:rFonts w:ascii="Calibri" w:hAnsi="Calibri" w:cs="Calibri"/>
+          <w:sz w:val="16"/>
+          <w:szCs w:val="16"/>
+        </w:rPr>
         <w:t xml:space="preserve">, </w:t>
       </w:r>
       <w:r>
@@ -5626,52 +7084,136 @@
           <w:sz w:val="16"/>
           <w:szCs w:val="16"/>
         </w:rPr>
-        <w:t>97(1-2),  91-108.   6</w:t>
-      </w:r>
-      <w:r>
-        <w:rPr>
-          <w:rFonts w:ascii="Calibri" w:hAnsi="Calibri" w:cs="Calibri"/>
-          <w:sz w:val="16"/>
-          <w:szCs w:val="16"/>
-        </w:rPr>
-        <w:t xml:space="preserve">. Le Brocq, A.M., Payne, A.J., Siegert, M.J. &amp; Alley, R.A. A subglacial water-flow model for West Antarctica. </w:t>
-      </w:r>
-      <w:r>
-        <w:rPr>
-          <w:rFonts w:ascii="Calibri" w:hAnsi="Calibri" w:cs="Calibri"/>
-          <w:i/>
-          <w:iCs/>
-          <w:sz w:val="16"/>
-          <w:szCs w:val="16"/>
-        </w:rPr>
-        <w:t>Journal of Glaciology</w:t>
-      </w:r>
-      <w:r>
-        <w:rPr>
-          <w:rFonts w:ascii="Calibri" w:hAnsi="Calibri" w:cs="Calibri"/>
-          <w:sz w:val="16"/>
-          <w:szCs w:val="16"/>
-        </w:rPr>
-        <w:t xml:space="preserve">.;55:879-888.  </w:t>
-      </w:r>
-      <w:r>
-        <w:rPr>
-          <w:rFonts w:ascii="Calibri" w:hAnsi="Calibri" w:cs="Calibri"/>
-          <w:b/>
-          <w:bCs/>
-          <w:sz w:val="16"/>
-          <w:szCs w:val="16"/>
-        </w:rPr>
-        <w:t>7</w:t>
-      </w:r>
-      <w:r>
-        <w:rPr>
-          <w:rFonts w:ascii="Calibri" w:hAnsi="Calibri" w:cs="Calibri"/>
-          <w:sz w:val="16"/>
-          <w:szCs w:val="16"/>
-        </w:rPr>
-        <w:t xml:space="preserve">. Lenton TM, Marsh R, Price AR, Lunt DJ, Aksenov Y, Annan JD, Cooper-Chadwick T, Cox SJ, Edwards NR, Goswami S, Hargreaves JC, Harris PP, Jiao Z, Livina VN, Payne AJ, </w:t>
-      </w:r>
+        <w:t>367</w:t>
+      </w:r>
+      <w:r>
+        <w:rPr>
+          <w:rFonts w:ascii="Calibri" w:hAnsi="Calibri" w:cs="Calibri"/>
+          <w:sz w:val="16"/>
+          <w:szCs w:val="16"/>
+        </w:rPr>
+        <w:t>, (pp. 49-67), 2009.</w:t>
+      </w:r>
+      <w:proofErr w:type="gramEnd"/>
+      <w:r>
+        <w:rPr>
+          <w:rFonts w:ascii="Calibri" w:hAnsi="Calibri" w:cs="Calibri"/>
+          <w:sz w:val="16"/>
+          <w:szCs w:val="16"/>
+        </w:rPr>
+        <w:t xml:space="preserve">  </w:t>
+      </w:r>
+      <w:r>
+        <w:rPr>
+          <w:rFonts w:ascii="Calibri" w:hAnsi="Calibri" w:cs="Calibri"/>
+          <w:b/>
+          <w:bCs/>
+          <w:sz w:val="16"/>
+          <w:szCs w:val="16"/>
+        </w:rPr>
+        <w:t>9</w:t>
+      </w:r>
+      <w:r>
+        <w:rPr>
+          <w:rFonts w:ascii="Calibri" w:hAnsi="Calibri" w:cs="Calibri"/>
+          <w:sz w:val="16"/>
+          <w:szCs w:val="16"/>
+        </w:rPr>
+        <w:t xml:space="preserve">. Lunt, DJ, Foster, GL, Haywood, AM &amp; Stone, EJ. 'Late Pliocene Greenland </w:t>
+      </w:r>
+      <w:proofErr w:type="spellStart"/>
+      <w:r>
+        <w:rPr>
+          <w:rFonts w:ascii="Calibri" w:hAnsi="Calibri" w:cs="Calibri"/>
+          <w:sz w:val="16"/>
+          <w:szCs w:val="16"/>
+        </w:rPr>
+        <w:t>glaciation</w:t>
+      </w:r>
+      <w:proofErr w:type="spellEnd"/>
+      <w:r>
+        <w:rPr>
+          <w:rFonts w:ascii="Calibri" w:hAnsi="Calibri" w:cs="Calibri"/>
+          <w:sz w:val="16"/>
+          <w:szCs w:val="16"/>
+        </w:rPr>
+        <w:t xml:space="preserve"> controlled by a decline in atmospheric CO2 levels', </w:t>
+      </w:r>
+      <w:r>
+        <w:rPr>
+          <w:rFonts w:ascii="Calibri" w:hAnsi="Calibri" w:cs="Calibri"/>
+          <w:i/>
+          <w:iCs/>
+          <w:sz w:val="16"/>
+          <w:szCs w:val="16"/>
+        </w:rPr>
+        <w:t>Nature</w:t>
+      </w:r>
+      <w:r>
+        <w:rPr>
+          <w:rFonts w:ascii="Calibri" w:hAnsi="Calibri" w:cs="Calibri"/>
+          <w:sz w:val="16"/>
+          <w:szCs w:val="16"/>
+        </w:rPr>
+        <w:t xml:space="preserve">, </w:t>
+      </w:r>
+      <w:r>
+        <w:rPr>
+          <w:rFonts w:ascii="Calibri" w:hAnsi="Calibri" w:cs="Calibri"/>
+          <w:b/>
+          <w:bCs/>
+          <w:sz w:val="16"/>
+          <w:szCs w:val="16"/>
+        </w:rPr>
+        <w:t>454</w:t>
+      </w:r>
+      <w:r>
+        <w:rPr>
+          <w:rFonts w:ascii="Calibri" w:hAnsi="Calibri" w:cs="Calibri"/>
+          <w:sz w:val="16"/>
+          <w:szCs w:val="16"/>
+        </w:rPr>
+        <w:t>, (pp. 1102-1105</w:t>
+      </w:r>
+      <w:proofErr w:type="gramStart"/>
+      <w:r>
+        <w:rPr>
+          <w:rFonts w:ascii="Calibri" w:hAnsi="Calibri" w:cs="Calibri"/>
+          <w:sz w:val="16"/>
+          <w:szCs w:val="16"/>
+        </w:rPr>
+        <w:t xml:space="preserve">)  </w:t>
+      </w:r>
+      <w:r>
+        <w:rPr>
+          <w:rFonts w:ascii="Calibri" w:hAnsi="Calibri" w:cs="Calibri"/>
+          <w:b/>
+          <w:bCs/>
+          <w:sz w:val="16"/>
+          <w:szCs w:val="16"/>
+        </w:rPr>
+        <w:t>10</w:t>
+      </w:r>
+      <w:proofErr w:type="gramEnd"/>
+      <w:r>
+        <w:rPr>
+          <w:rFonts w:ascii="Calibri" w:hAnsi="Calibri" w:cs="Calibri"/>
+          <w:b/>
+          <w:bCs/>
+          <w:sz w:val="16"/>
+          <w:szCs w:val="16"/>
+        </w:rPr>
+        <w:t>.</w:t>
+      </w:r>
+      <w:r>
+        <w:rPr>
+          <w:rFonts w:ascii="Calibri" w:hAnsi="Calibri" w:cs="Calibri"/>
+          <w:sz w:val="16"/>
+          <w:szCs w:val="16"/>
+        </w:rPr>
+        <w:t xml:space="preserve"> Lunt DJ, Valdes PJ, Haywood A, </w:t>
+      </w:r>
+      <w:proofErr w:type="spellStart"/>
       <w:r>
         <w:rPr>
           <w:rStyle w:val="Strong"/>
@@ -5679,16 +7221,45 @@
           <w:sz w:val="16"/>
           <w:szCs w:val="16"/>
         </w:rPr>
-        <w:t>Rutt IC</w:t>
-      </w:r>
-      <w:r>
-        <w:rPr>
-          <w:rFonts w:ascii="Calibri" w:hAnsi="Calibri" w:cs="Calibri"/>
-          <w:sz w:val="16"/>
-          <w:szCs w:val="16"/>
-        </w:rPr>
-        <w:t xml:space="preserve">, Shepherd JG, Valdes PJ, Williams G, Williamson MS, Yool A (2007) Effects of atmospheric dynamics and ocean resolution on bi-stability of the thermohaline circulation examined using the Grid ENabled Integrated Earth system modelling (GENIE) framework. </w:t>
-      </w:r>
+        <w:t>Rutt</w:t>
+      </w:r>
+      <w:proofErr w:type="spellEnd"/>
+      <w:r>
+        <w:rPr>
+          <w:rStyle w:val="Strong"/>
+          <w:rFonts w:ascii="Calibri" w:hAnsi="Calibri" w:cs="Calibri"/>
+          <w:sz w:val="16"/>
+          <w:szCs w:val="16"/>
+        </w:rPr>
+        <w:t xml:space="preserve"> IC</w:t>
+      </w:r>
+      <w:r>
+        <w:rPr>
+          <w:rFonts w:ascii="Calibri" w:hAnsi="Calibri" w:cs="Calibri"/>
+          <w:sz w:val="16"/>
+          <w:szCs w:val="16"/>
+        </w:rPr>
+        <w:t xml:space="preserve"> (2008) Closure of the Panama Seaway during the Pliocene: implications for climate and Northern Hemisphere </w:t>
+      </w:r>
+      <w:proofErr w:type="spellStart"/>
+      <w:r>
+        <w:rPr>
+          <w:rFonts w:ascii="Calibri" w:hAnsi="Calibri" w:cs="Calibri"/>
+          <w:sz w:val="16"/>
+          <w:szCs w:val="16"/>
+        </w:rPr>
+        <w:t>glaciation</w:t>
+      </w:r>
+      <w:proofErr w:type="spellEnd"/>
+      <w:r>
+        <w:rPr>
+          <w:rFonts w:ascii="Calibri" w:hAnsi="Calibri" w:cs="Calibri"/>
+          <w:sz w:val="16"/>
+          <w:szCs w:val="16"/>
+        </w:rPr>
+        <w:t xml:space="preserve">. </w:t>
+      </w:r>
+      <w:proofErr w:type="spellStart"/>
       <w:r>
         <w:rPr>
           <w:rStyle w:val="Emphasis"/>
@@ -5696,141 +7267,55 @@
           <w:sz w:val="16"/>
           <w:szCs w:val="16"/>
         </w:rPr>
-        <w:t>Clim Dyn</w:t>
-      </w:r>
-      <w:r>
-        <w:rPr>
-          <w:rFonts w:ascii="Calibri" w:hAnsi="Calibri" w:cs="Calibri"/>
-          <w:sz w:val="16"/>
-          <w:szCs w:val="16"/>
-        </w:rPr>
-        <w:t xml:space="preserve">.  </w:t>
-      </w:r>
-      <w:r>
-        <w:rPr>
-          <w:rFonts w:ascii="Calibri" w:hAnsi="Calibri" w:cs="Calibri"/>
-          <w:b/>
-          <w:bCs/>
-          <w:sz w:val="16"/>
-          <w:szCs w:val="16"/>
-        </w:rPr>
-        <w:t>8</w:t>
-      </w:r>
-      <w:r>
-        <w:rPr>
-          <w:rFonts w:ascii="Calibri" w:hAnsi="Calibri" w:cs="Calibri"/>
-          <w:sz w:val="16"/>
-          <w:szCs w:val="16"/>
-        </w:rPr>
-        <w:t xml:space="preserve">. Lunt, DJ, Haywood, A.M., Foster, G.L. &amp; Stone, EJ. 'The Arctic cryosphere in the mid-Pliocene and the future', </w:t>
-      </w:r>
-      <w:r>
-        <w:rPr>
-          <w:rFonts w:ascii="Calibri" w:hAnsi="Calibri" w:cs="Calibri"/>
-          <w:i/>
-          <w:iCs/>
-          <w:sz w:val="16"/>
-          <w:szCs w:val="16"/>
-        </w:rPr>
-        <w:t>Philosophical Transactions of the Royal Society of London A</w:t>
-      </w:r>
-      <w:r>
-        <w:rPr>
-          <w:rFonts w:ascii="Calibri" w:hAnsi="Calibri" w:cs="Calibri"/>
-          <w:sz w:val="16"/>
-          <w:szCs w:val="16"/>
-        </w:rPr>
-        <w:t xml:space="preserve">, </w:t>
-      </w:r>
-      <w:r>
-        <w:rPr>
-          <w:rFonts w:ascii="Calibri" w:hAnsi="Calibri" w:cs="Calibri"/>
-          <w:b/>
-          <w:bCs/>
-          <w:sz w:val="16"/>
-          <w:szCs w:val="16"/>
-        </w:rPr>
-        <w:t>367</w:t>
-      </w:r>
-      <w:r>
-        <w:rPr>
-          <w:rFonts w:ascii="Calibri" w:hAnsi="Calibri" w:cs="Calibri"/>
-          <w:sz w:val="16"/>
-          <w:szCs w:val="16"/>
-        </w:rPr>
-        <w:t xml:space="preserve">, (pp. 49-67), 2009.  </w:t>
-      </w:r>
-      <w:r>
-        <w:rPr>
-          <w:rFonts w:ascii="Calibri" w:hAnsi="Calibri" w:cs="Calibri"/>
-          <w:b/>
-          <w:bCs/>
-          <w:sz w:val="16"/>
-          <w:szCs w:val="16"/>
-        </w:rPr>
-        <w:t>9</w:t>
-      </w:r>
-      <w:r>
-        <w:rPr>
-          <w:rFonts w:ascii="Calibri" w:hAnsi="Calibri" w:cs="Calibri"/>
-          <w:sz w:val="16"/>
-          <w:szCs w:val="16"/>
-        </w:rPr>
-        <w:t xml:space="preserve">. Lunt, DJ, Foster, GL, Haywood, AM &amp; Stone, EJ. 'Late Pliocene Greenland glaciation controlled by a decline in atmospheric CO2 levels', </w:t>
-      </w:r>
-      <w:r>
-        <w:rPr>
-          <w:rFonts w:ascii="Calibri" w:hAnsi="Calibri" w:cs="Calibri"/>
-          <w:i/>
-          <w:iCs/>
-          <w:sz w:val="16"/>
-          <w:szCs w:val="16"/>
-        </w:rPr>
-        <w:t>Nature</w:t>
-      </w:r>
-      <w:r>
-        <w:rPr>
-          <w:rFonts w:ascii="Calibri" w:hAnsi="Calibri" w:cs="Calibri"/>
-          <w:sz w:val="16"/>
-          <w:szCs w:val="16"/>
-        </w:rPr>
-        <w:t xml:space="preserve">, </w:t>
-      </w:r>
-      <w:r>
-        <w:rPr>
-          <w:rFonts w:ascii="Calibri" w:hAnsi="Calibri" w:cs="Calibri"/>
-          <w:b/>
-          <w:bCs/>
-          <w:sz w:val="16"/>
-          <w:szCs w:val="16"/>
-        </w:rPr>
-        <w:t>454</w:t>
-      </w:r>
-      <w:r>
-        <w:rPr>
-          <w:rFonts w:ascii="Calibri" w:hAnsi="Calibri" w:cs="Calibri"/>
-          <w:sz w:val="16"/>
-          <w:szCs w:val="16"/>
-        </w:rPr>
-        <w:t xml:space="preserve">, (pp. 1102-1105)  </w:t>
-      </w:r>
-      <w:r>
-        <w:rPr>
-          <w:rFonts w:ascii="Calibri" w:hAnsi="Calibri" w:cs="Calibri"/>
-          <w:b/>
-          <w:bCs/>
-          <w:sz w:val="16"/>
-          <w:szCs w:val="16"/>
-        </w:rPr>
-        <w:t>10.</w:t>
-      </w:r>
-      <w:r>
-        <w:rPr>
-          <w:rFonts w:ascii="Calibri" w:hAnsi="Calibri" w:cs="Calibri"/>
-          <w:sz w:val="16"/>
-          <w:szCs w:val="16"/>
-        </w:rPr>
-        <w:t xml:space="preserve"> Lunt DJ, Valdes PJ, Haywood A, </w:t>
+        <w:t>Clim</w:t>
+      </w:r>
+      <w:proofErr w:type="spellEnd"/>
+      <w:r>
+        <w:rPr>
+          <w:rStyle w:val="Emphasis"/>
+          <w:rFonts w:ascii="Calibri" w:hAnsi="Calibri" w:cs="Calibri"/>
+          <w:sz w:val="16"/>
+          <w:szCs w:val="16"/>
+        </w:rPr>
+        <w:t xml:space="preserve"> </w:t>
+      </w:r>
+      <w:proofErr w:type="spellStart"/>
+      <w:proofErr w:type="gramStart"/>
+      <w:r>
+        <w:rPr>
+          <w:rStyle w:val="Emphasis"/>
+          <w:rFonts w:ascii="Calibri" w:hAnsi="Calibri" w:cs="Calibri"/>
+          <w:sz w:val="16"/>
+          <w:szCs w:val="16"/>
+        </w:rPr>
+        <w:t>Dyn</w:t>
+      </w:r>
+      <w:proofErr w:type="spellEnd"/>
+      <w:r>
+        <w:rPr>
+          <w:rStyle w:val="Emphasis"/>
+          <w:rFonts w:ascii="Calibri" w:hAnsi="Calibri" w:cs="Calibri"/>
+          <w:sz w:val="16"/>
+          <w:szCs w:val="16"/>
+        </w:rPr>
+        <w:t xml:space="preserve"> </w:t>
+      </w:r>
+      <w:r>
+        <w:rPr>
+          <w:rFonts w:ascii="Calibri" w:hAnsi="Calibri" w:cs="Calibri"/>
+          <w:sz w:val="16"/>
+          <w:szCs w:val="16"/>
+        </w:rPr>
+        <w:t>,</w:t>
+      </w:r>
+      <w:proofErr w:type="gramEnd"/>
+      <w:r>
+        <w:rPr>
+          <w:rFonts w:ascii="Calibri" w:hAnsi="Calibri" w:cs="Calibri"/>
+          <w:sz w:val="16"/>
+          <w:szCs w:val="16"/>
+        </w:rPr>
+        <w:t xml:space="preserve"> </w:t>
       </w:r>
       <w:r>
         <w:rPr>
@@ -5839,15 +7324,97 @@
           <w:sz w:val="16"/>
           <w:szCs w:val="16"/>
         </w:rPr>
-        <w:t>Rutt IC</w:t>
-      </w:r>
-      <w:r>
-        <w:rPr>
-          <w:rFonts w:ascii="Calibri" w:hAnsi="Calibri" w:cs="Calibri"/>
-          <w:sz w:val="16"/>
-          <w:szCs w:val="16"/>
-        </w:rPr>
-        <w:t xml:space="preserve"> (2008) Closure of the Panama Seaway during the Pliocene: implications for climate and Northern Hemisphere glaciation. </w:t>
+        <w:t>30</w:t>
+      </w:r>
+      <w:r>
+        <w:rPr>
+          <w:rFonts w:ascii="Calibri" w:hAnsi="Calibri" w:cs="Calibri"/>
+          <w:sz w:val="16"/>
+          <w:szCs w:val="16"/>
+        </w:rPr>
+        <w:t xml:space="preserve">, 1-18.  </w:t>
+      </w:r>
+      <w:r>
+        <w:rPr>
+          <w:rFonts w:ascii="Calibri" w:hAnsi="Calibri" w:cs="Calibri"/>
+          <w:b/>
+          <w:bCs/>
+          <w:sz w:val="16"/>
+          <w:szCs w:val="16"/>
+        </w:rPr>
+        <w:t>11</w:t>
+      </w:r>
+      <w:r>
+        <w:rPr>
+          <w:rFonts w:ascii="Calibri" w:hAnsi="Calibri" w:cs="Calibri"/>
+          <w:sz w:val="16"/>
+          <w:szCs w:val="16"/>
+        </w:rPr>
+        <w:t xml:space="preserve">. Payne AJ, Holland PR, Shepherd AP, </w:t>
+      </w:r>
+      <w:proofErr w:type="spellStart"/>
+      <w:r>
+        <w:rPr>
+          <w:rStyle w:val="Strong"/>
+          <w:rFonts w:ascii="Calibri" w:hAnsi="Calibri" w:cs="Calibri"/>
+          <w:sz w:val="16"/>
+          <w:szCs w:val="16"/>
+        </w:rPr>
+        <w:t>Rutt</w:t>
+      </w:r>
+      <w:proofErr w:type="spellEnd"/>
+      <w:r>
+        <w:rPr>
+          <w:rStyle w:val="Strong"/>
+          <w:rFonts w:ascii="Calibri" w:hAnsi="Calibri" w:cs="Calibri"/>
+          <w:sz w:val="16"/>
+          <w:szCs w:val="16"/>
+        </w:rPr>
+        <w:t xml:space="preserve"> IC</w:t>
+      </w:r>
+      <w:r>
+        <w:rPr>
+          <w:rFonts w:ascii="Calibri" w:hAnsi="Calibri" w:cs="Calibri"/>
+          <w:sz w:val="16"/>
+          <w:szCs w:val="16"/>
+        </w:rPr>
+        <w:t xml:space="preserve">, Jenkins A, </w:t>
+      </w:r>
+      <w:proofErr w:type="spellStart"/>
+      <w:r>
+        <w:rPr>
+          <w:rFonts w:ascii="Calibri" w:hAnsi="Calibri" w:cs="Calibri"/>
+          <w:sz w:val="16"/>
+          <w:szCs w:val="16"/>
+        </w:rPr>
+        <w:t>Joughin</w:t>
+      </w:r>
+      <w:proofErr w:type="spellEnd"/>
+      <w:r>
+        <w:rPr>
+          <w:rFonts w:ascii="Calibri" w:hAnsi="Calibri" w:cs="Calibri"/>
+          <w:sz w:val="16"/>
+          <w:szCs w:val="16"/>
+        </w:rPr>
+        <w:t xml:space="preserve"> I (2007) Numerical </w:t>
+      </w:r>
+      <w:proofErr w:type="spellStart"/>
+      <w:r>
+        <w:rPr>
+          <w:rFonts w:ascii="Calibri" w:hAnsi="Calibri" w:cs="Calibri"/>
+          <w:sz w:val="16"/>
+          <w:szCs w:val="16"/>
+        </w:rPr>
+        <w:t>modeling</w:t>
+      </w:r>
+      <w:proofErr w:type="spellEnd"/>
+      <w:r>
+        <w:rPr>
+          <w:rFonts w:ascii="Calibri" w:hAnsi="Calibri" w:cs="Calibri"/>
+          <w:sz w:val="16"/>
+          <w:szCs w:val="16"/>
+        </w:rPr>
+        <w:t xml:space="preserve"> of ocean-ice interactions under Pine Island Bay's ice shelf.</w:t>
       </w:r>
       <w:r>
         <w:rPr>
@@ -5856,68 +7423,9 @@
           <w:sz w:val="16"/>
           <w:szCs w:val="16"/>
         </w:rPr>
-        <w:t xml:space="preserve">Clim Dyn </w:t>
-      </w:r>
-      <w:r>
-        <w:rPr>
-          <w:rFonts w:ascii="Calibri" w:hAnsi="Calibri" w:cs="Calibri"/>
-          <w:sz w:val="16"/>
-          <w:szCs w:val="16"/>
-        </w:rPr>
-        <w:t xml:space="preserve">, </w:t>
-      </w:r>
-      <w:r>
-        <w:rPr>
-          <w:rStyle w:val="Strong"/>
-          <w:rFonts w:ascii="Calibri" w:hAnsi="Calibri" w:cs="Calibri"/>
-          <w:sz w:val="16"/>
-          <w:szCs w:val="16"/>
-        </w:rPr>
-        <w:t>30</w:t>
-      </w:r>
-      <w:r>
-        <w:rPr>
-          <w:rFonts w:ascii="Calibri" w:hAnsi="Calibri" w:cs="Calibri"/>
-          <w:sz w:val="16"/>
-          <w:szCs w:val="16"/>
-        </w:rPr>
-        <w:t xml:space="preserve">, 1-18.  </w:t>
-      </w:r>
-      <w:r>
-        <w:rPr>
-          <w:rFonts w:ascii="Calibri" w:hAnsi="Calibri" w:cs="Calibri"/>
-          <w:b/>
-          <w:bCs/>
-          <w:sz w:val="16"/>
-          <w:szCs w:val="16"/>
-        </w:rPr>
-        <w:t>11</w:t>
-      </w:r>
-      <w:r>
-        <w:rPr>
-          <w:rFonts w:ascii="Calibri" w:hAnsi="Calibri" w:cs="Calibri"/>
-          <w:sz w:val="16"/>
-          <w:szCs w:val="16"/>
-        </w:rPr>
-        <w:t xml:space="preserve">. Payne AJ, Holland PR, Shepherd AP, </w:t>
-      </w:r>
-      <w:r>
-        <w:rPr>
-          <w:rStyle w:val="Strong"/>
-          <w:rFonts w:ascii="Calibri" w:hAnsi="Calibri" w:cs="Calibri"/>
-          <w:sz w:val="16"/>
-          <w:szCs w:val="16"/>
-        </w:rPr>
-        <w:t>Rutt IC</w:t>
-      </w:r>
-      <w:r>
-        <w:rPr>
-          <w:rFonts w:ascii="Calibri" w:hAnsi="Calibri" w:cs="Calibri"/>
-          <w:sz w:val="16"/>
-          <w:szCs w:val="16"/>
-        </w:rPr>
-        <w:t>, Jenkins A, Joughin I (2007) Numerical modeling of ocean-ice interactions under Pine Island Bay's ice shelf.</w:t>
-      </w:r>
+        <w:t xml:space="preserve"> J. </w:t>
+      </w:r>
+      <w:proofErr w:type="spellStart"/>
       <w:r>
         <w:rPr>
           <w:rStyle w:val="Emphasis"/>
@@ -5925,15 +7433,43 @@
           <w:sz w:val="16"/>
           <w:szCs w:val="16"/>
         </w:rPr>
-        <w:t xml:space="preserve"> J. Geophys. Res.</w:t>
-      </w:r>
-      <w:r>
-        <w:rPr>
-          <w:rFonts w:ascii="Calibri" w:hAnsi="Calibri" w:cs="Calibri"/>
-          <w:sz w:val="16"/>
-          <w:szCs w:val="16"/>
-        </w:rPr>
-        <w:t xml:space="preserve">, 112, C10019, doi:10.1029/2006JC003733  </w:t>
+        <w:t>Geophys</w:t>
+      </w:r>
+      <w:proofErr w:type="spellEnd"/>
+      <w:r>
+        <w:rPr>
+          <w:rStyle w:val="Emphasis"/>
+          <w:rFonts w:ascii="Calibri" w:hAnsi="Calibri" w:cs="Calibri"/>
+          <w:sz w:val="16"/>
+          <w:szCs w:val="16"/>
+        </w:rPr>
+        <w:t>. Res.</w:t>
+      </w:r>
+      <w:r>
+        <w:rPr>
+          <w:rFonts w:ascii="Calibri" w:hAnsi="Calibri" w:cs="Calibri"/>
+          <w:sz w:val="16"/>
+          <w:szCs w:val="16"/>
+        </w:rPr>
+        <w:t>, 112, C10019, doi</w:t>
+      </w:r>
+      <w:proofErr w:type="gramStart"/>
+      <w:r>
+        <w:rPr>
+          <w:rFonts w:ascii="Calibri" w:hAnsi="Calibri" w:cs="Calibri"/>
+          <w:sz w:val="16"/>
+          <w:szCs w:val="16"/>
+        </w:rPr>
+        <w:t>:10.1029</w:t>
+      </w:r>
+      <w:proofErr w:type="gramEnd"/>
+      <w:r>
+        <w:rPr>
+          <w:rFonts w:ascii="Calibri" w:hAnsi="Calibri" w:cs="Calibri"/>
+          <w:sz w:val="16"/>
+          <w:szCs w:val="16"/>
+        </w:rPr>
+        <w:t xml:space="preserve">/2006JC003733  </w:t>
       </w:r>
       <w:r>
         <w:rPr>
@@ -5951,45 +7487,115 @@
           <w:sz w:val="16"/>
           <w:szCs w:val="16"/>
         </w:rPr>
-        <w:t xml:space="preserve">http://www.cesm.ucar.edu/  </w:t>
-      </w:r>
-      <w:r>
-        <w:rPr>
-          <w:rFonts w:ascii="Calibri" w:hAnsi="Calibri" w:cs="Calibri"/>
-          <w:b/>
-          <w:bCs/>
-          <w:sz w:val="16"/>
-          <w:szCs w:val="16"/>
-          <w:lang w:eastAsia="en-US"/>
-        </w:rPr>
-        <w:t>13.</w:t>
-      </w:r>
-      <w:r>
-        <w:rPr>
-          <w:rFonts w:ascii="Calibri" w:hAnsi="Calibri" w:cs="Calibri"/>
-          <w:sz w:val="16"/>
-          <w:szCs w:val="16"/>
-          <w:lang w:eastAsia="en-US"/>
-        </w:rPr>
-        <w:t xml:space="preserve"> http://glimmer-cism.berlios.de/  </w:t>
-      </w:r>
-      <w:r>
-        <w:rPr>
-          <w:rFonts w:ascii="Calibri" w:hAnsi="Calibri" w:cs="Calibri"/>
-          <w:b/>
-          <w:bCs/>
-          <w:sz w:val="16"/>
-          <w:szCs w:val="16"/>
-        </w:rPr>
-        <w:t>14.</w:t>
-      </w:r>
-      <w:r>
-        <w:rPr>
-          <w:rFonts w:ascii="Calibri" w:hAnsi="Calibri" w:cs="Calibri"/>
-          <w:sz w:val="16"/>
-          <w:szCs w:val="16"/>
-        </w:rPr>
-        <w:t xml:space="preserve">  Hutter, K, 1983 Theoretical Glaciology, Springer.  </w:t>
+        <w:t>http://www.cesm.ucar.edu</w:t>
+      </w:r>
+      <w:proofErr w:type="gramStart"/>
+      <w:r>
+        <w:rPr>
+          <w:rFonts w:ascii="Calibri" w:hAnsi="Calibri" w:cs="Calibri"/>
+          <w:sz w:val="16"/>
+          <w:szCs w:val="16"/>
+        </w:rPr>
+        <w:t xml:space="preserve">/  </w:t>
+      </w:r>
+      <w:r>
+        <w:rPr>
+          <w:rFonts w:ascii="Calibri" w:hAnsi="Calibri" w:cs="Calibri"/>
+          <w:b/>
+          <w:bCs/>
+          <w:sz w:val="16"/>
+          <w:szCs w:val="16"/>
+          <w:lang w:eastAsia="en-US"/>
+        </w:rPr>
+        <w:t>13</w:t>
+      </w:r>
+      <w:proofErr w:type="gramEnd"/>
+      <w:r>
+        <w:rPr>
+          <w:rFonts w:ascii="Calibri" w:hAnsi="Calibri" w:cs="Calibri"/>
+          <w:b/>
+          <w:bCs/>
+          <w:sz w:val="16"/>
+          <w:szCs w:val="16"/>
+          <w:lang w:eastAsia="en-US"/>
+        </w:rPr>
+        <w:t>.</w:t>
+      </w:r>
+      <w:r>
+        <w:rPr>
+          <w:rFonts w:ascii="Calibri" w:hAnsi="Calibri" w:cs="Calibri"/>
+          <w:sz w:val="16"/>
+          <w:szCs w:val="16"/>
+          <w:lang w:eastAsia="en-US"/>
+        </w:rPr>
+        <w:t xml:space="preserve"> http://glimmer-cism.berlios.de</w:t>
+      </w:r>
+      <w:proofErr w:type="gramStart"/>
+      <w:r>
+        <w:rPr>
+          <w:rFonts w:ascii="Calibri" w:hAnsi="Calibri" w:cs="Calibri"/>
+          <w:sz w:val="16"/>
+          <w:szCs w:val="16"/>
+          <w:lang w:eastAsia="en-US"/>
+        </w:rPr>
+        <w:t xml:space="preserve">/  </w:t>
+      </w:r>
+      <w:r>
+        <w:rPr>
+          <w:rFonts w:ascii="Calibri" w:hAnsi="Calibri" w:cs="Calibri"/>
+          <w:b/>
+          <w:bCs/>
+          <w:sz w:val="16"/>
+          <w:szCs w:val="16"/>
+        </w:rPr>
+        <w:t>14</w:t>
+      </w:r>
+      <w:proofErr w:type="gramEnd"/>
+      <w:r>
+        <w:rPr>
+          <w:rFonts w:ascii="Calibri" w:hAnsi="Calibri" w:cs="Calibri"/>
+          <w:b/>
+          <w:bCs/>
+          <w:sz w:val="16"/>
+          <w:szCs w:val="16"/>
+        </w:rPr>
+        <w:t>.</w:t>
+      </w:r>
+      <w:r>
+        <w:rPr>
+          <w:rFonts w:ascii="Calibri" w:hAnsi="Calibri" w:cs="Calibri"/>
+          <w:sz w:val="16"/>
+          <w:szCs w:val="16"/>
+        </w:rPr>
+        <w:t xml:space="preserve">  </w:t>
+      </w:r>
+      <w:proofErr w:type="spellStart"/>
+      <w:proofErr w:type="gramStart"/>
+      <w:r>
+        <w:rPr>
+          <w:rFonts w:ascii="Calibri" w:hAnsi="Calibri" w:cs="Calibri"/>
+          <w:sz w:val="16"/>
+          <w:szCs w:val="16"/>
+        </w:rPr>
+        <w:t>Hutter</w:t>
+      </w:r>
+      <w:proofErr w:type="spellEnd"/>
+      <w:r>
+        <w:rPr>
+          <w:rFonts w:ascii="Calibri" w:hAnsi="Calibri" w:cs="Calibri"/>
+          <w:sz w:val="16"/>
+          <w:szCs w:val="16"/>
+        </w:rPr>
+        <w:t>, K, 1983 Theoretical Glaciology, Springer.</w:t>
+      </w:r>
+      <w:proofErr w:type="gramEnd"/>
+      <w:r>
+        <w:rPr>
+          <w:rFonts w:ascii="Calibri" w:hAnsi="Calibri" w:cs="Calibri"/>
+          <w:sz w:val="16"/>
+          <w:szCs w:val="16"/>
+        </w:rPr>
+        <w:t xml:space="preserve">  </w:t>
       </w:r>
       <w:r>
         <w:rPr>
@@ -6009,25 +7615,80 @@
         </w:rPr>
         <w:t xml:space="preserve"> </w:t>
       </w:r>
-      <w:r>
-        <w:rPr>
-          <w:rFonts w:ascii="Calibri" w:hAnsi="Calibri" w:cs="Calibri"/>
-          <w:sz w:val="16"/>
-          <w:szCs w:val="16"/>
-          <w:lang w:eastAsia="en-US"/>
-        </w:rPr>
-        <w:t xml:space="preserve">Blatter H (1995) Velocity and stress fields in grounded glaciers: a simple algorithm for including deviatoric stress gradients. </w:t>
-      </w:r>
-      <w:r>
-        <w:rPr>
-          <w:rFonts w:ascii="Calibri" w:hAnsi="Calibri" w:cs="Calibri"/>
-          <w:i/>
-          <w:iCs/>
-          <w:sz w:val="16"/>
-          <w:szCs w:val="16"/>
-          <w:lang w:eastAsia="en-US"/>
-        </w:rPr>
-        <w:t>J. Glaciol.</w:t>
+      <w:proofErr w:type="spellStart"/>
+      <w:r>
+        <w:rPr>
+          <w:rFonts w:ascii="Calibri" w:hAnsi="Calibri" w:cs="Calibri"/>
+          <w:sz w:val="16"/>
+          <w:szCs w:val="16"/>
+          <w:lang w:eastAsia="en-US"/>
+        </w:rPr>
+        <w:t>Blatter</w:t>
+      </w:r>
+      <w:proofErr w:type="spellEnd"/>
+      <w:r>
+        <w:rPr>
+          <w:rFonts w:ascii="Calibri" w:hAnsi="Calibri" w:cs="Calibri"/>
+          <w:sz w:val="16"/>
+          <w:szCs w:val="16"/>
+          <w:lang w:eastAsia="en-US"/>
+        </w:rPr>
+        <w:t xml:space="preserve"> H (1995) Velocity and stress fields in grounded glaciers: a simple algorithm for including </w:t>
+      </w:r>
+      <w:proofErr w:type="spellStart"/>
+      <w:r>
+        <w:rPr>
+          <w:rFonts w:ascii="Calibri" w:hAnsi="Calibri" w:cs="Calibri"/>
+          <w:sz w:val="16"/>
+          <w:szCs w:val="16"/>
+          <w:lang w:eastAsia="en-US"/>
+        </w:rPr>
+        <w:t>deviatoric</w:t>
+      </w:r>
+      <w:proofErr w:type="spellEnd"/>
+      <w:r>
+        <w:rPr>
+          <w:rFonts w:ascii="Calibri" w:hAnsi="Calibri" w:cs="Calibri"/>
+          <w:sz w:val="16"/>
+          <w:szCs w:val="16"/>
+          <w:lang w:eastAsia="en-US"/>
+        </w:rPr>
+        <w:t xml:space="preserve"> stress gradients. </w:t>
+      </w:r>
+      <w:r>
+        <w:rPr>
+          <w:rFonts w:ascii="Calibri" w:hAnsi="Calibri" w:cs="Calibri"/>
+          <w:i/>
+          <w:iCs/>
+          <w:sz w:val="16"/>
+          <w:szCs w:val="16"/>
+          <w:lang w:eastAsia="en-US"/>
+        </w:rPr>
+        <w:t xml:space="preserve">J. </w:t>
+      </w:r>
+      <w:proofErr w:type="spellStart"/>
+      <w:r>
+        <w:rPr>
+          <w:rFonts w:ascii="Calibri" w:hAnsi="Calibri" w:cs="Calibri"/>
+          <w:i/>
+          <w:iCs/>
+          <w:sz w:val="16"/>
+          <w:szCs w:val="16"/>
+          <w:lang w:eastAsia="en-US"/>
+        </w:rPr>
+        <w:t>Glaciol</w:t>
+      </w:r>
+      <w:proofErr w:type="spellEnd"/>
+      <w:r>
+        <w:rPr>
+          <w:rFonts w:ascii="Calibri" w:hAnsi="Calibri" w:cs="Calibri"/>
+          <w:i/>
+          <w:iCs/>
+          <w:sz w:val="16"/>
+          <w:szCs w:val="16"/>
+          <w:lang w:eastAsia="en-US"/>
+        </w:rPr>
+        <w:t>.</w:t>
       </w:r>
       <w:r>
         <w:rPr>
@@ -6049,34 +7710,151 @@
         </w:rPr>
         <w:t xml:space="preserve">.  16. </w:t>
       </w:r>
-      <w:r>
-        <w:rPr>
-          <w:rFonts w:ascii="Calibri" w:hAnsi="Calibri" w:cs="Calibri"/>
-          <w:sz w:val="16"/>
-          <w:szCs w:val="16"/>
-          <w:lang w:eastAsia="en-US"/>
-        </w:rPr>
-        <w:t xml:space="preserve">Pattyn (2003) A new three-dimensional higher-order thermomechanical ice sheet model: Basic sensitivity, ice stream development, and ice flow across subglacial lakes. </w:t>
-      </w:r>
-      <w:r>
-        <w:rPr>
-          <w:rFonts w:ascii="Calibri" w:hAnsi="Calibri" w:cs="Calibri"/>
-          <w:i/>
-          <w:iCs/>
-          <w:sz w:val="16"/>
-          <w:szCs w:val="16"/>
-          <w:lang w:eastAsia="en-US"/>
-        </w:rPr>
-        <w:t>J. Geophys. Res.</w:t>
-      </w:r>
-      <w:r>
-        <w:rPr>
-          <w:rFonts w:ascii="Calibri" w:hAnsi="Calibri" w:cs="Calibri"/>
-          <w:sz w:val="16"/>
-          <w:szCs w:val="16"/>
-          <w:lang w:eastAsia="en-US"/>
-        </w:rPr>
-        <w:t xml:space="preserve">, 108(B8), 2382. </w:t>
+      <w:proofErr w:type="spellStart"/>
+      <w:r>
+        <w:rPr>
+          <w:rFonts w:ascii="Calibri" w:hAnsi="Calibri" w:cs="Calibri"/>
+          <w:sz w:val="16"/>
+          <w:szCs w:val="16"/>
+          <w:lang w:eastAsia="en-US"/>
+        </w:rPr>
+        <w:t>Pattyn</w:t>
+      </w:r>
+      <w:proofErr w:type="spellEnd"/>
+      <w:r>
+        <w:rPr>
+          <w:rFonts w:ascii="Calibri" w:hAnsi="Calibri" w:cs="Calibri"/>
+          <w:sz w:val="16"/>
+          <w:szCs w:val="16"/>
+          <w:lang w:eastAsia="en-US"/>
+        </w:rPr>
+        <w:t xml:space="preserve"> (2003) </w:t>
+      </w:r>
+      <w:proofErr w:type="gramStart"/>
+      <w:r>
+        <w:rPr>
+          <w:rFonts w:ascii="Calibri" w:hAnsi="Calibri" w:cs="Calibri"/>
+          <w:sz w:val="16"/>
+          <w:szCs w:val="16"/>
+          <w:lang w:eastAsia="en-US"/>
+        </w:rPr>
+        <w:t>A</w:t>
+      </w:r>
+      <w:proofErr w:type="gramEnd"/>
+      <w:r>
+        <w:rPr>
+          <w:rFonts w:ascii="Calibri" w:hAnsi="Calibri" w:cs="Calibri"/>
+          <w:sz w:val="16"/>
+          <w:szCs w:val="16"/>
+          <w:lang w:eastAsia="en-US"/>
+        </w:rPr>
+        <w:t xml:space="preserve"> new three-dimensional higher-order </w:t>
+      </w:r>
+      <w:proofErr w:type="spellStart"/>
+      <w:r>
+        <w:rPr>
+          <w:rFonts w:ascii="Calibri" w:hAnsi="Calibri" w:cs="Calibri"/>
+          <w:sz w:val="16"/>
+          <w:szCs w:val="16"/>
+          <w:lang w:eastAsia="en-US"/>
+        </w:rPr>
+        <w:t>thermomechanical</w:t>
+      </w:r>
+      <w:proofErr w:type="spellEnd"/>
+      <w:r>
+        <w:rPr>
+          <w:rFonts w:ascii="Calibri" w:hAnsi="Calibri" w:cs="Calibri"/>
+          <w:sz w:val="16"/>
+          <w:szCs w:val="16"/>
+          <w:lang w:eastAsia="en-US"/>
+        </w:rPr>
+        <w:t xml:space="preserve"> ice sheet model: Basic sensitivity, ice stream development, and ice flow across </w:t>
+      </w:r>
+      <w:proofErr w:type="spellStart"/>
+      <w:r>
+        <w:rPr>
+          <w:rFonts w:ascii="Calibri" w:hAnsi="Calibri" w:cs="Calibri"/>
+          <w:sz w:val="16"/>
+          <w:szCs w:val="16"/>
+          <w:lang w:eastAsia="en-US"/>
+        </w:rPr>
+        <w:t>subglacial</w:t>
+      </w:r>
+      <w:proofErr w:type="spellEnd"/>
+      <w:r>
+        <w:rPr>
+          <w:rFonts w:ascii="Calibri" w:hAnsi="Calibri" w:cs="Calibri"/>
+          <w:sz w:val="16"/>
+          <w:szCs w:val="16"/>
+          <w:lang w:eastAsia="en-US"/>
+        </w:rPr>
+        <w:t xml:space="preserve"> lakes. </w:t>
+      </w:r>
+      <w:r>
+        <w:rPr>
+          <w:rFonts w:ascii="Calibri" w:hAnsi="Calibri" w:cs="Calibri"/>
+          <w:i/>
+          <w:iCs/>
+          <w:sz w:val="16"/>
+          <w:szCs w:val="16"/>
+          <w:lang w:eastAsia="en-US"/>
+        </w:rPr>
+        <w:t xml:space="preserve">J. </w:t>
+      </w:r>
+      <w:proofErr w:type="spellStart"/>
+      <w:r>
+        <w:rPr>
+          <w:rFonts w:ascii="Calibri" w:hAnsi="Calibri" w:cs="Calibri"/>
+          <w:i/>
+          <w:iCs/>
+          <w:sz w:val="16"/>
+          <w:szCs w:val="16"/>
+          <w:lang w:eastAsia="en-US"/>
+        </w:rPr>
+        <w:t>Geophys</w:t>
+      </w:r>
+      <w:proofErr w:type="spellEnd"/>
+      <w:r>
+        <w:rPr>
+          <w:rFonts w:ascii="Calibri" w:hAnsi="Calibri" w:cs="Calibri"/>
+          <w:i/>
+          <w:iCs/>
+          <w:sz w:val="16"/>
+          <w:szCs w:val="16"/>
+          <w:lang w:eastAsia="en-US"/>
+        </w:rPr>
+        <w:t xml:space="preserve">. </w:t>
+      </w:r>
+      <w:proofErr w:type="gramStart"/>
+      <w:r>
+        <w:rPr>
+          <w:rFonts w:ascii="Calibri" w:hAnsi="Calibri" w:cs="Calibri"/>
+          <w:i/>
+          <w:iCs/>
+          <w:sz w:val="16"/>
+          <w:szCs w:val="16"/>
+          <w:lang w:eastAsia="en-US"/>
+        </w:rPr>
+        <w:t>Res.</w:t>
+      </w:r>
+      <w:r>
+        <w:rPr>
+          <w:rFonts w:ascii="Calibri" w:hAnsi="Calibri" w:cs="Calibri"/>
+          <w:sz w:val="16"/>
+          <w:szCs w:val="16"/>
+          <w:lang w:eastAsia="en-US"/>
+        </w:rPr>
+        <w:t>, 108(B8), 2382.</w:t>
+      </w:r>
+      <w:proofErr w:type="gramEnd"/>
+      <w:r>
+        <w:rPr>
+          <w:rFonts w:ascii="Calibri" w:hAnsi="Calibri" w:cs="Calibri"/>
+          <w:sz w:val="16"/>
+          <w:szCs w:val="16"/>
+          <w:lang w:eastAsia="en-US"/>
+        </w:rPr>
+        <w:t xml:space="preserve"> </w:t>
       </w:r>
       <w:r>
         <w:rPr>
@@ -6104,18 +7882,40 @@
           <w:szCs w:val="16"/>
           <w:lang w:eastAsia="en-US"/>
         </w:rPr>
-        <w:t xml:space="preserve">http://www.unidata.ucar.edu/software/netcdf/  </w:t>
-      </w:r>
-      <w:r>
-        <w:rPr>
-          <w:rFonts w:ascii="Calibri" w:hAnsi="Calibri" w:cs="Calibri"/>
-          <w:b/>
-          <w:bCs/>
-          <w:sz w:val="16"/>
-          <w:szCs w:val="16"/>
-          <w:lang w:eastAsia="en-US"/>
-        </w:rPr>
-        <w:t>18.</w:t>
+        <w:t>http://www.unidata.ucar.edu/software/netcdf</w:t>
+      </w:r>
+      <w:proofErr w:type="gramStart"/>
+      <w:r>
+        <w:rPr>
+          <w:rFonts w:ascii="Calibri" w:hAnsi="Calibri" w:cs="Calibri"/>
+          <w:sz w:val="16"/>
+          <w:szCs w:val="16"/>
+          <w:lang w:eastAsia="en-US"/>
+        </w:rPr>
+        <w:t xml:space="preserve">/  </w:t>
+      </w:r>
+      <w:r>
+        <w:rPr>
+          <w:rFonts w:ascii="Calibri" w:hAnsi="Calibri" w:cs="Calibri"/>
+          <w:b/>
+          <w:bCs/>
+          <w:sz w:val="16"/>
+          <w:szCs w:val="16"/>
+          <w:lang w:eastAsia="en-US"/>
+        </w:rPr>
+        <w:t>18</w:t>
+      </w:r>
+      <w:proofErr w:type="gramEnd"/>
+      <w:r>
+        <w:rPr>
+          <w:rFonts w:ascii="Calibri" w:hAnsi="Calibri" w:cs="Calibri"/>
+          <w:b/>
+          <w:bCs/>
+          <w:sz w:val="16"/>
+          <w:szCs w:val="16"/>
+          <w:lang w:eastAsia="en-US"/>
+        </w:rPr>
+        <w:t>.</w:t>
       </w:r>
       <w:r>
         <w:rPr>
@@ -6132,7 +7932,16 @@
           <w:sz w:val="16"/>
           <w:szCs w:val="16"/>
         </w:rPr>
-        <w:t>http://www.pism-docs.org/</w:t>
+        <w:t>http://www.pism-docs.org</w:t>
+      </w:r>
+      <w:proofErr w:type="gramStart"/>
+      <w:r>
+        <w:rPr>
+          <w:rFonts w:ascii="Calibri" w:hAnsi="Calibri" w:cs="Calibri"/>
+          <w:sz w:val="16"/>
+          <w:szCs w:val="16"/>
+        </w:rPr>
+        <w:t>/</w:t>
       </w:r>
       <w:r>
         <w:rPr>
@@ -6152,7 +7961,19 @@
           <w:szCs w:val="16"/>
           <w:lang w:eastAsia="en-US"/>
         </w:rPr>
-        <w:t>19.</w:t>
+        <w:t>19</w:t>
+      </w:r>
+      <w:proofErr w:type="gramEnd"/>
+      <w:r>
+        <w:rPr>
+          <w:rFonts w:ascii="Calibri" w:hAnsi="Calibri" w:cs="Calibri"/>
+          <w:b/>
+          <w:bCs/>
+          <w:sz w:val="16"/>
+          <w:szCs w:val="16"/>
+          <w:lang w:eastAsia="en-US"/>
+        </w:rPr>
+        <w:t>.</w:t>
       </w:r>
       <w:r>
         <w:rPr>
@@ -6187,35 +8008,75 @@
           <w:sz w:val="16"/>
           <w:szCs w:val="16"/>
         </w:rPr>
-        <w:t xml:space="preserve"> http://issm.jpl.nasa.gov</w:t>
-      </w:r>
-      <w:r>
-        <w:rPr>
-          <w:rFonts w:ascii="Calibri" w:hAnsi="Calibri" w:cs="Calibri"/>
-          <w:b/>
-          <w:bCs/>
-          <w:sz w:val="16"/>
-          <w:szCs w:val="16"/>
-        </w:rPr>
-        <w:t xml:space="preserve">  21.</w:t>
-      </w:r>
-      <w:r>
-        <w:rPr>
-          <w:rFonts w:ascii="Calibri" w:hAnsi="Calibri" w:cs="Calibri"/>
-          <w:sz w:val="16"/>
-          <w:szCs w:val="16"/>
-        </w:rPr>
-        <w:t xml:space="preserve"> http://www.gnu.org/licenses/old-licenses/gpl-2.0.html  </w:t>
-      </w:r>
-      <w:r>
-        <w:rPr>
-          <w:rFonts w:ascii="Calibri" w:hAnsi="Calibri" w:cs="Calibri"/>
-          <w:b/>
-          <w:bCs/>
-          <w:sz w:val="16"/>
-          <w:szCs w:val="16"/>
-        </w:rPr>
-        <w:t>22.</w:t>
+        <w:t xml:space="preserve"> http://</w:t>
+      </w:r>
+      <w:proofErr w:type="gramStart"/>
+      <w:r>
+        <w:rPr>
+          <w:rFonts w:ascii="Calibri" w:hAnsi="Calibri" w:cs="Calibri"/>
+          <w:sz w:val="16"/>
+          <w:szCs w:val="16"/>
+        </w:rPr>
+        <w:t>issm.jpl.nasa.gov</w:t>
+      </w:r>
+      <w:r>
+        <w:rPr>
+          <w:rFonts w:ascii="Calibri" w:hAnsi="Calibri" w:cs="Calibri"/>
+          <w:b/>
+          <w:bCs/>
+          <w:sz w:val="16"/>
+          <w:szCs w:val="16"/>
+        </w:rPr>
+        <w:t xml:space="preserve">  21</w:t>
+      </w:r>
+      <w:proofErr w:type="gramEnd"/>
+      <w:r>
+        <w:rPr>
+          <w:rFonts w:ascii="Calibri" w:hAnsi="Calibri" w:cs="Calibri"/>
+          <w:b/>
+          <w:bCs/>
+          <w:sz w:val="16"/>
+          <w:szCs w:val="16"/>
+        </w:rPr>
+        <w:t>.</w:t>
+      </w:r>
+      <w:r>
+        <w:rPr>
+          <w:rFonts w:ascii="Calibri" w:hAnsi="Calibri" w:cs="Calibri"/>
+          <w:sz w:val="16"/>
+          <w:szCs w:val="16"/>
+        </w:rPr>
+        <w:t xml:space="preserve"> http://www.gnu.org/licenses/old-licenses/gpl-</w:t>
+      </w:r>
+      <w:proofErr w:type="gramStart"/>
+      <w:r>
+        <w:rPr>
+          <w:rFonts w:ascii="Calibri" w:hAnsi="Calibri" w:cs="Calibri"/>
+          <w:sz w:val="16"/>
+          <w:szCs w:val="16"/>
+        </w:rPr>
+        <w:t xml:space="preserve">2.0.html  </w:t>
+      </w:r>
+      <w:r>
+        <w:rPr>
+          <w:rFonts w:ascii="Calibri" w:hAnsi="Calibri" w:cs="Calibri"/>
+          <w:b/>
+          <w:bCs/>
+          <w:sz w:val="16"/>
+          <w:szCs w:val="16"/>
+        </w:rPr>
+        <w:t>22</w:t>
+      </w:r>
+      <w:proofErr w:type="gramEnd"/>
+      <w:r>
+        <w:rPr>
+          <w:rFonts w:ascii="Calibri" w:hAnsi="Calibri" w:cs="Calibri"/>
+          <w:b/>
+          <w:bCs/>
+          <w:sz w:val="16"/>
+          <w:szCs w:val="16"/>
+        </w:rPr>
+        <w:t>.</w:t>
       </w:r>
       <w:r>
         <w:rPr>

</xml_diff>